<commit_message>
contact form is functional now
</commit_message>
<xml_diff>
--- a/src/extras/Mahipal-Resume.docx
+++ b/src/extras/Mahipal-Resume.docx
@@ -43,8 +43,6 @@
         </w:rPr>
         <w:t>Reddy</w:t>
       </w:r>
-      <w:bookmarkStart w:id="0" w:name="_GoBack"/>
-      <w:bookmarkEnd w:id="0"/>
     </w:p>
     <w:p>
       <w:pPr>
@@ -75,18 +73,8 @@
           <w:szCs w:val="24"/>
           <w:shd w:val="clear" w:color="auto" w:fill="FFFFFF"/>
         </w:rPr>
-        <w:t>mahipalr369@gmail.com</w:t>
-      </w:r>
-    </w:p>
-    <w:p>
-      <w:pPr>
-        <w:jc w:val="both"/>
-        <w:rPr>
-          <w:rFonts w:asciiTheme="minorHAnsi" w:hAnsiTheme="minorHAnsi" w:cstheme="minorHAnsi"/>
-          <w:color w:val="000000" w:themeColor="text1"/>
-          <w:shd w:val="clear" w:color="auto" w:fill="FFFFFF"/>
-        </w:rPr>
-      </w:pPr>
+        <w:t>mahipalr369@gmail.co</w:t>
+      </w:r>
       <w:r>
         <w:rPr>
           <w:rFonts w:asciiTheme="minorHAnsi" w:hAnsiTheme="minorHAnsi" w:cstheme="minorHAnsi"/>
@@ -95,9 +83,12 @@
           <w:szCs w:val="24"/>
           <w:shd w:val="clear" w:color="auto" w:fill="FFFFFF"/>
         </w:rPr>
-        <w:t xml:space="preserve">Phone: </w:t>
-      </w:r>
-      <w:r>
+        <w:t>m</w:t>
+      </w:r>
+    </w:p>
+    <w:p>
+      <w:pPr>
+        <w:jc w:val="both"/>
         <w:rPr>
           <w:rFonts w:asciiTheme="minorHAnsi" w:hAnsiTheme="minorHAnsi" w:cstheme="minorHAnsi"/>
           <w:color w:val="000000" w:themeColor="text1"/>
@@ -105,8 +96,7 @@
           <w:szCs w:val="24"/>
           <w:shd w:val="clear" w:color="auto" w:fill="FFFFFF"/>
         </w:rPr>
-        <w:t>+1(</w:t>
-      </w:r>
+      </w:pPr>
       <w:r>
         <w:rPr>
           <w:rFonts w:asciiTheme="minorHAnsi" w:hAnsiTheme="minorHAnsi" w:cstheme="minorHAnsi"/>
@@ -115,7 +105,7 @@
           <w:szCs w:val="24"/>
           <w:shd w:val="clear" w:color="auto" w:fill="FFFFFF"/>
         </w:rPr>
-        <w:t>708</w:t>
+        <w:t xml:space="preserve">Phone: </w:t>
       </w:r>
       <w:r>
         <w:rPr>
@@ -125,7 +115,7 @@
           <w:szCs w:val="24"/>
           <w:shd w:val="clear" w:color="auto" w:fill="FFFFFF"/>
         </w:rPr>
-        <w:t xml:space="preserve">) </w:t>
+        <w:t>+1(</w:t>
       </w:r>
       <w:r>
         <w:rPr>
@@ -135,7 +125,7 @@
           <w:szCs w:val="24"/>
           <w:shd w:val="clear" w:color="auto" w:fill="FFFFFF"/>
         </w:rPr>
-        <w:t>872-</w:t>
+        <w:t>708</w:t>
       </w:r>
       <w:r>
         <w:rPr>
@@ -145,7 +135,7 @@
           <w:szCs w:val="24"/>
           <w:shd w:val="clear" w:color="auto" w:fill="FFFFFF"/>
         </w:rPr>
-        <w:t>5</w:t>
+        <w:t xml:space="preserve">) </w:t>
       </w:r>
       <w:r>
         <w:rPr>
@@ -155,8 +145,107 @@
           <w:szCs w:val="24"/>
           <w:shd w:val="clear" w:color="auto" w:fill="FFFFFF"/>
         </w:rPr>
+        <w:t>872-</w:t>
+      </w:r>
+      <w:r>
+        <w:rPr>
+          <w:rFonts w:asciiTheme="minorHAnsi" w:hAnsiTheme="minorHAnsi" w:cstheme="minorHAnsi"/>
+          <w:color w:val="000000" w:themeColor="text1"/>
+          <w:sz w:val="24"/>
+          <w:szCs w:val="24"/>
+          <w:shd w:val="clear" w:color="auto" w:fill="FFFFFF"/>
+        </w:rPr>
+        <w:t>5</w:t>
+      </w:r>
+      <w:r>
+        <w:rPr>
+          <w:rFonts w:asciiTheme="minorHAnsi" w:hAnsiTheme="minorHAnsi" w:cstheme="minorHAnsi"/>
+          <w:color w:val="000000" w:themeColor="text1"/>
+          <w:sz w:val="24"/>
+          <w:szCs w:val="24"/>
+          <w:shd w:val="clear" w:color="auto" w:fill="FFFFFF"/>
+        </w:rPr>
         <w:t>679</w:t>
       </w:r>
+    </w:p>
+    <w:p>
+      <w:pPr>
+        <w:jc w:val="both"/>
+        <w:rPr>
+          <w:rFonts w:asciiTheme="minorHAnsi" w:hAnsiTheme="minorHAnsi" w:cstheme="minorHAnsi"/>
+          <w:color w:val="000000" w:themeColor="text1"/>
+          <w:sz w:val="24"/>
+          <w:szCs w:val="24"/>
+          <w:shd w:val="clear" w:color="auto" w:fill="FFFFFF"/>
+        </w:rPr>
+      </w:pPr>
+      <w:r>
+        <w:rPr>
+          <w:rFonts w:asciiTheme="minorHAnsi" w:hAnsiTheme="minorHAnsi" w:cstheme="minorHAnsi"/>
+          <w:color w:val="000000" w:themeColor="text1"/>
+          <w:sz w:val="24"/>
+          <w:szCs w:val="24"/>
+          <w:shd w:val="clear" w:color="auto" w:fill="FFFFFF"/>
+        </w:rPr>
+        <w:t>LinkedIn:</w:t>
+      </w:r>
+      <w:r>
+        <w:rPr>
+          <w:rStyle w:val="Heading1Char"/>
+          <w:rFonts w:ascii="Arial" w:hAnsi="Arial" w:cs="Arial"/>
+          <w:bdr w:val="none" w:sz="0" w:space="0" w:color="auto" w:frame="1"/>
+          <w:shd w:val="clear" w:color="auto" w:fill="FFFFFF"/>
+        </w:rPr>
+        <w:t xml:space="preserve"> </w:t>
+      </w:r>
+      <w:hyperlink r:id="rId6" w:history="1">
+        <w:r>
+          <w:rPr>
+            <w:rStyle w:val="Hyperlink"/>
+            <w:rFonts w:ascii="Arial" w:hAnsi="Arial" w:cs="Arial"/>
+            <w:bdr w:val="none" w:sz="0" w:space="0" w:color="auto" w:frame="1"/>
+            <w:shd w:val="clear" w:color="auto" w:fill="FFFFFF"/>
+          </w:rPr>
+          <w:t>www.linkedin.com/in/mahipalr369</w:t>
+        </w:r>
+      </w:hyperlink>
+    </w:p>
+    <w:p>
+      <w:pPr>
+        <w:jc w:val="both"/>
+        <w:rPr>
+          <w:rFonts w:asciiTheme="minorHAnsi" w:hAnsiTheme="minorHAnsi" w:cstheme="minorHAnsi"/>
+          <w:color w:val="000000" w:themeColor="text1"/>
+          <w:sz w:val="24"/>
+          <w:szCs w:val="24"/>
+          <w:shd w:val="clear" w:color="auto" w:fill="FFFFFF"/>
+        </w:rPr>
+      </w:pPr>
+      <w:r>
+        <w:rPr>
+          <w:rFonts w:asciiTheme="minorHAnsi" w:hAnsiTheme="minorHAnsi" w:cstheme="minorHAnsi"/>
+          <w:color w:val="000000" w:themeColor="text1"/>
+          <w:sz w:val="24"/>
+          <w:szCs w:val="24"/>
+          <w:shd w:val="clear" w:color="auto" w:fill="FFFFFF"/>
+        </w:rPr>
+        <w:t>Portfolio:</w:t>
+      </w:r>
+      <w:r>
+        <w:t xml:space="preserve"> </w:t>
+      </w:r>
+      <w:hyperlink r:id="rId7" w:history="1">
+        <w:r>
+          <w:rPr>
+            <w:rStyle w:val="Hyperlink"/>
+            <w:rFonts w:asciiTheme="minorHAnsi" w:hAnsiTheme="minorHAnsi" w:cstheme="minorHAnsi"/>
+            <w:sz w:val="24"/>
+            <w:szCs w:val="24"/>
+            <w:shd w:val="clear" w:color="auto" w:fill="FFFFFF"/>
+          </w:rPr>
+          <w:t>https://findthemahi.firebaseapp.com</w:t>
+        </w:r>
+      </w:hyperlink>
     </w:p>
     <w:p>
       <w:pPr>
@@ -1067,8 +1156,6 @@
         <w:rPr>
           <w:rFonts w:asciiTheme="minorHAnsi" w:hAnsiTheme="minorHAnsi" w:cs="Arial"/>
           <w:color w:val="000000"/>
-          <w:sz w:val="20"/>
-          <w:szCs w:val="20"/>
           <w:shd w:val="clear" w:color="auto" w:fill="FFFFFF"/>
         </w:rPr>
         <w:t>Ex</w:t>
@@ -1077,8 +1164,6 @@
         <w:rPr>
           <w:rFonts w:asciiTheme="minorHAnsi" w:hAnsiTheme="minorHAnsi" w:cs="Arial"/>
           <w:color w:val="000000"/>
-          <w:sz w:val="20"/>
-          <w:szCs w:val="20"/>
           <w:shd w:val="clear" w:color="auto" w:fill="FFFFFF"/>
         </w:rPr>
         <w:t>perienced in working with Node.js</w:t>
@@ -1087,8 +1172,6 @@
         <w:rPr>
           <w:rFonts w:asciiTheme="minorHAnsi" w:hAnsiTheme="minorHAnsi" w:cs="Arial"/>
           <w:color w:val="000000"/>
-          <w:sz w:val="20"/>
-          <w:szCs w:val="20"/>
           <w:shd w:val="clear" w:color="auto" w:fill="FFFFFF"/>
         </w:rPr>
         <w:t xml:space="preserve"> and npm modules like http, q, path, express</w:t>
@@ -1396,100 +1479,137 @@
       </w:pPr>
       <w:r>
         <w:rPr>
-          <w:rFonts w:asciiTheme="minorHAnsi" w:hAnsiTheme="minorHAnsi" w:cstheme="minorHAnsi"/>
-          <w:color w:val="000000" w:themeColor="text1"/>
-          <w:shd w:val="clear" w:color="auto" w:fill="FFFFFF"/>
-        </w:rPr>
-        <w:t>Good</w:t>
-      </w:r>
-      <w:r>
-        <w:rPr>
-          <w:rFonts w:asciiTheme="minorHAnsi" w:hAnsiTheme="minorHAnsi" w:cstheme="minorHAnsi"/>
-          <w:color w:val="000000" w:themeColor="text1"/>
-          <w:shd w:val="clear" w:color="auto" w:fill="FFFFFF"/>
-        </w:rPr>
-        <w:t xml:space="preserve"> skill</w:t>
-      </w:r>
-      <w:r>
-        <w:rPr>
-          <w:rFonts w:asciiTheme="minorHAnsi" w:hAnsiTheme="minorHAnsi" w:cstheme="minorHAnsi"/>
-          <w:color w:val="000000" w:themeColor="text1"/>
-          <w:shd w:val="clear" w:color="auto" w:fill="FFFFFF"/>
-        </w:rPr>
-        <w:t>s</w:t>
-      </w:r>
-      <w:r>
-        <w:rPr>
-          <w:rFonts w:asciiTheme="minorHAnsi" w:hAnsiTheme="minorHAnsi" w:cstheme="minorHAnsi"/>
-          <w:color w:val="000000" w:themeColor="text1"/>
-          <w:shd w:val="clear" w:color="auto" w:fill="FFFFFF"/>
-        </w:rPr>
-        <w:t xml:space="preserve"> i</w:t>
-      </w:r>
-      <w:r>
-        <w:rPr>
-          <w:rFonts w:asciiTheme="minorHAnsi" w:hAnsiTheme="minorHAnsi" w:cstheme="minorHAnsi"/>
-          <w:color w:val="000000" w:themeColor="text1"/>
-          <w:shd w:val="clear" w:color="auto" w:fill="FFFFFF"/>
-        </w:rPr>
-        <w:t>n</w:t>
-      </w:r>
-      <w:r>
-        <w:rPr>
-          <w:rFonts w:asciiTheme="minorHAnsi" w:hAnsiTheme="minorHAnsi" w:cstheme="minorHAnsi"/>
-          <w:color w:val="000000" w:themeColor="text1"/>
-          <w:shd w:val="clear" w:color="auto" w:fill="FFFFFF"/>
-        </w:rPr>
-        <w:t xml:space="preserve"> consuming</w:t>
-      </w:r>
-      <w:r>
-        <w:rPr>
-          <w:rFonts w:asciiTheme="minorHAnsi" w:hAnsiTheme="minorHAnsi" w:cstheme="minorHAnsi"/>
-          <w:color w:val="000000" w:themeColor="text1"/>
-          <w:shd w:val="clear" w:color="auto" w:fill="FFFFFF"/>
-        </w:rPr>
-        <w:t xml:space="preserve"> </w:t>
-      </w:r>
-      <w:r>
-        <w:rPr>
-          <w:rFonts w:asciiTheme="minorHAnsi" w:hAnsiTheme="minorHAnsi" w:cstheme="minorHAnsi"/>
-          <w:b/>
-          <w:color w:val="000000" w:themeColor="text1"/>
-          <w:shd w:val="clear" w:color="auto" w:fill="FFFFFF"/>
-        </w:rPr>
-        <w:t>RESTful Web Services</w:t>
-      </w:r>
-      <w:r>
-        <w:rPr>
-          <w:rFonts w:asciiTheme="minorHAnsi" w:hAnsiTheme="minorHAnsi" w:cstheme="minorHAnsi"/>
-          <w:color w:val="000000" w:themeColor="text1"/>
-          <w:shd w:val="clear" w:color="auto" w:fill="FFFFFF"/>
-        </w:rPr>
-        <w:t xml:space="preserve"> </w:t>
-      </w:r>
-      <w:r>
-        <w:rPr>
-          <w:rFonts w:asciiTheme="minorHAnsi" w:hAnsiTheme="minorHAnsi" w:cstheme="minorHAnsi"/>
-          <w:color w:val="000000" w:themeColor="text1"/>
-          <w:shd w:val="clear" w:color="auto" w:fill="FFFFFF"/>
-        </w:rPr>
-        <w:t>using Node</w:t>
-      </w:r>
-      <w:r>
-        <w:rPr>
-          <w:rFonts w:asciiTheme="minorHAnsi" w:hAnsiTheme="minorHAnsi" w:cstheme="minorHAnsi"/>
-          <w:color w:val="000000" w:themeColor="text1"/>
-          <w:shd w:val="clear" w:color="auto" w:fill="FFFFFF"/>
-        </w:rPr>
-        <w:t>.js</w:t>
-      </w:r>
-      <w:r>
-        <w:rPr>
-          <w:rFonts w:asciiTheme="minorHAnsi" w:hAnsiTheme="minorHAnsi" w:cstheme="minorHAnsi"/>
-          <w:color w:val="000000" w:themeColor="text1"/>
-          <w:shd w:val="clear" w:color="auto" w:fill="FFFFFF"/>
-        </w:rPr>
-        <w:t xml:space="preserve"> at the backend</w:t>
+          <w:rFonts w:asciiTheme="minorHAnsi" w:hAnsiTheme="minorHAnsi"/>
+          <w:color w:val="000000"/>
+          <w:shd w:val="clear" w:color="auto" w:fill="FFFFFF"/>
+        </w:rPr>
+        <w:t>Hands</w:t>
+      </w:r>
+      <w:r>
+        <w:rPr>
+          <w:rFonts w:asciiTheme="minorHAnsi" w:hAnsiTheme="minorHAnsi"/>
+          <w:color w:val="000000"/>
+          <w:shd w:val="clear" w:color="auto" w:fill="FFFFFF"/>
+        </w:rPr>
+        <w:t>-</w:t>
+      </w:r>
+      <w:r>
+        <w:rPr>
+          <w:rFonts w:asciiTheme="minorHAnsi" w:hAnsiTheme="minorHAnsi"/>
+          <w:color w:val="000000"/>
+          <w:shd w:val="clear" w:color="auto" w:fill="FFFFFF"/>
+        </w:rPr>
+        <w:t xml:space="preserve">on experience using the version control tools like </w:t>
+      </w:r>
+      <w:r>
+        <w:rPr>
+          <w:rFonts w:asciiTheme="minorHAnsi" w:hAnsiTheme="minorHAnsi"/>
+          <w:b/>
+          <w:color w:val="000000"/>
+          <w:shd w:val="clear" w:color="auto" w:fill="FFFFFF"/>
+        </w:rPr>
+        <w:t>Git</w:t>
+      </w:r>
+      <w:r>
+        <w:rPr>
+          <w:rFonts w:asciiTheme="minorHAnsi" w:hAnsiTheme="minorHAnsi"/>
+          <w:color w:val="000000"/>
+          <w:shd w:val="clear" w:color="auto" w:fill="FFFFFF"/>
+        </w:rPr>
+        <w:t xml:space="preserve">, </w:t>
+      </w:r>
+      <w:r>
+        <w:rPr>
+          <w:rFonts w:asciiTheme="minorHAnsi" w:hAnsiTheme="minorHAnsi"/>
+          <w:b/>
+          <w:color w:val="000000"/>
+          <w:shd w:val="clear" w:color="auto" w:fill="FFFFFF"/>
+        </w:rPr>
+        <w:t>SVN</w:t>
+      </w:r>
+      <w:r>
+        <w:rPr>
+          <w:rFonts w:asciiTheme="minorHAnsi" w:hAnsiTheme="minorHAnsi"/>
+          <w:color w:val="000000"/>
+          <w:shd w:val="clear" w:color="auto" w:fill="FFFFFF"/>
+        </w:rPr>
+        <w:t xml:space="preserve"> and </w:t>
+      </w:r>
+      <w:r>
+        <w:rPr>
+          <w:rFonts w:asciiTheme="minorHAnsi" w:hAnsiTheme="minorHAnsi"/>
+          <w:b/>
+          <w:color w:val="000000"/>
+          <w:shd w:val="clear" w:color="auto" w:fill="FFFFFF"/>
+        </w:rPr>
+        <w:t>TFS</w:t>
+      </w:r>
+      <w:r>
+        <w:rPr>
+          <w:rFonts w:asciiTheme="minorHAnsi" w:hAnsiTheme="minorHAnsi"/>
+          <w:b/>
+          <w:color w:val="000000"/>
+          <w:shd w:val="clear" w:color="auto" w:fill="FFFFFF"/>
+        </w:rPr>
+        <w:t>, VSTS</w:t>
+      </w:r>
+      <w:r>
+        <w:rPr>
+          <w:rFonts w:asciiTheme="minorHAnsi" w:hAnsiTheme="minorHAnsi"/>
+          <w:color w:val="000000"/>
+          <w:shd w:val="clear" w:color="auto" w:fill="FFFFFF"/>
+        </w:rPr>
+        <w:t xml:space="preserve"> and project </w:t>
+      </w:r>
+      <w:r>
+        <w:rPr>
+          <w:rFonts w:asciiTheme="minorHAnsi" w:hAnsiTheme="minorHAnsi"/>
+          <w:color w:val="000000"/>
+          <w:shd w:val="clear" w:color="auto" w:fill="FFFFFF"/>
+        </w:rPr>
+        <w:t>m</w:t>
+      </w:r>
+      <w:r>
+        <w:rPr>
+          <w:rFonts w:asciiTheme="minorHAnsi" w:hAnsiTheme="minorHAnsi"/>
+          <w:color w:val="000000"/>
+          <w:shd w:val="clear" w:color="auto" w:fill="FFFFFF"/>
+        </w:rPr>
+        <w:t xml:space="preserve">anagement and used </w:t>
+      </w:r>
+      <w:r>
+        <w:rPr>
+          <w:rFonts w:asciiTheme="minorHAnsi" w:hAnsiTheme="minorHAnsi"/>
+          <w:color w:val="000000"/>
+          <w:shd w:val="clear" w:color="auto" w:fill="FFFFFF"/>
+        </w:rPr>
+        <w:t xml:space="preserve">ticketing tools like </w:t>
+      </w:r>
+      <w:r>
+        <w:rPr>
+          <w:rFonts w:asciiTheme="minorHAnsi" w:hAnsiTheme="minorHAnsi"/>
+          <w:b/>
+          <w:color w:val="000000"/>
+          <w:shd w:val="clear" w:color="auto" w:fill="FFFFFF"/>
+        </w:rPr>
+        <w:t xml:space="preserve">JIRA </w:t>
+      </w:r>
+      <w:r>
+        <w:rPr>
+          <w:rFonts w:asciiTheme="minorHAnsi" w:hAnsiTheme="minorHAnsi"/>
+          <w:color w:val="000000"/>
+          <w:shd w:val="clear" w:color="auto" w:fill="FFFFFF"/>
+        </w:rPr>
+        <w:t xml:space="preserve">and </w:t>
+      </w:r>
+      <w:r>
+        <w:rPr>
+          <w:rFonts w:asciiTheme="minorHAnsi" w:hAnsiTheme="minorHAnsi"/>
+          <w:b/>
+          <w:color w:val="000000"/>
+          <w:shd w:val="clear" w:color="auto" w:fill="FFFFFF"/>
+        </w:rPr>
+        <w:t>QC</w:t>
       </w:r>
     </w:p>
     <w:p>
@@ -1515,137 +1635,20 @@
       <w:r>
         <w:rPr>
           <w:rFonts w:asciiTheme="minorHAnsi" w:hAnsiTheme="minorHAnsi"/>
-          <w:color w:val="000000"/>
-          <w:shd w:val="clear" w:color="auto" w:fill="FFFFFF"/>
-        </w:rPr>
-        <w:t>Hands</w:t>
-      </w:r>
-      <w:r>
-        <w:rPr>
-          <w:rFonts w:asciiTheme="minorHAnsi" w:hAnsiTheme="minorHAnsi"/>
-          <w:color w:val="000000"/>
-          <w:shd w:val="clear" w:color="auto" w:fill="FFFFFF"/>
-        </w:rPr>
-        <w:t>-</w:t>
-      </w:r>
-      <w:r>
-        <w:rPr>
-          <w:rFonts w:asciiTheme="minorHAnsi" w:hAnsiTheme="minorHAnsi"/>
-          <w:color w:val="000000"/>
-          <w:shd w:val="clear" w:color="auto" w:fill="FFFFFF"/>
-        </w:rPr>
-        <w:t xml:space="preserve">on experience using the version control tools like </w:t>
-      </w:r>
-      <w:r>
-        <w:rPr>
-          <w:rFonts w:asciiTheme="minorHAnsi" w:hAnsiTheme="minorHAnsi"/>
-          <w:b/>
-          <w:color w:val="000000"/>
-          <w:shd w:val="clear" w:color="auto" w:fill="FFFFFF"/>
-        </w:rPr>
-        <w:t>Git</w:t>
-      </w:r>
-      <w:r>
-        <w:rPr>
-          <w:rFonts w:asciiTheme="minorHAnsi" w:hAnsiTheme="minorHAnsi"/>
-          <w:color w:val="000000"/>
-          <w:shd w:val="clear" w:color="auto" w:fill="FFFFFF"/>
-        </w:rPr>
-        <w:t xml:space="preserve">, </w:t>
-      </w:r>
-      <w:r>
-        <w:rPr>
-          <w:rFonts w:asciiTheme="minorHAnsi" w:hAnsiTheme="minorHAnsi"/>
-          <w:b/>
-          <w:color w:val="000000"/>
-          <w:shd w:val="clear" w:color="auto" w:fill="FFFFFF"/>
-        </w:rPr>
-        <w:t>SVN</w:t>
-      </w:r>
-      <w:r>
-        <w:rPr>
-          <w:rFonts w:asciiTheme="minorHAnsi" w:hAnsiTheme="minorHAnsi"/>
-          <w:color w:val="000000"/>
-          <w:shd w:val="clear" w:color="auto" w:fill="FFFFFF"/>
-        </w:rPr>
-        <w:t xml:space="preserve"> and </w:t>
-      </w:r>
-      <w:r>
-        <w:rPr>
-          <w:rFonts w:asciiTheme="minorHAnsi" w:hAnsiTheme="minorHAnsi"/>
-          <w:b/>
-          <w:color w:val="000000"/>
-          <w:shd w:val="clear" w:color="auto" w:fill="FFFFFF"/>
-        </w:rPr>
-        <w:t>TFS</w:t>
-      </w:r>
-      <w:r>
-        <w:rPr>
-          <w:rFonts w:asciiTheme="minorHAnsi" w:hAnsiTheme="minorHAnsi"/>
-          <w:b/>
-          <w:color w:val="000000"/>
-          <w:shd w:val="clear" w:color="auto" w:fill="FFFFFF"/>
-        </w:rPr>
-        <w:t>, VSTS</w:t>
-      </w:r>
-      <w:r>
-        <w:rPr>
-          <w:rFonts w:asciiTheme="minorHAnsi" w:hAnsiTheme="minorHAnsi"/>
-          <w:color w:val="000000"/>
-          <w:shd w:val="clear" w:color="auto" w:fill="FFFFFF"/>
-        </w:rPr>
-        <w:t xml:space="preserve"> and project </w:t>
-      </w:r>
-      <w:r>
-        <w:rPr>
-          <w:rFonts w:asciiTheme="minorHAnsi" w:hAnsiTheme="minorHAnsi"/>
-          <w:color w:val="000000"/>
-          <w:shd w:val="clear" w:color="auto" w:fill="FFFFFF"/>
-        </w:rPr>
-        <w:t>m</w:t>
-      </w:r>
-      <w:r>
-        <w:rPr>
-          <w:rFonts w:asciiTheme="minorHAnsi" w:hAnsiTheme="minorHAnsi"/>
-          <w:color w:val="000000"/>
-          <w:shd w:val="clear" w:color="auto" w:fill="FFFFFF"/>
-        </w:rPr>
-        <w:t xml:space="preserve">anagement and used </w:t>
-      </w:r>
-      <w:r>
-        <w:rPr>
-          <w:rFonts w:asciiTheme="minorHAnsi" w:hAnsiTheme="minorHAnsi"/>
-          <w:color w:val="000000"/>
-          <w:shd w:val="clear" w:color="auto" w:fill="FFFFFF"/>
-        </w:rPr>
-        <w:t xml:space="preserve">ticketing tools like </w:t>
-      </w:r>
-      <w:r>
-        <w:rPr>
-          <w:rFonts w:asciiTheme="minorHAnsi" w:hAnsiTheme="minorHAnsi"/>
-          <w:b/>
-          <w:color w:val="000000"/>
-          <w:shd w:val="clear" w:color="auto" w:fill="FFFFFF"/>
-        </w:rPr>
-        <w:t xml:space="preserve">JIRA </w:t>
-      </w:r>
-      <w:r>
-        <w:rPr>
-          <w:rFonts w:asciiTheme="minorHAnsi" w:hAnsiTheme="minorHAnsi"/>
-          <w:color w:val="000000"/>
-          <w:shd w:val="clear" w:color="auto" w:fill="FFFFFF"/>
-        </w:rPr>
-        <w:t xml:space="preserve">and </w:t>
-      </w:r>
-      <w:r>
-        <w:rPr>
-          <w:rFonts w:asciiTheme="minorHAnsi" w:hAnsiTheme="minorHAnsi"/>
-          <w:b/>
-          <w:color w:val="000000"/>
-          <w:shd w:val="clear" w:color="auto" w:fill="FFFFFF"/>
-        </w:rPr>
-        <w:t>QC</w:t>
-      </w:r>
+          <w:color w:val="000000" w:themeColor="text1"/>
+        </w:rPr>
+        <w:t xml:space="preserve">Good knowledge in writing queries with </w:t>
+      </w:r>
+      <w:proofErr w:type="spellStart"/>
+      <w:r>
+        <w:rPr>
+          <w:rFonts w:asciiTheme="minorHAnsi" w:hAnsiTheme="minorHAnsi"/>
+          <w:b/>
+          <w:color w:val="000000" w:themeColor="text1"/>
+        </w:rPr>
+        <w:t>GraphQL</w:t>
+      </w:r>
+      <w:proofErr w:type="spellEnd"/>
     </w:p>
     <w:p>
       <w:pPr>
@@ -1672,18 +1675,57 @@
           <w:rFonts w:asciiTheme="minorHAnsi" w:hAnsiTheme="minorHAnsi"/>
           <w:color w:val="000000" w:themeColor="text1"/>
         </w:rPr>
-        <w:t xml:space="preserve">Good knowledge in writing queries with </w:t>
-      </w:r>
-      <w:proofErr w:type="spellStart"/>
-      <w:r>
-        <w:rPr>
-          <w:rFonts w:asciiTheme="minorHAnsi" w:hAnsiTheme="minorHAnsi"/>
-          <w:b/>
-          <w:color w:val="000000" w:themeColor="text1"/>
-        </w:rPr>
-        <w:t>GraphQL</w:t>
-      </w:r>
-      <w:proofErr w:type="spellEnd"/>
+        <w:t xml:space="preserve">Have experience working on with Core Java and </w:t>
+      </w:r>
+      <w:r>
+        <w:rPr>
+          <w:rFonts w:asciiTheme="minorHAnsi" w:hAnsiTheme="minorHAnsi"/>
+          <w:color w:val="000000" w:themeColor="text1"/>
+        </w:rPr>
+        <w:t>O</w:t>
+      </w:r>
+      <w:r>
+        <w:rPr>
+          <w:rFonts w:asciiTheme="minorHAnsi" w:hAnsiTheme="minorHAnsi"/>
+          <w:color w:val="000000" w:themeColor="text1"/>
+        </w:rPr>
+        <w:t>bject</w:t>
+      </w:r>
+      <w:r>
+        <w:rPr>
+          <w:rFonts w:asciiTheme="minorHAnsi" w:hAnsiTheme="minorHAnsi"/>
+          <w:color w:val="000000" w:themeColor="text1"/>
+        </w:rPr>
+        <w:t>-</w:t>
+      </w:r>
+      <w:r>
+        <w:rPr>
+          <w:rFonts w:asciiTheme="minorHAnsi" w:hAnsiTheme="minorHAnsi"/>
+          <w:color w:val="000000" w:themeColor="text1"/>
+        </w:rPr>
+        <w:t>Oriented</w:t>
+      </w:r>
+      <w:r>
+        <w:rPr>
+          <w:rFonts w:asciiTheme="minorHAnsi" w:hAnsiTheme="minorHAnsi"/>
+          <w:color w:val="000000" w:themeColor="text1"/>
+        </w:rPr>
+        <w:t xml:space="preserve"> </w:t>
+      </w:r>
+      <w:r>
+        <w:rPr>
+          <w:rFonts w:asciiTheme="minorHAnsi" w:hAnsiTheme="minorHAnsi"/>
+          <w:color w:val="000000" w:themeColor="text1"/>
+        </w:rPr>
+        <w:t>P</w:t>
+      </w:r>
+      <w:r>
+        <w:rPr>
+          <w:rFonts w:asciiTheme="minorHAnsi" w:hAnsiTheme="minorHAnsi"/>
+          <w:color w:val="000000" w:themeColor="text1"/>
+        </w:rPr>
+        <w:t>rogramming concepts</w:t>
+      </w:r>
     </w:p>
     <w:p>
       <w:pPr>
@@ -1710,56 +1752,7 @@
           <w:rFonts w:asciiTheme="minorHAnsi" w:hAnsiTheme="minorHAnsi"/>
           <w:color w:val="000000" w:themeColor="text1"/>
         </w:rPr>
-        <w:t xml:space="preserve">Have experience working on with Core Java and </w:t>
-      </w:r>
-      <w:r>
-        <w:rPr>
-          <w:rFonts w:asciiTheme="minorHAnsi" w:hAnsiTheme="minorHAnsi"/>
-          <w:color w:val="000000" w:themeColor="text1"/>
-        </w:rPr>
-        <w:t>O</w:t>
-      </w:r>
-      <w:r>
-        <w:rPr>
-          <w:rFonts w:asciiTheme="minorHAnsi" w:hAnsiTheme="minorHAnsi"/>
-          <w:color w:val="000000" w:themeColor="text1"/>
-        </w:rPr>
-        <w:t>bject</w:t>
-      </w:r>
-      <w:r>
-        <w:rPr>
-          <w:rFonts w:asciiTheme="minorHAnsi" w:hAnsiTheme="minorHAnsi"/>
-          <w:color w:val="000000" w:themeColor="text1"/>
-        </w:rPr>
-        <w:t>-</w:t>
-      </w:r>
-      <w:r>
-        <w:rPr>
-          <w:rFonts w:asciiTheme="minorHAnsi" w:hAnsiTheme="minorHAnsi"/>
-          <w:color w:val="000000" w:themeColor="text1"/>
-        </w:rPr>
-        <w:t>Oriented</w:t>
-      </w:r>
-      <w:r>
-        <w:rPr>
-          <w:rFonts w:asciiTheme="minorHAnsi" w:hAnsiTheme="minorHAnsi"/>
-          <w:color w:val="000000" w:themeColor="text1"/>
-        </w:rPr>
-        <w:t xml:space="preserve"> </w:t>
-      </w:r>
-      <w:r>
-        <w:rPr>
-          <w:rFonts w:asciiTheme="minorHAnsi" w:hAnsiTheme="minorHAnsi"/>
-          <w:color w:val="000000" w:themeColor="text1"/>
-        </w:rPr>
-        <w:t>P</w:t>
-      </w:r>
-      <w:r>
-        <w:rPr>
-          <w:rFonts w:asciiTheme="minorHAnsi" w:hAnsiTheme="minorHAnsi"/>
-          <w:color w:val="000000" w:themeColor="text1"/>
-        </w:rPr>
-        <w:t>rogramming concepts</w:t>
+        <w:t>Also worked on the front-end development by consuming RESTful API's from backend supported by .NET</w:t>
       </w:r>
     </w:p>
     <w:p>
@@ -1784,10 +1777,37 @@
       </w:pPr>
       <w:r>
         <w:rPr>
-          <w:rFonts w:asciiTheme="minorHAnsi" w:hAnsiTheme="minorHAnsi"/>
-          <w:color w:val="000000" w:themeColor="text1"/>
-        </w:rPr>
-        <w:t>Also worked on the front-end development by consuming RESTful API's from backend supported by .NET</w:t>
+          <w:rFonts w:asciiTheme="minorHAnsi" w:hAnsiTheme="minorHAnsi" w:cstheme="minorHAnsi"/>
+          <w:color w:val="000000" w:themeColor="text1"/>
+          <w:shd w:val="clear" w:color="auto" w:fill="FFFFFF"/>
+        </w:rPr>
+        <w:t xml:space="preserve">Proficient in working with task runners </w:t>
+      </w:r>
+      <w:r>
+        <w:rPr>
+          <w:rFonts w:asciiTheme="minorHAnsi" w:hAnsiTheme="minorHAnsi" w:cstheme="minorHAnsi"/>
+          <w:b/>
+          <w:color w:val="000000" w:themeColor="text1"/>
+          <w:shd w:val="clear" w:color="auto" w:fill="FFFFFF"/>
+        </w:rPr>
+        <w:t>Gulp</w:t>
+      </w:r>
+      <w:r>
+        <w:rPr>
+          <w:rFonts w:asciiTheme="minorHAnsi" w:hAnsiTheme="minorHAnsi" w:cstheme="minorHAnsi"/>
+          <w:color w:val="000000" w:themeColor="text1"/>
+          <w:shd w:val="clear" w:color="auto" w:fill="FFFFFF"/>
+        </w:rPr>
+        <w:t xml:space="preserve"> and </w:t>
+      </w:r>
+      <w:r>
+        <w:rPr>
+          <w:rFonts w:asciiTheme="minorHAnsi" w:hAnsiTheme="minorHAnsi" w:cstheme="minorHAnsi"/>
+          <w:b/>
+          <w:color w:val="000000" w:themeColor="text1"/>
+          <w:shd w:val="clear" w:color="auto" w:fill="FFFFFF"/>
+        </w:rPr>
+        <w:t>Grunt</w:t>
       </w:r>
     </w:p>
     <w:p>
@@ -1812,37 +1832,37 @@
       </w:pPr>
       <w:r>
         <w:rPr>
-          <w:rFonts w:asciiTheme="minorHAnsi" w:hAnsiTheme="minorHAnsi" w:cstheme="minorHAnsi"/>
-          <w:color w:val="000000" w:themeColor="text1"/>
-          <w:shd w:val="clear" w:color="auto" w:fill="FFFFFF"/>
-        </w:rPr>
-        <w:t xml:space="preserve">Proficient in working with task runners </w:t>
-      </w:r>
-      <w:r>
-        <w:rPr>
-          <w:rFonts w:asciiTheme="minorHAnsi" w:hAnsiTheme="minorHAnsi" w:cstheme="minorHAnsi"/>
-          <w:b/>
-          <w:color w:val="000000" w:themeColor="text1"/>
-          <w:shd w:val="clear" w:color="auto" w:fill="FFFFFF"/>
-        </w:rPr>
-        <w:t>Gulp</w:t>
-      </w:r>
-      <w:r>
-        <w:rPr>
-          <w:rFonts w:asciiTheme="minorHAnsi" w:hAnsiTheme="minorHAnsi" w:cstheme="minorHAnsi"/>
-          <w:color w:val="000000" w:themeColor="text1"/>
-          <w:shd w:val="clear" w:color="auto" w:fill="FFFFFF"/>
-        </w:rPr>
-        <w:t xml:space="preserve"> and </w:t>
-      </w:r>
-      <w:r>
-        <w:rPr>
-          <w:rFonts w:asciiTheme="minorHAnsi" w:hAnsiTheme="minorHAnsi" w:cstheme="minorHAnsi"/>
-          <w:b/>
-          <w:color w:val="000000" w:themeColor="text1"/>
-          <w:shd w:val="clear" w:color="auto" w:fill="FFFFFF"/>
-        </w:rPr>
-        <w:t>Grunt</w:t>
+          <w:rFonts w:asciiTheme="minorHAnsi" w:hAnsiTheme="minorHAnsi"/>
+          <w:color w:val="000000"/>
+          <w:shd w:val="clear" w:color="auto" w:fill="FFFFFF"/>
+        </w:rPr>
+        <w:t xml:space="preserve">Experience of </w:t>
+      </w:r>
+      <w:r>
+        <w:rPr>
+          <w:rFonts w:asciiTheme="minorHAnsi" w:hAnsiTheme="minorHAnsi"/>
+          <w:b/>
+          <w:color w:val="000000"/>
+          <w:shd w:val="clear" w:color="auto" w:fill="FFFFFF"/>
+        </w:rPr>
+        <w:t xml:space="preserve">JavaScript minification tools, unit testing </w:t>
+      </w:r>
+      <w:r>
+        <w:rPr>
+          <w:rFonts w:asciiTheme="minorHAnsi" w:hAnsiTheme="minorHAnsi"/>
+          <w:color w:val="000000"/>
+          <w:shd w:val="clear" w:color="auto" w:fill="FFFFFF"/>
+        </w:rPr>
+        <w:t>and</w:t>
+      </w:r>
+      <w:r>
+        <w:rPr>
+          <w:rFonts w:asciiTheme="minorHAnsi" w:hAnsiTheme="minorHAnsi"/>
+          <w:b/>
+          <w:color w:val="000000"/>
+          <w:shd w:val="clear" w:color="auto" w:fill="FFFFFF"/>
+        </w:rPr>
+        <w:t xml:space="preserve"> deployment procedures</w:t>
       </w:r>
     </w:p>
     <w:p>
@@ -1868,36 +1888,39 @@
       <w:r>
         <w:rPr>
           <w:rFonts w:asciiTheme="minorHAnsi" w:hAnsiTheme="minorHAnsi"/>
-          <w:color w:val="000000"/>
-          <w:shd w:val="clear" w:color="auto" w:fill="FFFFFF"/>
-        </w:rPr>
-        <w:t xml:space="preserve">Experience of </w:t>
-      </w:r>
-      <w:r>
-        <w:rPr>
-          <w:rFonts w:asciiTheme="minorHAnsi" w:hAnsiTheme="minorHAnsi"/>
-          <w:b/>
-          <w:color w:val="000000"/>
-          <w:shd w:val="clear" w:color="auto" w:fill="FFFFFF"/>
-        </w:rPr>
-        <w:t xml:space="preserve">JavaScript minification tools, unit testing </w:t>
-      </w:r>
-      <w:r>
-        <w:rPr>
-          <w:rFonts w:asciiTheme="minorHAnsi" w:hAnsiTheme="minorHAnsi"/>
-          <w:color w:val="000000"/>
-          <w:shd w:val="clear" w:color="auto" w:fill="FFFFFF"/>
-        </w:rPr>
-        <w:t>and</w:t>
-      </w:r>
-      <w:r>
-        <w:rPr>
-          <w:rFonts w:asciiTheme="minorHAnsi" w:hAnsiTheme="minorHAnsi"/>
-          <w:b/>
-          <w:color w:val="000000"/>
-          <w:shd w:val="clear" w:color="auto" w:fill="FFFFFF"/>
-        </w:rPr>
-        <w:t xml:space="preserve"> deployment procedures</w:t>
+          <w:color w:val="000000" w:themeColor="text1"/>
+        </w:rPr>
+        <w:t xml:space="preserve">Proficient in unit testing frameworks such as </w:t>
+      </w:r>
+      <w:r>
+        <w:rPr>
+          <w:rFonts w:asciiTheme="minorHAnsi" w:hAnsiTheme="minorHAnsi"/>
+          <w:b/>
+          <w:color w:val="000000" w:themeColor="text1"/>
+        </w:rPr>
+        <w:t xml:space="preserve">Jest, Jasmine, Karma, Mocha, Junit </w:t>
+      </w:r>
+      <w:r>
+        <w:rPr>
+          <w:rFonts w:asciiTheme="minorHAnsi" w:hAnsiTheme="minorHAnsi"/>
+          <w:color w:val="000000" w:themeColor="text1"/>
+        </w:rPr>
+        <w:t>in</w:t>
+      </w:r>
+      <w:r>
+        <w:rPr>
+          <w:rFonts w:asciiTheme="minorHAnsi" w:hAnsiTheme="minorHAnsi"/>
+          <w:b/>
+          <w:color w:val="000000" w:themeColor="text1"/>
+        </w:rPr>
+        <w:t xml:space="preserve"> TDD </w:t>
+      </w:r>
+      <w:r>
+        <w:rPr>
+          <w:rFonts w:asciiTheme="minorHAnsi" w:hAnsiTheme="minorHAnsi"/>
+          <w:color w:val="000000" w:themeColor="text1"/>
+        </w:rPr>
+        <w:t>environment</w:t>
       </w:r>
     </w:p>
     <w:p>
@@ -1923,39 +1946,62 @@
       <w:r>
         <w:rPr>
           <w:rFonts w:asciiTheme="minorHAnsi" w:hAnsiTheme="minorHAnsi"/>
-          <w:color w:val="000000" w:themeColor="text1"/>
-        </w:rPr>
-        <w:t xml:space="preserve">Proficient in unit testing frameworks such as </w:t>
-      </w:r>
-      <w:r>
-        <w:rPr>
-          <w:rFonts w:asciiTheme="minorHAnsi" w:hAnsiTheme="minorHAnsi"/>
-          <w:b/>
-          <w:color w:val="000000" w:themeColor="text1"/>
-        </w:rPr>
-        <w:t xml:space="preserve">Jest, Jasmine, Karma, Mocha, Junit </w:t>
-      </w:r>
-      <w:r>
-        <w:rPr>
-          <w:rFonts w:asciiTheme="minorHAnsi" w:hAnsiTheme="minorHAnsi"/>
-          <w:color w:val="000000" w:themeColor="text1"/>
-        </w:rPr>
-        <w:t>in</w:t>
-      </w:r>
-      <w:r>
-        <w:rPr>
-          <w:rFonts w:asciiTheme="minorHAnsi" w:hAnsiTheme="minorHAnsi"/>
-          <w:b/>
-          <w:color w:val="000000" w:themeColor="text1"/>
-        </w:rPr>
-        <w:t xml:space="preserve"> TDD </w:t>
-      </w:r>
-      <w:r>
-        <w:rPr>
-          <w:rFonts w:asciiTheme="minorHAnsi" w:hAnsiTheme="minorHAnsi"/>
-          <w:color w:val="000000" w:themeColor="text1"/>
-        </w:rPr>
-        <w:t>environment</w:t>
+          <w:color w:val="000000"/>
+        </w:rPr>
+        <w:t xml:space="preserve">Experience in database design using </w:t>
+      </w:r>
+      <w:r>
+        <w:rPr>
+          <w:rFonts w:asciiTheme="minorHAnsi" w:hAnsiTheme="minorHAnsi"/>
+          <w:b/>
+          <w:color w:val="000000"/>
+        </w:rPr>
+        <w:t>PL/SQL</w:t>
+      </w:r>
+      <w:r>
+        <w:rPr>
+          <w:rFonts w:asciiTheme="minorHAnsi" w:hAnsiTheme="minorHAnsi"/>
+          <w:color w:val="000000"/>
+        </w:rPr>
+        <w:t xml:space="preserve"> to write Stored Procedures, Functions, Triggers and strong experience in writing queries, using </w:t>
+      </w:r>
+      <w:r>
+        <w:rPr>
+          <w:rFonts w:asciiTheme="minorHAnsi" w:hAnsiTheme="minorHAnsi"/>
+          <w:b/>
+          <w:color w:val="000000"/>
+        </w:rPr>
+        <w:t>MySQL</w:t>
+      </w:r>
+      <w:r>
+        <w:rPr>
+          <w:rFonts w:asciiTheme="minorHAnsi" w:hAnsiTheme="minorHAnsi"/>
+          <w:b/>
+          <w:color w:val="000000"/>
+        </w:rPr>
+        <w:t xml:space="preserve"> </w:t>
+      </w:r>
+      <w:r>
+        <w:rPr>
+          <w:rFonts w:asciiTheme="minorHAnsi" w:hAnsiTheme="minorHAnsi"/>
+          <w:color w:val="000000"/>
+        </w:rPr>
+        <w:t>worked on</w:t>
+      </w:r>
+      <w:r>
+        <w:rPr>
+          <w:rFonts w:asciiTheme="minorHAnsi" w:hAnsiTheme="minorHAnsi"/>
+          <w:color w:val="000000"/>
+        </w:rPr>
+        <w:t xml:space="preserve"> NoSQL Database like </w:t>
+      </w:r>
+      <w:r>
+        <w:rPr>
+          <w:rFonts w:asciiTheme="minorHAnsi" w:hAnsiTheme="minorHAnsi"/>
+          <w:b/>
+          <w:color w:val="000000"/>
+        </w:rPr>
+        <w:t>MongoDB</w:t>
       </w:r>
     </w:p>
     <w:p>
@@ -1980,63 +2026,51 @@
       </w:pPr>
       <w:r>
         <w:rPr>
-          <w:rFonts w:asciiTheme="minorHAnsi" w:hAnsiTheme="minorHAnsi"/>
-          <w:color w:val="000000"/>
-        </w:rPr>
-        <w:t xml:space="preserve">Experience in database design using </w:t>
-      </w:r>
-      <w:r>
-        <w:rPr>
-          <w:rFonts w:asciiTheme="minorHAnsi" w:hAnsiTheme="minorHAnsi"/>
-          <w:b/>
-          <w:color w:val="000000"/>
-        </w:rPr>
-        <w:t>PL/SQL</w:t>
-      </w:r>
-      <w:r>
-        <w:rPr>
-          <w:rFonts w:asciiTheme="minorHAnsi" w:hAnsiTheme="minorHAnsi"/>
-          <w:color w:val="000000"/>
-        </w:rPr>
-        <w:t xml:space="preserve"> to write Stored Procedures, Functions, Triggers and strong experience in writing queries, using </w:t>
-      </w:r>
-      <w:r>
-        <w:rPr>
-          <w:rFonts w:asciiTheme="minorHAnsi" w:hAnsiTheme="minorHAnsi"/>
-          <w:b/>
-          <w:color w:val="000000"/>
-        </w:rPr>
-        <w:t>MySQL</w:t>
-      </w:r>
-      <w:r>
-        <w:rPr>
-          <w:rFonts w:asciiTheme="minorHAnsi" w:hAnsiTheme="minorHAnsi"/>
-          <w:b/>
-          <w:color w:val="000000"/>
-        </w:rPr>
-        <w:t xml:space="preserve"> </w:t>
-      </w:r>
-      <w:r>
-        <w:rPr>
-          <w:rFonts w:asciiTheme="minorHAnsi" w:hAnsiTheme="minorHAnsi"/>
-          <w:color w:val="000000"/>
-        </w:rPr>
-        <w:t>worked on</w:t>
-      </w:r>
-      <w:r>
-        <w:rPr>
-          <w:rFonts w:asciiTheme="minorHAnsi" w:hAnsiTheme="minorHAnsi"/>
-          <w:color w:val="000000"/>
-        </w:rPr>
-        <w:t xml:space="preserve"> NoSQL Database like </w:t>
-      </w:r>
-      <w:r>
-        <w:rPr>
-          <w:rFonts w:asciiTheme="minorHAnsi" w:hAnsiTheme="minorHAnsi"/>
-          <w:b/>
-          <w:color w:val="000000"/>
-        </w:rPr>
-        <w:t>MongoDB</w:t>
+          <w:rFonts w:asciiTheme="minorHAnsi" w:hAnsiTheme="minorHAnsi" w:cstheme="minorHAnsi"/>
+          <w:color w:val="000000" w:themeColor="text1"/>
+          <w:shd w:val="clear" w:color="auto" w:fill="FFFFFF"/>
+        </w:rPr>
+        <w:t>Experienced working in both Agile, Waterfall, Kanban</w:t>
+      </w:r>
+      <w:r>
+        <w:rPr>
+          <w:rFonts w:asciiTheme="minorHAnsi" w:hAnsiTheme="minorHAnsi" w:cstheme="minorHAnsi"/>
+          <w:color w:val="000000" w:themeColor="text1"/>
+          <w:shd w:val="clear" w:color="auto" w:fill="FFFFFF"/>
+        </w:rPr>
+        <w:t xml:space="preserve"> and </w:t>
+      </w:r>
+      <w:r>
+        <w:rPr>
+          <w:rFonts w:asciiTheme="minorHAnsi" w:hAnsiTheme="minorHAnsi" w:cstheme="minorHAnsi"/>
+          <w:color w:val="000000" w:themeColor="text1"/>
+          <w:shd w:val="clear" w:color="auto" w:fill="FFFFFF"/>
+        </w:rPr>
+        <w:t>Scrum based development environments</w:t>
+      </w:r>
+      <w:r>
+        <w:rPr>
+          <w:rFonts w:asciiTheme="minorHAnsi" w:hAnsiTheme="minorHAnsi" w:cstheme="minorHAnsi"/>
+          <w:color w:val="000000" w:themeColor="text1"/>
+          <w:shd w:val="clear" w:color="auto" w:fill="FFFFFF"/>
+        </w:rPr>
+        <w:t>, elaborating and estimating user requireme</w:t>
+      </w:r>
+      <w:r>
+        <w:rPr>
+          <w:rFonts w:asciiTheme="minorHAnsi" w:hAnsiTheme="minorHAnsi" w:cstheme="minorHAnsi"/>
+          <w:color w:val="000000" w:themeColor="text1"/>
+          <w:shd w:val="clear" w:color="auto" w:fill="FFFFFF"/>
+        </w:rPr>
+        <w:t>n</w:t>
+      </w:r>
+      <w:r>
+        <w:rPr>
+          <w:rFonts w:asciiTheme="minorHAnsi" w:hAnsiTheme="minorHAnsi" w:cstheme="minorHAnsi"/>
+          <w:color w:val="000000" w:themeColor="text1"/>
+          <w:shd w:val="clear" w:color="auto" w:fill="FFFFFF"/>
+        </w:rPr>
+        <w:t>ts</w:t>
       </w:r>
     </w:p>
     <w:p>
@@ -2065,47 +2099,63 @@
           <w:color w:val="000000" w:themeColor="text1"/>
           <w:shd w:val="clear" w:color="auto" w:fill="FFFFFF"/>
         </w:rPr>
-        <w:t>Experienced working in both Agile, Waterfall, Kanban</w:t>
-      </w:r>
-      <w:r>
-        <w:rPr>
-          <w:rFonts w:asciiTheme="minorHAnsi" w:hAnsiTheme="minorHAnsi" w:cstheme="minorHAnsi"/>
-          <w:color w:val="000000" w:themeColor="text1"/>
-          <w:shd w:val="clear" w:color="auto" w:fill="FFFFFF"/>
-        </w:rPr>
-        <w:t xml:space="preserve"> and </w:t>
-      </w:r>
-      <w:r>
-        <w:rPr>
-          <w:rFonts w:asciiTheme="minorHAnsi" w:hAnsiTheme="minorHAnsi" w:cstheme="minorHAnsi"/>
-          <w:color w:val="000000" w:themeColor="text1"/>
-          <w:shd w:val="clear" w:color="auto" w:fill="FFFFFF"/>
-        </w:rPr>
-        <w:t>Scrum based development environments</w:t>
-      </w:r>
-      <w:r>
-        <w:rPr>
-          <w:rFonts w:asciiTheme="minorHAnsi" w:hAnsiTheme="minorHAnsi" w:cstheme="minorHAnsi"/>
-          <w:color w:val="000000" w:themeColor="text1"/>
-          <w:shd w:val="clear" w:color="auto" w:fill="FFFFFF"/>
-        </w:rPr>
-        <w:t>, elaborating and estimating user requireme</w:t>
-      </w:r>
-      <w:r>
-        <w:rPr>
-          <w:rFonts w:asciiTheme="minorHAnsi" w:hAnsiTheme="minorHAnsi" w:cstheme="minorHAnsi"/>
-          <w:color w:val="000000" w:themeColor="text1"/>
-          <w:shd w:val="clear" w:color="auto" w:fill="FFFFFF"/>
-        </w:rPr>
-        <w:t>n</w:t>
-      </w:r>
-      <w:r>
-        <w:rPr>
-          <w:rFonts w:asciiTheme="minorHAnsi" w:hAnsiTheme="minorHAnsi" w:cstheme="minorHAnsi"/>
-          <w:color w:val="000000" w:themeColor="text1"/>
-          <w:shd w:val="clear" w:color="auto" w:fill="FFFFFF"/>
-        </w:rPr>
-        <w:t>ts</w:t>
+        <w:t>Strong problem-solving,</w:t>
+      </w:r>
+      <w:r>
+        <w:rPr>
+          <w:rFonts w:asciiTheme="minorHAnsi" w:hAnsiTheme="minorHAnsi" w:cstheme="minorHAnsi"/>
+          <w:color w:val="000000" w:themeColor="text1"/>
+          <w:shd w:val="clear" w:color="auto" w:fill="FFFFFF"/>
+        </w:rPr>
+        <w:t xml:space="preserve"> logical,</w:t>
+      </w:r>
+      <w:r>
+        <w:rPr>
+          <w:rFonts w:asciiTheme="minorHAnsi" w:hAnsiTheme="minorHAnsi" w:cstheme="minorHAnsi"/>
+          <w:color w:val="000000" w:themeColor="text1"/>
+          <w:shd w:val="clear" w:color="auto" w:fill="FFFFFF"/>
+        </w:rPr>
+        <w:t xml:space="preserve"> communication and </w:t>
+      </w:r>
+      <w:r>
+        <w:rPr>
+          <w:rFonts w:asciiTheme="minorHAnsi" w:hAnsiTheme="minorHAnsi" w:cstheme="minorHAnsi"/>
+          <w:color w:val="000000" w:themeColor="text1"/>
+          <w:shd w:val="clear" w:color="auto" w:fill="FFFFFF"/>
+        </w:rPr>
+        <w:t xml:space="preserve">organizing </w:t>
+      </w:r>
+      <w:r>
+        <w:rPr>
+          <w:rFonts w:asciiTheme="minorHAnsi" w:hAnsiTheme="minorHAnsi" w:cstheme="minorHAnsi"/>
+          <w:color w:val="000000" w:themeColor="text1"/>
+          <w:shd w:val="clear" w:color="auto" w:fill="FFFFFF"/>
+        </w:rPr>
+        <w:t>skills, with</w:t>
+      </w:r>
+      <w:r>
+        <w:rPr>
+          <w:rFonts w:asciiTheme="minorHAnsi" w:hAnsiTheme="minorHAnsi" w:cstheme="minorHAnsi"/>
+          <w:color w:val="000000" w:themeColor="text1"/>
+          <w:shd w:val="clear" w:color="auto" w:fill="FFFFFF"/>
+        </w:rPr>
+        <w:t xml:space="preserve"> an</w:t>
+      </w:r>
+      <w:r>
+        <w:rPr>
+          <w:rFonts w:asciiTheme="minorHAnsi" w:hAnsiTheme="minorHAnsi" w:cstheme="minorHAnsi"/>
+          <w:color w:val="000000" w:themeColor="text1"/>
+          <w:shd w:val="clear" w:color="auto" w:fill="FFFFFF"/>
+        </w:rPr>
+        <w:t xml:space="preserve"> ability to work in team environment</w:t>
+      </w:r>
+      <w:r>
+        <w:rPr>
+          <w:rFonts w:asciiTheme="minorHAnsi" w:hAnsiTheme="minorHAnsi" w:cstheme="minorHAnsi"/>
+          <w:color w:val="000000" w:themeColor="text1"/>
+          <w:shd w:val="clear" w:color="auto" w:fill="FFFFFF"/>
+        </w:rPr>
+        <w:t xml:space="preserve"> and individually</w:t>
       </w:r>
     </w:p>
     <w:p>
@@ -2124,82 +2174,37 @@
         <w:spacing w:before="19"/>
         <w:ind w:left="408" w:hanging="408"/>
         <w:rPr>
-          <w:rFonts w:asciiTheme="minorHAnsi" w:hAnsiTheme="minorHAnsi"/>
-          <w:color w:val="000000" w:themeColor="text1"/>
-        </w:rPr>
-      </w:pPr>
-      <w:r>
-        <w:rPr>
-          <w:rFonts w:asciiTheme="minorHAnsi" w:hAnsiTheme="minorHAnsi" w:cstheme="minorHAnsi"/>
-          <w:color w:val="000000" w:themeColor="text1"/>
-          <w:shd w:val="clear" w:color="auto" w:fill="FFFFFF"/>
-        </w:rPr>
-        <w:t>Strong problem-solving,</w:t>
-      </w:r>
-      <w:r>
-        <w:rPr>
-          <w:rFonts w:asciiTheme="minorHAnsi" w:hAnsiTheme="minorHAnsi" w:cstheme="minorHAnsi"/>
-          <w:color w:val="000000" w:themeColor="text1"/>
-          <w:shd w:val="clear" w:color="auto" w:fill="FFFFFF"/>
-        </w:rPr>
-        <w:t xml:space="preserve"> logical,</w:t>
-      </w:r>
-      <w:r>
-        <w:rPr>
-          <w:rFonts w:asciiTheme="minorHAnsi" w:hAnsiTheme="minorHAnsi" w:cstheme="minorHAnsi"/>
-          <w:color w:val="000000" w:themeColor="text1"/>
-          <w:shd w:val="clear" w:color="auto" w:fill="FFFFFF"/>
-        </w:rPr>
-        <w:t xml:space="preserve"> communication and </w:t>
-      </w:r>
-      <w:r>
-        <w:rPr>
-          <w:rFonts w:asciiTheme="minorHAnsi" w:hAnsiTheme="minorHAnsi" w:cstheme="minorHAnsi"/>
-          <w:color w:val="000000" w:themeColor="text1"/>
-          <w:shd w:val="clear" w:color="auto" w:fill="FFFFFF"/>
-        </w:rPr>
-        <w:t xml:space="preserve">organizing </w:t>
-      </w:r>
-      <w:r>
-        <w:rPr>
-          <w:rFonts w:asciiTheme="minorHAnsi" w:hAnsiTheme="minorHAnsi" w:cstheme="minorHAnsi"/>
-          <w:color w:val="000000" w:themeColor="text1"/>
-          <w:shd w:val="clear" w:color="auto" w:fill="FFFFFF"/>
-        </w:rPr>
-        <w:t>skills, with</w:t>
-      </w:r>
-      <w:r>
-        <w:rPr>
-          <w:rFonts w:asciiTheme="minorHAnsi" w:hAnsiTheme="minorHAnsi" w:cstheme="minorHAnsi"/>
-          <w:color w:val="000000" w:themeColor="text1"/>
-          <w:shd w:val="clear" w:color="auto" w:fill="FFFFFF"/>
-        </w:rPr>
-        <w:t xml:space="preserve"> an</w:t>
-      </w:r>
-      <w:r>
-        <w:rPr>
-          <w:rFonts w:asciiTheme="minorHAnsi" w:hAnsiTheme="minorHAnsi" w:cstheme="minorHAnsi"/>
-          <w:color w:val="000000" w:themeColor="text1"/>
-          <w:shd w:val="clear" w:color="auto" w:fill="FFFFFF"/>
-        </w:rPr>
-        <w:t xml:space="preserve"> ability to work in team environment</w:t>
-      </w:r>
-      <w:r>
-        <w:rPr>
-          <w:rFonts w:asciiTheme="minorHAnsi" w:hAnsiTheme="minorHAnsi" w:cstheme="minorHAnsi"/>
-          <w:color w:val="000000" w:themeColor="text1"/>
-          <w:shd w:val="clear" w:color="auto" w:fill="FFFFFF"/>
-        </w:rPr>
-        <w:t xml:space="preserve"> and individually</w:t>
-      </w:r>
-    </w:p>
-    <w:p>
-      <w:pPr>
-        <w:pStyle w:val="ListParagraph"/>
-        <w:numPr>
-          <w:ilvl w:val="0"/>
-          <w:numId w:val="1"/>
-        </w:numPr>
+          <w:rFonts w:asciiTheme="minorHAnsi" w:hAnsiTheme="minorHAnsi" w:cstheme="minorHAnsi"/>
+          <w:color w:val="000000" w:themeColor="text1"/>
+        </w:rPr>
+      </w:pPr>
+      <w:r>
+        <w:rPr>
+          <w:rFonts w:asciiTheme="minorHAnsi" w:hAnsiTheme="minorHAnsi" w:cstheme="minorHAnsi"/>
+          <w:color w:val="000000"/>
+          <w:shd w:val="clear" w:color="auto" w:fill="FFFFFF"/>
+        </w:rPr>
+        <w:t>Highly Curious about new front-end development technologies and keen awareness</w:t>
+      </w:r>
+      <w:r>
+        <w:rPr>
+          <w:rFonts w:asciiTheme="minorHAnsi" w:hAnsiTheme="minorHAnsi" w:cstheme="minorHAnsi"/>
+          <w:color w:val="000000"/>
+          <w:shd w:val="clear" w:color="auto" w:fill="FFFFFF"/>
+        </w:rPr>
+        <w:t xml:space="preserve"> of</w:t>
+      </w:r>
+      <w:r>
+        <w:rPr>
+          <w:rFonts w:asciiTheme="minorHAnsi" w:hAnsiTheme="minorHAnsi" w:cstheme="minorHAnsi"/>
+          <w:color w:val="000000"/>
+          <w:shd w:val="clear" w:color="auto" w:fill="FFFFFF"/>
+        </w:rPr>
+        <w:t xml:space="preserve"> new industry developments and the evolution of programming solutions</w:t>
+      </w:r>
+    </w:p>
+    <w:p>
+      <w:pPr>
         <w:tabs>
           <w:tab w:val="left" w:pos="499"/>
           <w:tab w:val="left" w:pos="500"/>
@@ -2207,36 +2212,12 @@
           <w:tab w:val="left" w:pos="8705"/>
         </w:tabs>
         <w:spacing w:before="19"/>
-        <w:ind w:left="408" w:hanging="408"/>
-        <w:rPr>
-          <w:rFonts w:asciiTheme="minorHAnsi" w:hAnsiTheme="minorHAnsi" w:cstheme="minorHAnsi"/>
-          <w:color w:val="000000" w:themeColor="text1"/>
-        </w:rPr>
-      </w:pPr>
-      <w:r>
-        <w:rPr>
-          <w:rFonts w:asciiTheme="minorHAnsi" w:hAnsiTheme="minorHAnsi" w:cstheme="minorHAnsi"/>
-          <w:color w:val="000000"/>
-          <w:shd w:val="clear" w:color="auto" w:fill="FFFFFF"/>
-        </w:rPr>
-        <w:t>Highly Curious about new front-end development technologies and keen awareness</w:t>
-      </w:r>
-      <w:r>
-        <w:rPr>
-          <w:rFonts w:asciiTheme="minorHAnsi" w:hAnsiTheme="minorHAnsi" w:cstheme="minorHAnsi"/>
-          <w:color w:val="000000"/>
-          <w:shd w:val="clear" w:color="auto" w:fill="FFFFFF"/>
-        </w:rPr>
-        <w:t xml:space="preserve"> of</w:t>
-      </w:r>
-      <w:r>
-        <w:rPr>
-          <w:rFonts w:asciiTheme="minorHAnsi" w:hAnsiTheme="minorHAnsi" w:cstheme="minorHAnsi"/>
-          <w:color w:val="000000"/>
-          <w:shd w:val="clear" w:color="auto" w:fill="FFFFFF"/>
-        </w:rPr>
-        <w:t xml:space="preserve"> new industry developments and the evolution of programming solutions</w:t>
-      </w:r>
+        <w:rPr>
+          <w:rFonts w:asciiTheme="minorHAnsi" w:hAnsiTheme="minorHAnsi"/>
+          <w:b/>
+          <w:color w:val="2F5496" w:themeColor="accent1" w:themeShade="BF"/>
+        </w:rPr>
+      </w:pPr>
     </w:p>
     <w:p>
       <w:pPr>
@@ -2264,33 +2245,16 @@
         </w:tabs>
         <w:spacing w:before="19"/>
         <w:rPr>
+          <w:rFonts w:asciiTheme="minorHAnsi" w:hAnsiTheme="minorHAnsi" w:cstheme="minorHAnsi"/>
+          <w:color w:val="000000" w:themeColor="text1"/>
+        </w:rPr>
+      </w:pPr>
+      <w:r>
+        <w:rPr>
           <w:rFonts w:asciiTheme="minorHAnsi" w:hAnsiTheme="minorHAnsi"/>
           <w:b/>
           <w:color w:val="2F5496" w:themeColor="accent1" w:themeShade="BF"/>
         </w:rPr>
-      </w:pPr>
-    </w:p>
-    <w:p>
-      <w:pPr>
-        <w:tabs>
-          <w:tab w:val="left" w:pos="499"/>
-          <w:tab w:val="left" w:pos="500"/>
-          <w:tab w:val="left" w:pos="5288"/>
-          <w:tab w:val="left" w:pos="8705"/>
-        </w:tabs>
-        <w:spacing w:before="19"/>
-        <w:rPr>
-          <w:rFonts w:asciiTheme="minorHAnsi" w:hAnsiTheme="minorHAnsi" w:cstheme="minorHAnsi"/>
-          <w:color w:val="000000" w:themeColor="text1"/>
-        </w:rPr>
-      </w:pPr>
-      <w:r>
-        <w:rPr>
-          <w:rFonts w:asciiTheme="minorHAnsi" w:hAnsiTheme="minorHAnsi"/>
-          <w:b/>
-          <w:color w:val="2F5496" w:themeColor="accent1" w:themeShade="BF"/>
-        </w:rPr>
-        <w:lastRenderedPageBreak/>
         <w:t>TECHNICAL SKILLS</w:t>
       </w:r>
     </w:p>
@@ -3254,7 +3218,7 @@
           <w:b/>
           <w:shd w:val="clear" w:color="auto" w:fill="FFFFFF"/>
         </w:rPr>
-        <w:t>BCBS</w:t>
+        <w:t>Florida Blue</w:t>
       </w:r>
       <w:r>
         <w:rPr>
@@ -4596,6 +4560,7 @@
         <w:rPr>
           <w:rFonts w:asciiTheme="minorHAnsi" w:hAnsiTheme="minorHAnsi" w:cstheme="minorHAnsi"/>
         </w:rPr>
+        <w:lastRenderedPageBreak/>
         <w:t xml:space="preserve">Worked with </w:t>
       </w:r>
       <w:r>
@@ -4697,7 +4662,6 @@
           <w:rFonts w:asciiTheme="minorHAnsi" w:eastAsia="Adobe Gothic Std B" w:hAnsiTheme="minorHAnsi" w:cstheme="minorHAnsi"/>
           <w:color w:val="000000" w:themeColor="text1"/>
         </w:rPr>
-        <w:lastRenderedPageBreak/>
         <w:t xml:space="preserve">Worked with </w:t>
       </w:r>
       <w:r>
@@ -5261,7 +5225,7 @@
         </w:rPr>
         <w:t xml:space="preserve">law, </w:t>
       </w:r>
-      <w:hyperlink r:id="rId6" w:tooltip="Osteopathic medicine in the United States" w:history="1">
+      <w:hyperlink r:id="rId8" w:tooltip="Osteopathic medicine in the United States" w:history="1">
         <w:r>
           <w:rPr>
             <w:rStyle w:val="Hyperlink"/>
@@ -5285,7 +5249,7 @@
         </w:rPr>
         <w:t xml:space="preserve">, </w:t>
       </w:r>
-      <w:hyperlink r:id="rId7" w:tooltip="Doctor of Pharmacy" w:history="1">
+      <w:hyperlink r:id="rId9" w:tooltip="Doctor of Pharmacy" w:history="1">
         <w:r>
           <w:rPr>
             <w:rStyle w:val="Hyperlink"/>
@@ -5316,7 +5280,7 @@
         </w:rPr>
         <w:t xml:space="preserve"> </w:t>
       </w:r>
-      <w:hyperlink r:id="rId8" w:tooltip="Education" w:history="1">
+      <w:hyperlink r:id="rId10" w:tooltip="Education" w:history="1">
         <w:r>
           <w:rPr>
             <w:rStyle w:val="Hyperlink"/>
@@ -5350,7 +5314,7 @@
         </w:rPr>
         <w:t xml:space="preserve"> </w:t>
       </w:r>
-      <w:hyperlink r:id="rId9" w:tooltip="Nursing" w:history="1">
+      <w:hyperlink r:id="rId11" w:tooltip="Nursing" w:history="1">
         <w:r>
           <w:rPr>
             <w:rStyle w:val="Hyperlink"/>
@@ -7080,6 +7044,7 @@
           <w:noProof/>
           <w:color w:val="000000" w:themeColor="text1"/>
         </w:rPr>
+        <w:lastRenderedPageBreak/>
         <mc:AlternateContent>
           <mc:Choice Requires="wps">
             <w:drawing>
@@ -7241,16 +7206,7 @@
           <w:color w:val="222222"/>
           <w:shd w:val="clear" w:color="auto" w:fill="FFFFFF"/>
         </w:rPr>
-        <w:t xml:space="preserve">which provides new and pre-owned vehicles and associated </w:t>
-      </w:r>
-      <w:r>
-        <w:rPr>
-          <w:rFonts w:asciiTheme="minorHAnsi" w:hAnsiTheme="minorHAnsi" w:cs="Arial"/>
-          <w:color w:val="222222"/>
-          <w:shd w:val="clear" w:color="auto" w:fill="FFFFFF"/>
-        </w:rPr>
-        <w:lastRenderedPageBreak/>
-        <w:t>services in the United State</w:t>
+        <w:t>which provides new and pre-owned vehicles and associated services in the United State</w:t>
       </w:r>
       <w:r>
         <w:rPr>
@@ -8564,7 +8520,18 @@
           <w:bCs/>
           <w:shd w:val="clear" w:color="auto" w:fill="FFFFFF"/>
         </w:rPr>
-        <w:t>UI Developer</w:t>
+        <w:t>Full-stack</w:t>
+      </w:r>
+      <w:bookmarkStart w:id="0" w:name="_GoBack"/>
+      <w:bookmarkEnd w:id="0"/>
+      <w:r>
+        <w:rPr>
+          <w:rFonts w:asciiTheme="minorHAnsi" w:hAnsiTheme="minorHAnsi"/>
+          <w:b/>
+          <w:bCs/>
+          <w:shd w:val="clear" w:color="auto" w:fill="FFFFFF"/>
+        </w:rPr>
+        <w:t xml:space="preserve"> Developer</w:t>
       </w:r>
     </w:p>
     <w:p>
@@ -9052,6 +9019,7 @@
         <w:rPr>
           <w:rFonts w:asciiTheme="minorHAnsi" w:hAnsiTheme="minorHAnsi"/>
         </w:rPr>
+        <w:lastRenderedPageBreak/>
         <w:t>Used</w:t>
       </w:r>
       <w:r>
@@ -9165,7 +9133,6 @@
         <w:rPr>
           <w:rFonts w:asciiTheme="minorHAnsi" w:hAnsiTheme="minorHAnsi"/>
         </w:rPr>
-        <w:lastRenderedPageBreak/>
         <w:t xml:space="preserve">Involved using </w:t>
       </w:r>
       <w:r>
@@ -10780,6 +10747,7 @@
         <w:rPr>
           <w:rFonts w:asciiTheme="minorHAnsi" w:hAnsiTheme="minorHAnsi"/>
         </w:rPr>
+        <w:lastRenderedPageBreak/>
         <w:t>Applied jQuery scripts for basic animation and end user screen customization purposes</w:t>
       </w:r>
     </w:p>
@@ -10830,7 +10798,6 @@
           <w:shd w:val="clear" w:color="auto" w:fill="FFFFFF"/>
           <w:lang w:val="en-US" w:eastAsia="en-US"/>
         </w:rPr>
-        <w:lastRenderedPageBreak/>
         <w:t>Hands on experience on bridging the gap between UI developers and ATG Java Developers</w:t>
       </w:r>
     </w:p>
@@ -12666,82 +12633,6 @@
           <w:color w:val="000000" w:themeColor="text1"/>
         </w:rPr>
         <w:t>GPA: 3.7</w:t>
-      </w:r>
-    </w:p>
-    <w:p>
-      <w:pPr>
-        <w:tabs>
-          <w:tab w:val="left" w:pos="499"/>
-          <w:tab w:val="left" w:pos="500"/>
-          <w:tab w:val="left" w:pos="5288"/>
-          <w:tab w:val="left" w:pos="8705"/>
-        </w:tabs>
-        <w:spacing w:before="16"/>
-        <w:rPr>
-          <w:rFonts w:asciiTheme="minorHAnsi" w:hAnsiTheme="minorHAnsi"/>
-          <w:color w:val="000000" w:themeColor="text1"/>
-          <w:spacing w:val="35"/>
-        </w:rPr>
-      </w:pPr>
-      <w:r>
-        <w:rPr>
-          <w:rFonts w:asciiTheme="minorHAnsi" w:hAnsiTheme="minorHAnsi"/>
-          <w:color w:val="000000" w:themeColor="text1"/>
-        </w:rPr>
-        <w:t>Bachelor of Technology [Electronics and Communication]</w:t>
-      </w:r>
-      <w:r>
-        <w:rPr>
-          <w:rFonts w:asciiTheme="minorHAnsi" w:hAnsiTheme="minorHAnsi"/>
-          <w:color w:val="000000" w:themeColor="text1"/>
-        </w:rPr>
-        <w:tab/>
-      </w:r>
-      <w:proofErr w:type="spellStart"/>
-      <w:r>
-        <w:rPr>
-          <w:rFonts w:asciiTheme="minorHAnsi" w:hAnsiTheme="minorHAnsi"/>
-          <w:color w:val="000000" w:themeColor="text1"/>
-        </w:rPr>
-        <w:t>Nall</w:t>
-      </w:r>
-      <w:r>
-        <w:rPr>
-          <w:rFonts w:asciiTheme="minorHAnsi" w:hAnsiTheme="minorHAnsi"/>
-          <w:color w:val="000000" w:themeColor="text1"/>
-        </w:rPr>
-        <w:t>a</w:t>
-      </w:r>
-      <w:proofErr w:type="spellEnd"/>
-      <w:r>
-        <w:rPr>
-          <w:rFonts w:asciiTheme="minorHAnsi" w:hAnsiTheme="minorHAnsi"/>
-          <w:color w:val="000000" w:themeColor="text1"/>
-        </w:rPr>
-        <w:t xml:space="preserve"> </w:t>
-      </w:r>
-      <w:proofErr w:type="spellStart"/>
-      <w:r>
-        <w:rPr>
-          <w:rFonts w:asciiTheme="minorHAnsi" w:hAnsiTheme="minorHAnsi"/>
-          <w:color w:val="000000" w:themeColor="text1"/>
-        </w:rPr>
-        <w:t>Malla</w:t>
-      </w:r>
-      <w:proofErr w:type="spellEnd"/>
-      <w:r>
-        <w:rPr>
-          <w:rFonts w:asciiTheme="minorHAnsi" w:hAnsiTheme="minorHAnsi"/>
-          <w:color w:val="000000" w:themeColor="text1"/>
-        </w:rPr>
-        <w:t xml:space="preserve"> Reddy Engineering, India   GPA:3.1</w:t>
-      </w:r>
-      <w:r>
-        <w:rPr>
-          <w:rFonts w:asciiTheme="minorHAnsi" w:hAnsiTheme="minorHAnsi"/>
-          <w:color w:val="000000" w:themeColor="text1"/>
-        </w:rPr>
-        <w:t xml:space="preserve">      </w:t>
       </w:r>
     </w:p>
     <w:sectPr>
@@ -15346,6 +15237,40 @@
       <w:iCs/>
     </w:rPr>
   </w:style>
+  <w:style w:type="character" w:styleId="UnresolvedMention">
+    <w:name w:val="Unresolved Mention"/>
+    <w:basedOn w:val="DefaultParagraphFont"/>
+    <w:uiPriority w:val="99"/>
+    <w:semiHidden/>
+    <w:unhideWhenUsed/>
+    <w:rsid w:val="00C80F2D"/>
+    <w:rPr>
+      <w:color w:val="605E5C"/>
+      <w:shd w:val="clear" w:color="auto" w:fill="E1DFDD"/>
+    </w:rPr>
+  </w:style>
+  <w:style w:type="character" w:styleId="FollowedHyperlink">
+    <w:name w:val="FollowedHyperlink"/>
+    <w:basedOn w:val="DefaultParagraphFont"/>
+    <w:uiPriority w:val="99"/>
+    <w:semiHidden/>
+    <w:unhideWhenUsed/>
+    <w:rsid w:val="00C80F2D"/>
+    <w:rPr>
+      <w:color w:val="954F72" w:themeColor="followedHyperlink"/>
+      <w:u w:val="single"/>
+    </w:rPr>
+  </w:style>
+  <w:style w:type="character" w:customStyle="1" w:styleId="domain">
+    <w:name w:val="domain"/>
+    <w:basedOn w:val="DefaultParagraphFont"/>
+    <w:rsid w:val="00C80F2D"/>
+  </w:style>
+  <w:style w:type="character" w:customStyle="1" w:styleId="vanity-name">
+    <w:name w:val="vanity-name"/>
+    <w:basedOn w:val="DefaultParagraphFont"/>
+    <w:rsid w:val="00C80F2D"/>
+  </w:style>
 </w:styles>
 </file>
 
@@ -15615,7 +15540,7 @@
 </file>
 
 <file path=customXml/itemProps1.xml><?xml version="1.0" encoding="utf-8"?>
-<ds:datastoreItem xmlns:ds="http://schemas.openxmlformats.org/officeDocument/2006/customXml" ds:itemID="{8B8F8FC4-0EB2-4F5B-BBD4-9072B6CA76CE}">
+<ds:datastoreItem xmlns:ds="http://schemas.openxmlformats.org/officeDocument/2006/customXml" ds:itemID="{273427B4-3A87-44E9-AE32-AFCBA590BC36}">
   <ds:schemaRefs>
     <ds:schemaRef ds:uri="http://schemas.openxmlformats.org/officeDocument/2006/bibliography"/>
   </ds:schemaRefs>

</xml_diff>

<commit_message>
added party updated resume
</commit_message>
<xml_diff>
--- a/src/extras/Mahipal-Resume.docx
+++ b/src/extras/Mahipal-Resume.docx
@@ -13,6 +13,7 @@
           <w:shd w:val="clear" w:color="auto" w:fill="FFFFFF"/>
         </w:rPr>
       </w:pPr>
+      <w:proofErr w:type="spellStart"/>
       <w:r>
         <w:rPr>
           <w:rFonts w:asciiTheme="minorHAnsi" w:hAnsiTheme="minorHAnsi" w:cstheme="minorHAnsi"/>
@@ -23,6 +24,7 @@
         </w:rPr>
         <w:t>Mahipal</w:t>
       </w:r>
+      <w:proofErr w:type="spellEnd"/>
       <w:r>
         <w:rPr>
           <w:rFonts w:asciiTheme="minorHAnsi" w:hAnsiTheme="minorHAnsi" w:cstheme="minorHAnsi"/>
@@ -31,9 +33,12 @@
           <w:szCs w:val="24"/>
           <w:shd w:val="clear" w:color="auto" w:fill="FFFFFF"/>
         </w:rPr>
-        <w:t xml:space="preserve"> </w:t>
-      </w:r>
-      <w:r>
+        <w:t xml:space="preserve"> Reddy</w:t>
+      </w:r>
+    </w:p>
+    <w:p>
+      <w:pPr>
+        <w:jc w:val="both"/>
         <w:rPr>
           <w:rFonts w:asciiTheme="minorHAnsi" w:hAnsiTheme="minorHAnsi" w:cstheme="minorHAnsi"/>
           <w:color w:val="000000" w:themeColor="text1"/>
@@ -41,12 +46,8 @@
           <w:szCs w:val="24"/>
           <w:shd w:val="clear" w:color="auto" w:fill="FFFFFF"/>
         </w:rPr>
-        <w:t>Reddy</w:t>
-      </w:r>
-    </w:p>
-    <w:p>
-      <w:pPr>
-        <w:jc w:val="both"/>
+      </w:pPr>
+      <w:r>
         <w:rPr>
           <w:rFonts w:asciiTheme="minorHAnsi" w:hAnsiTheme="minorHAnsi" w:cstheme="minorHAnsi"/>
           <w:color w:val="000000" w:themeColor="text1"/>
@@ -54,7 +55,8 @@
           <w:szCs w:val="24"/>
           <w:shd w:val="clear" w:color="auto" w:fill="FFFFFF"/>
         </w:rPr>
-      </w:pPr>
+        <w:t xml:space="preserve">Email: </w:t>
+      </w:r>
       <w:r>
         <w:rPr>
           <w:rFonts w:asciiTheme="minorHAnsi" w:hAnsiTheme="minorHAnsi" w:cstheme="minorHAnsi"/>
@@ -63,9 +65,12 @@
           <w:szCs w:val="24"/>
           <w:shd w:val="clear" w:color="auto" w:fill="FFFFFF"/>
         </w:rPr>
-        <w:t xml:space="preserve">Email: </w:t>
-      </w:r>
-      <w:r>
+        <w:t>mahipalr369@gmail.com</w:t>
+      </w:r>
+    </w:p>
+    <w:p>
+      <w:pPr>
+        <w:jc w:val="both"/>
         <w:rPr>
           <w:rFonts w:asciiTheme="minorHAnsi" w:hAnsiTheme="minorHAnsi" w:cstheme="minorHAnsi"/>
           <w:color w:val="000000" w:themeColor="text1"/>
@@ -73,8 +78,7 @@
           <w:szCs w:val="24"/>
           <w:shd w:val="clear" w:color="auto" w:fill="FFFFFF"/>
         </w:rPr>
-        <w:t>mahipalr369@gmail.co</w:t>
-      </w:r>
+      </w:pPr>
       <w:r>
         <w:rPr>
           <w:rFonts w:asciiTheme="minorHAnsi" w:hAnsiTheme="minorHAnsi" w:cstheme="minorHAnsi"/>
@@ -83,12 +87,9 @@
           <w:szCs w:val="24"/>
           <w:shd w:val="clear" w:color="auto" w:fill="FFFFFF"/>
         </w:rPr>
-        <w:t>m</w:t>
-      </w:r>
-    </w:p>
-    <w:p>
-      <w:pPr>
-        <w:jc w:val="both"/>
+        <w:t xml:space="preserve">Phone: </w:t>
+      </w:r>
+      <w:r>
         <w:rPr>
           <w:rFonts w:asciiTheme="minorHAnsi" w:hAnsiTheme="minorHAnsi" w:cstheme="minorHAnsi"/>
           <w:color w:val="000000" w:themeColor="text1"/>
@@ -96,7 +97,8 @@
           <w:szCs w:val="24"/>
           <w:shd w:val="clear" w:color="auto" w:fill="FFFFFF"/>
         </w:rPr>
-      </w:pPr>
+        <w:t>+1(</w:t>
+      </w:r>
       <w:r>
         <w:rPr>
           <w:rFonts w:asciiTheme="minorHAnsi" w:hAnsiTheme="minorHAnsi" w:cstheme="minorHAnsi"/>
@@ -105,7 +107,7 @@
           <w:szCs w:val="24"/>
           <w:shd w:val="clear" w:color="auto" w:fill="FFFFFF"/>
         </w:rPr>
-        <w:t xml:space="preserve">Phone: </w:t>
+        <w:t>708</w:t>
       </w:r>
       <w:r>
         <w:rPr>
@@ -115,7 +117,7 @@
           <w:szCs w:val="24"/>
           <w:shd w:val="clear" w:color="auto" w:fill="FFFFFF"/>
         </w:rPr>
-        <w:t>+1(</w:t>
+        <w:t xml:space="preserve">) </w:t>
       </w:r>
       <w:r>
         <w:rPr>
@@ -125,7 +127,7 @@
           <w:szCs w:val="24"/>
           <w:shd w:val="clear" w:color="auto" w:fill="FFFFFF"/>
         </w:rPr>
-        <w:t>708</w:t>
+        <w:t>872</w:t>
       </w:r>
       <w:r>
         <w:rPr>
@@ -135,17 +137,7 @@
           <w:szCs w:val="24"/>
           <w:shd w:val="clear" w:color="auto" w:fill="FFFFFF"/>
         </w:rPr>
-        <w:t xml:space="preserve">) </w:t>
-      </w:r>
-      <w:r>
-        <w:rPr>
-          <w:rFonts w:asciiTheme="minorHAnsi" w:hAnsiTheme="minorHAnsi" w:cstheme="minorHAnsi"/>
-          <w:color w:val="000000" w:themeColor="text1"/>
-          <w:sz w:val="24"/>
-          <w:szCs w:val="24"/>
-          <w:shd w:val="clear" w:color="auto" w:fill="FFFFFF"/>
-        </w:rPr>
-        <w:t>872-</w:t>
+        <w:t xml:space="preserve"> </w:t>
       </w:r>
       <w:r>
         <w:rPr>
@@ -482,7 +474,14 @@
           <w:rFonts w:asciiTheme="minorHAnsi" w:hAnsiTheme="minorHAnsi"/>
           <w:color w:val="000000" w:themeColor="text1"/>
         </w:rPr>
-        <w:t>Around 5</w:t>
+        <w:t xml:space="preserve">Over </w:t>
+      </w:r>
+      <w:r>
+        <w:rPr>
+          <w:rFonts w:asciiTheme="minorHAnsi" w:hAnsiTheme="minorHAnsi"/>
+          <w:color w:val="000000" w:themeColor="text1"/>
+        </w:rPr>
+        <w:t>5</w:t>
       </w:r>
       <w:r>
         <w:rPr>
@@ -1156,6 +1155,8 @@
         <w:rPr>
           <w:rFonts w:asciiTheme="minorHAnsi" w:hAnsiTheme="minorHAnsi" w:cs="Arial"/>
           <w:color w:val="000000"/>
+          <w:sz w:val="20"/>
+          <w:szCs w:val="20"/>
           <w:shd w:val="clear" w:color="auto" w:fill="FFFFFF"/>
         </w:rPr>
         <w:t>Ex</w:t>
@@ -1164,6 +1165,8 @@
         <w:rPr>
           <w:rFonts w:asciiTheme="minorHAnsi" w:hAnsiTheme="minorHAnsi" w:cs="Arial"/>
           <w:color w:val="000000"/>
+          <w:sz w:val="20"/>
+          <w:szCs w:val="20"/>
           <w:shd w:val="clear" w:color="auto" w:fill="FFFFFF"/>
         </w:rPr>
         <w:t>perienced in working with Node.js</w:t>
@@ -1172,6 +1175,8 @@
         <w:rPr>
           <w:rFonts w:asciiTheme="minorHAnsi" w:hAnsiTheme="minorHAnsi" w:cs="Arial"/>
           <w:color w:val="000000"/>
+          <w:sz w:val="20"/>
+          <w:szCs w:val="20"/>
           <w:shd w:val="clear" w:color="auto" w:fill="FFFFFF"/>
         </w:rPr>
         <w:t xml:space="preserve"> and npm modules like http, q, path, express</w:t>
@@ -1479,137 +1484,100 @@
       </w:pPr>
       <w:r>
         <w:rPr>
-          <w:rFonts w:asciiTheme="minorHAnsi" w:hAnsiTheme="minorHAnsi"/>
-          <w:color w:val="000000"/>
-          <w:shd w:val="clear" w:color="auto" w:fill="FFFFFF"/>
-        </w:rPr>
-        <w:t>Hands</w:t>
-      </w:r>
-      <w:r>
-        <w:rPr>
-          <w:rFonts w:asciiTheme="minorHAnsi" w:hAnsiTheme="minorHAnsi"/>
-          <w:color w:val="000000"/>
-          <w:shd w:val="clear" w:color="auto" w:fill="FFFFFF"/>
-        </w:rPr>
-        <w:t>-</w:t>
-      </w:r>
-      <w:r>
-        <w:rPr>
-          <w:rFonts w:asciiTheme="minorHAnsi" w:hAnsiTheme="minorHAnsi"/>
-          <w:color w:val="000000"/>
-          <w:shd w:val="clear" w:color="auto" w:fill="FFFFFF"/>
-        </w:rPr>
-        <w:t xml:space="preserve">on experience using the version control tools like </w:t>
-      </w:r>
-      <w:r>
-        <w:rPr>
-          <w:rFonts w:asciiTheme="minorHAnsi" w:hAnsiTheme="minorHAnsi"/>
-          <w:b/>
-          <w:color w:val="000000"/>
-          <w:shd w:val="clear" w:color="auto" w:fill="FFFFFF"/>
-        </w:rPr>
-        <w:t>Git</w:t>
-      </w:r>
-      <w:r>
-        <w:rPr>
-          <w:rFonts w:asciiTheme="minorHAnsi" w:hAnsiTheme="minorHAnsi"/>
-          <w:color w:val="000000"/>
-          <w:shd w:val="clear" w:color="auto" w:fill="FFFFFF"/>
-        </w:rPr>
-        <w:t xml:space="preserve">, </w:t>
-      </w:r>
-      <w:r>
-        <w:rPr>
-          <w:rFonts w:asciiTheme="minorHAnsi" w:hAnsiTheme="minorHAnsi"/>
-          <w:b/>
-          <w:color w:val="000000"/>
-          <w:shd w:val="clear" w:color="auto" w:fill="FFFFFF"/>
-        </w:rPr>
-        <w:t>SVN</w:t>
-      </w:r>
-      <w:r>
-        <w:rPr>
-          <w:rFonts w:asciiTheme="minorHAnsi" w:hAnsiTheme="minorHAnsi"/>
-          <w:color w:val="000000"/>
-          <w:shd w:val="clear" w:color="auto" w:fill="FFFFFF"/>
-        </w:rPr>
-        <w:t xml:space="preserve"> and </w:t>
-      </w:r>
-      <w:r>
-        <w:rPr>
-          <w:rFonts w:asciiTheme="minorHAnsi" w:hAnsiTheme="minorHAnsi"/>
-          <w:b/>
-          <w:color w:val="000000"/>
-          <w:shd w:val="clear" w:color="auto" w:fill="FFFFFF"/>
-        </w:rPr>
-        <w:t>TFS</w:t>
-      </w:r>
-      <w:r>
-        <w:rPr>
-          <w:rFonts w:asciiTheme="minorHAnsi" w:hAnsiTheme="minorHAnsi"/>
-          <w:b/>
-          <w:color w:val="000000"/>
-          <w:shd w:val="clear" w:color="auto" w:fill="FFFFFF"/>
-        </w:rPr>
-        <w:t>, VSTS</w:t>
-      </w:r>
-      <w:r>
-        <w:rPr>
-          <w:rFonts w:asciiTheme="minorHAnsi" w:hAnsiTheme="minorHAnsi"/>
-          <w:color w:val="000000"/>
-          <w:shd w:val="clear" w:color="auto" w:fill="FFFFFF"/>
-        </w:rPr>
-        <w:t xml:space="preserve"> and project </w:t>
-      </w:r>
-      <w:r>
-        <w:rPr>
-          <w:rFonts w:asciiTheme="minorHAnsi" w:hAnsiTheme="minorHAnsi"/>
-          <w:color w:val="000000"/>
-          <w:shd w:val="clear" w:color="auto" w:fill="FFFFFF"/>
-        </w:rPr>
-        <w:t>m</w:t>
-      </w:r>
-      <w:r>
-        <w:rPr>
-          <w:rFonts w:asciiTheme="minorHAnsi" w:hAnsiTheme="minorHAnsi"/>
-          <w:color w:val="000000"/>
-          <w:shd w:val="clear" w:color="auto" w:fill="FFFFFF"/>
-        </w:rPr>
-        <w:t xml:space="preserve">anagement and used </w:t>
-      </w:r>
-      <w:r>
-        <w:rPr>
-          <w:rFonts w:asciiTheme="minorHAnsi" w:hAnsiTheme="minorHAnsi"/>
-          <w:color w:val="000000"/>
-          <w:shd w:val="clear" w:color="auto" w:fill="FFFFFF"/>
-        </w:rPr>
-        <w:t xml:space="preserve">ticketing tools like </w:t>
-      </w:r>
-      <w:r>
-        <w:rPr>
-          <w:rFonts w:asciiTheme="minorHAnsi" w:hAnsiTheme="minorHAnsi"/>
-          <w:b/>
-          <w:color w:val="000000"/>
-          <w:shd w:val="clear" w:color="auto" w:fill="FFFFFF"/>
-        </w:rPr>
-        <w:t xml:space="preserve">JIRA </w:t>
-      </w:r>
-      <w:r>
-        <w:rPr>
-          <w:rFonts w:asciiTheme="minorHAnsi" w:hAnsiTheme="minorHAnsi"/>
-          <w:color w:val="000000"/>
-          <w:shd w:val="clear" w:color="auto" w:fill="FFFFFF"/>
-        </w:rPr>
-        <w:t xml:space="preserve">and </w:t>
-      </w:r>
-      <w:r>
-        <w:rPr>
-          <w:rFonts w:asciiTheme="minorHAnsi" w:hAnsiTheme="minorHAnsi"/>
-          <w:b/>
-          <w:color w:val="000000"/>
-          <w:shd w:val="clear" w:color="auto" w:fill="FFFFFF"/>
-        </w:rPr>
-        <w:t>QC</w:t>
+          <w:rFonts w:asciiTheme="minorHAnsi" w:hAnsiTheme="minorHAnsi" w:cstheme="minorHAnsi"/>
+          <w:color w:val="000000" w:themeColor="text1"/>
+          <w:shd w:val="clear" w:color="auto" w:fill="FFFFFF"/>
+        </w:rPr>
+        <w:t>Good</w:t>
+      </w:r>
+      <w:r>
+        <w:rPr>
+          <w:rFonts w:asciiTheme="minorHAnsi" w:hAnsiTheme="minorHAnsi" w:cstheme="minorHAnsi"/>
+          <w:color w:val="000000" w:themeColor="text1"/>
+          <w:shd w:val="clear" w:color="auto" w:fill="FFFFFF"/>
+        </w:rPr>
+        <w:t xml:space="preserve"> skill</w:t>
+      </w:r>
+      <w:r>
+        <w:rPr>
+          <w:rFonts w:asciiTheme="minorHAnsi" w:hAnsiTheme="minorHAnsi" w:cstheme="minorHAnsi"/>
+          <w:color w:val="000000" w:themeColor="text1"/>
+          <w:shd w:val="clear" w:color="auto" w:fill="FFFFFF"/>
+        </w:rPr>
+        <w:t>s</w:t>
+      </w:r>
+      <w:r>
+        <w:rPr>
+          <w:rFonts w:asciiTheme="minorHAnsi" w:hAnsiTheme="minorHAnsi" w:cstheme="minorHAnsi"/>
+          <w:color w:val="000000" w:themeColor="text1"/>
+          <w:shd w:val="clear" w:color="auto" w:fill="FFFFFF"/>
+        </w:rPr>
+        <w:t xml:space="preserve"> i</w:t>
+      </w:r>
+      <w:r>
+        <w:rPr>
+          <w:rFonts w:asciiTheme="minorHAnsi" w:hAnsiTheme="minorHAnsi" w:cstheme="minorHAnsi"/>
+          <w:color w:val="000000" w:themeColor="text1"/>
+          <w:shd w:val="clear" w:color="auto" w:fill="FFFFFF"/>
+        </w:rPr>
+        <w:t>n</w:t>
+      </w:r>
+      <w:r>
+        <w:rPr>
+          <w:rFonts w:asciiTheme="minorHAnsi" w:hAnsiTheme="minorHAnsi" w:cstheme="minorHAnsi"/>
+          <w:color w:val="000000" w:themeColor="text1"/>
+          <w:shd w:val="clear" w:color="auto" w:fill="FFFFFF"/>
+        </w:rPr>
+        <w:t xml:space="preserve"> consuming</w:t>
+      </w:r>
+      <w:r>
+        <w:rPr>
+          <w:rFonts w:asciiTheme="minorHAnsi" w:hAnsiTheme="minorHAnsi" w:cstheme="minorHAnsi"/>
+          <w:color w:val="000000" w:themeColor="text1"/>
+          <w:shd w:val="clear" w:color="auto" w:fill="FFFFFF"/>
+        </w:rPr>
+        <w:t xml:space="preserve"> </w:t>
+      </w:r>
+      <w:r>
+        <w:rPr>
+          <w:rFonts w:asciiTheme="minorHAnsi" w:hAnsiTheme="minorHAnsi" w:cstheme="minorHAnsi"/>
+          <w:b/>
+          <w:color w:val="000000" w:themeColor="text1"/>
+          <w:shd w:val="clear" w:color="auto" w:fill="FFFFFF"/>
+        </w:rPr>
+        <w:t>RESTful Web Services</w:t>
+      </w:r>
+      <w:r>
+        <w:rPr>
+          <w:rFonts w:asciiTheme="minorHAnsi" w:hAnsiTheme="minorHAnsi" w:cstheme="minorHAnsi"/>
+          <w:color w:val="000000" w:themeColor="text1"/>
+          <w:shd w:val="clear" w:color="auto" w:fill="FFFFFF"/>
+        </w:rPr>
+        <w:t xml:space="preserve"> </w:t>
+      </w:r>
+      <w:r>
+        <w:rPr>
+          <w:rFonts w:asciiTheme="minorHAnsi" w:hAnsiTheme="minorHAnsi" w:cstheme="minorHAnsi"/>
+          <w:color w:val="000000" w:themeColor="text1"/>
+          <w:shd w:val="clear" w:color="auto" w:fill="FFFFFF"/>
+        </w:rPr>
+        <w:t>using Node</w:t>
+      </w:r>
+      <w:r>
+        <w:rPr>
+          <w:rFonts w:asciiTheme="minorHAnsi" w:hAnsiTheme="minorHAnsi" w:cstheme="minorHAnsi"/>
+          <w:color w:val="000000" w:themeColor="text1"/>
+          <w:shd w:val="clear" w:color="auto" w:fill="FFFFFF"/>
+        </w:rPr>
+        <w:t>.js</w:t>
+      </w:r>
+      <w:r>
+        <w:rPr>
+          <w:rFonts w:asciiTheme="minorHAnsi" w:hAnsiTheme="minorHAnsi" w:cstheme="minorHAnsi"/>
+          <w:color w:val="000000" w:themeColor="text1"/>
+          <w:shd w:val="clear" w:color="auto" w:fill="FFFFFF"/>
+        </w:rPr>
+        <w:t xml:space="preserve"> at the backend</w:t>
       </w:r>
     </w:p>
     <w:p>
@@ -1635,20 +1603,137 @@
       <w:r>
         <w:rPr>
           <w:rFonts w:asciiTheme="minorHAnsi" w:hAnsiTheme="minorHAnsi"/>
-          <w:color w:val="000000" w:themeColor="text1"/>
-        </w:rPr>
-        <w:t xml:space="preserve">Good knowledge in writing queries with </w:t>
-      </w:r>
-      <w:proofErr w:type="spellStart"/>
-      <w:r>
-        <w:rPr>
-          <w:rFonts w:asciiTheme="minorHAnsi" w:hAnsiTheme="minorHAnsi"/>
-          <w:b/>
-          <w:color w:val="000000" w:themeColor="text1"/>
-        </w:rPr>
-        <w:t>GraphQL</w:t>
-      </w:r>
-      <w:proofErr w:type="spellEnd"/>
+          <w:color w:val="000000"/>
+          <w:shd w:val="clear" w:color="auto" w:fill="FFFFFF"/>
+        </w:rPr>
+        <w:t>Hands</w:t>
+      </w:r>
+      <w:r>
+        <w:rPr>
+          <w:rFonts w:asciiTheme="minorHAnsi" w:hAnsiTheme="minorHAnsi"/>
+          <w:color w:val="000000"/>
+          <w:shd w:val="clear" w:color="auto" w:fill="FFFFFF"/>
+        </w:rPr>
+        <w:t>-</w:t>
+      </w:r>
+      <w:r>
+        <w:rPr>
+          <w:rFonts w:asciiTheme="minorHAnsi" w:hAnsiTheme="minorHAnsi"/>
+          <w:color w:val="000000"/>
+          <w:shd w:val="clear" w:color="auto" w:fill="FFFFFF"/>
+        </w:rPr>
+        <w:t xml:space="preserve">on experience using the version control tools like </w:t>
+      </w:r>
+      <w:r>
+        <w:rPr>
+          <w:rFonts w:asciiTheme="minorHAnsi" w:hAnsiTheme="minorHAnsi"/>
+          <w:b/>
+          <w:color w:val="000000"/>
+          <w:shd w:val="clear" w:color="auto" w:fill="FFFFFF"/>
+        </w:rPr>
+        <w:t>Git</w:t>
+      </w:r>
+      <w:r>
+        <w:rPr>
+          <w:rFonts w:asciiTheme="minorHAnsi" w:hAnsiTheme="minorHAnsi"/>
+          <w:color w:val="000000"/>
+          <w:shd w:val="clear" w:color="auto" w:fill="FFFFFF"/>
+        </w:rPr>
+        <w:t xml:space="preserve">, </w:t>
+      </w:r>
+      <w:r>
+        <w:rPr>
+          <w:rFonts w:asciiTheme="minorHAnsi" w:hAnsiTheme="minorHAnsi"/>
+          <w:b/>
+          <w:color w:val="000000"/>
+          <w:shd w:val="clear" w:color="auto" w:fill="FFFFFF"/>
+        </w:rPr>
+        <w:t>SVN</w:t>
+      </w:r>
+      <w:r>
+        <w:rPr>
+          <w:rFonts w:asciiTheme="minorHAnsi" w:hAnsiTheme="minorHAnsi"/>
+          <w:color w:val="000000"/>
+          <w:shd w:val="clear" w:color="auto" w:fill="FFFFFF"/>
+        </w:rPr>
+        <w:t xml:space="preserve"> and </w:t>
+      </w:r>
+      <w:r>
+        <w:rPr>
+          <w:rFonts w:asciiTheme="minorHAnsi" w:hAnsiTheme="minorHAnsi"/>
+          <w:b/>
+          <w:color w:val="000000"/>
+          <w:shd w:val="clear" w:color="auto" w:fill="FFFFFF"/>
+        </w:rPr>
+        <w:t>TFS</w:t>
+      </w:r>
+      <w:r>
+        <w:rPr>
+          <w:rFonts w:asciiTheme="minorHAnsi" w:hAnsiTheme="minorHAnsi"/>
+          <w:b/>
+          <w:color w:val="000000"/>
+          <w:shd w:val="clear" w:color="auto" w:fill="FFFFFF"/>
+        </w:rPr>
+        <w:t>, VSTS</w:t>
+      </w:r>
+      <w:r>
+        <w:rPr>
+          <w:rFonts w:asciiTheme="minorHAnsi" w:hAnsiTheme="minorHAnsi"/>
+          <w:color w:val="000000"/>
+          <w:shd w:val="clear" w:color="auto" w:fill="FFFFFF"/>
+        </w:rPr>
+        <w:t xml:space="preserve"> and project </w:t>
+      </w:r>
+      <w:r>
+        <w:rPr>
+          <w:rFonts w:asciiTheme="minorHAnsi" w:hAnsiTheme="minorHAnsi"/>
+          <w:color w:val="000000"/>
+          <w:shd w:val="clear" w:color="auto" w:fill="FFFFFF"/>
+        </w:rPr>
+        <w:t>m</w:t>
+      </w:r>
+      <w:r>
+        <w:rPr>
+          <w:rFonts w:asciiTheme="minorHAnsi" w:hAnsiTheme="minorHAnsi"/>
+          <w:color w:val="000000"/>
+          <w:shd w:val="clear" w:color="auto" w:fill="FFFFFF"/>
+        </w:rPr>
+        <w:t xml:space="preserve">anagement and used </w:t>
+      </w:r>
+      <w:r>
+        <w:rPr>
+          <w:rFonts w:asciiTheme="minorHAnsi" w:hAnsiTheme="minorHAnsi"/>
+          <w:color w:val="000000"/>
+          <w:shd w:val="clear" w:color="auto" w:fill="FFFFFF"/>
+        </w:rPr>
+        <w:t xml:space="preserve">ticketing tools like </w:t>
+      </w:r>
+      <w:r>
+        <w:rPr>
+          <w:rFonts w:asciiTheme="minorHAnsi" w:hAnsiTheme="minorHAnsi"/>
+          <w:b/>
+          <w:color w:val="000000"/>
+          <w:shd w:val="clear" w:color="auto" w:fill="FFFFFF"/>
+        </w:rPr>
+        <w:t xml:space="preserve">JIRA </w:t>
+      </w:r>
+      <w:r>
+        <w:rPr>
+          <w:rFonts w:asciiTheme="minorHAnsi" w:hAnsiTheme="minorHAnsi"/>
+          <w:color w:val="000000"/>
+          <w:shd w:val="clear" w:color="auto" w:fill="FFFFFF"/>
+        </w:rPr>
+        <w:t xml:space="preserve">and </w:t>
+      </w:r>
+      <w:r>
+        <w:rPr>
+          <w:rFonts w:asciiTheme="minorHAnsi" w:hAnsiTheme="minorHAnsi"/>
+          <w:b/>
+          <w:color w:val="000000"/>
+          <w:shd w:val="clear" w:color="auto" w:fill="FFFFFF"/>
+        </w:rPr>
+        <w:t>QC</w:t>
+      </w:r>
     </w:p>
     <w:p>
       <w:pPr>
@@ -1675,57 +1760,18 @@
           <w:rFonts w:asciiTheme="minorHAnsi" w:hAnsiTheme="minorHAnsi"/>
           <w:color w:val="000000" w:themeColor="text1"/>
         </w:rPr>
-        <w:t xml:space="preserve">Have experience working on with Core Java and </w:t>
-      </w:r>
-      <w:r>
-        <w:rPr>
-          <w:rFonts w:asciiTheme="minorHAnsi" w:hAnsiTheme="minorHAnsi"/>
-          <w:color w:val="000000" w:themeColor="text1"/>
-        </w:rPr>
-        <w:t>O</w:t>
-      </w:r>
-      <w:r>
-        <w:rPr>
-          <w:rFonts w:asciiTheme="minorHAnsi" w:hAnsiTheme="minorHAnsi"/>
-          <w:color w:val="000000" w:themeColor="text1"/>
-        </w:rPr>
-        <w:t>bject</w:t>
-      </w:r>
-      <w:r>
-        <w:rPr>
-          <w:rFonts w:asciiTheme="minorHAnsi" w:hAnsiTheme="minorHAnsi"/>
-          <w:color w:val="000000" w:themeColor="text1"/>
-        </w:rPr>
-        <w:t>-</w:t>
-      </w:r>
-      <w:r>
-        <w:rPr>
-          <w:rFonts w:asciiTheme="minorHAnsi" w:hAnsiTheme="minorHAnsi"/>
-          <w:color w:val="000000" w:themeColor="text1"/>
-        </w:rPr>
-        <w:t>Oriented</w:t>
-      </w:r>
-      <w:r>
-        <w:rPr>
-          <w:rFonts w:asciiTheme="minorHAnsi" w:hAnsiTheme="minorHAnsi"/>
-          <w:color w:val="000000" w:themeColor="text1"/>
-        </w:rPr>
-        <w:t xml:space="preserve"> </w:t>
-      </w:r>
-      <w:r>
-        <w:rPr>
-          <w:rFonts w:asciiTheme="minorHAnsi" w:hAnsiTheme="minorHAnsi"/>
-          <w:color w:val="000000" w:themeColor="text1"/>
-        </w:rPr>
-        <w:t>P</w:t>
-      </w:r>
-      <w:r>
-        <w:rPr>
-          <w:rFonts w:asciiTheme="minorHAnsi" w:hAnsiTheme="minorHAnsi"/>
-          <w:color w:val="000000" w:themeColor="text1"/>
-        </w:rPr>
-        <w:t>rogramming concepts</w:t>
-      </w:r>
+        <w:t xml:space="preserve">Good knowledge in writing queries with </w:t>
+      </w:r>
+      <w:proofErr w:type="spellStart"/>
+      <w:r>
+        <w:rPr>
+          <w:rFonts w:asciiTheme="minorHAnsi" w:hAnsiTheme="minorHAnsi"/>
+          <w:b/>
+          <w:color w:val="000000" w:themeColor="text1"/>
+        </w:rPr>
+        <w:t>GraphQL</w:t>
+      </w:r>
+      <w:proofErr w:type="spellEnd"/>
     </w:p>
     <w:p>
       <w:pPr>
@@ -1752,7 +1798,56 @@
           <w:rFonts w:asciiTheme="minorHAnsi" w:hAnsiTheme="minorHAnsi"/>
           <w:color w:val="000000" w:themeColor="text1"/>
         </w:rPr>
-        <w:t>Also worked on the front-end development by consuming RESTful API's from backend supported by .NET</w:t>
+        <w:t xml:space="preserve">Have experience working on with Core Java and </w:t>
+      </w:r>
+      <w:r>
+        <w:rPr>
+          <w:rFonts w:asciiTheme="minorHAnsi" w:hAnsiTheme="minorHAnsi"/>
+          <w:color w:val="000000" w:themeColor="text1"/>
+        </w:rPr>
+        <w:t>O</w:t>
+      </w:r>
+      <w:r>
+        <w:rPr>
+          <w:rFonts w:asciiTheme="minorHAnsi" w:hAnsiTheme="minorHAnsi"/>
+          <w:color w:val="000000" w:themeColor="text1"/>
+        </w:rPr>
+        <w:t>bject</w:t>
+      </w:r>
+      <w:r>
+        <w:rPr>
+          <w:rFonts w:asciiTheme="minorHAnsi" w:hAnsiTheme="minorHAnsi"/>
+          <w:color w:val="000000" w:themeColor="text1"/>
+        </w:rPr>
+        <w:t>-</w:t>
+      </w:r>
+      <w:r>
+        <w:rPr>
+          <w:rFonts w:asciiTheme="minorHAnsi" w:hAnsiTheme="minorHAnsi"/>
+          <w:color w:val="000000" w:themeColor="text1"/>
+        </w:rPr>
+        <w:t>Oriented</w:t>
+      </w:r>
+      <w:r>
+        <w:rPr>
+          <w:rFonts w:asciiTheme="minorHAnsi" w:hAnsiTheme="minorHAnsi"/>
+          <w:color w:val="000000" w:themeColor="text1"/>
+        </w:rPr>
+        <w:t xml:space="preserve"> </w:t>
+      </w:r>
+      <w:r>
+        <w:rPr>
+          <w:rFonts w:asciiTheme="minorHAnsi" w:hAnsiTheme="minorHAnsi"/>
+          <w:color w:val="000000" w:themeColor="text1"/>
+        </w:rPr>
+        <w:t>P</w:t>
+      </w:r>
+      <w:r>
+        <w:rPr>
+          <w:rFonts w:asciiTheme="minorHAnsi" w:hAnsiTheme="minorHAnsi"/>
+          <w:color w:val="000000" w:themeColor="text1"/>
+        </w:rPr>
+        <w:t>rogramming concepts</w:t>
       </w:r>
     </w:p>
     <w:p>
@@ -1777,37 +1872,10 @@
       </w:pPr>
       <w:r>
         <w:rPr>
-          <w:rFonts w:asciiTheme="minorHAnsi" w:hAnsiTheme="minorHAnsi" w:cstheme="minorHAnsi"/>
-          <w:color w:val="000000" w:themeColor="text1"/>
-          <w:shd w:val="clear" w:color="auto" w:fill="FFFFFF"/>
-        </w:rPr>
-        <w:t xml:space="preserve">Proficient in working with task runners </w:t>
-      </w:r>
-      <w:r>
-        <w:rPr>
-          <w:rFonts w:asciiTheme="minorHAnsi" w:hAnsiTheme="minorHAnsi" w:cstheme="minorHAnsi"/>
-          <w:b/>
-          <w:color w:val="000000" w:themeColor="text1"/>
-          <w:shd w:val="clear" w:color="auto" w:fill="FFFFFF"/>
-        </w:rPr>
-        <w:t>Gulp</w:t>
-      </w:r>
-      <w:r>
-        <w:rPr>
-          <w:rFonts w:asciiTheme="minorHAnsi" w:hAnsiTheme="minorHAnsi" w:cstheme="minorHAnsi"/>
-          <w:color w:val="000000" w:themeColor="text1"/>
-          <w:shd w:val="clear" w:color="auto" w:fill="FFFFFF"/>
-        </w:rPr>
-        <w:t xml:space="preserve"> and </w:t>
-      </w:r>
-      <w:r>
-        <w:rPr>
-          <w:rFonts w:asciiTheme="minorHAnsi" w:hAnsiTheme="minorHAnsi" w:cstheme="minorHAnsi"/>
-          <w:b/>
-          <w:color w:val="000000" w:themeColor="text1"/>
-          <w:shd w:val="clear" w:color="auto" w:fill="FFFFFF"/>
-        </w:rPr>
-        <w:t>Grunt</w:t>
+          <w:rFonts w:asciiTheme="minorHAnsi" w:hAnsiTheme="minorHAnsi"/>
+          <w:color w:val="000000" w:themeColor="text1"/>
+        </w:rPr>
+        <w:t>Also worked on the front-end development by consuming RESTful API's from backend supported by .NET</w:t>
       </w:r>
     </w:p>
     <w:p>
@@ -1832,37 +1900,37 @@
       </w:pPr>
       <w:r>
         <w:rPr>
-          <w:rFonts w:asciiTheme="minorHAnsi" w:hAnsiTheme="minorHAnsi"/>
-          <w:color w:val="000000"/>
-          <w:shd w:val="clear" w:color="auto" w:fill="FFFFFF"/>
-        </w:rPr>
-        <w:t xml:space="preserve">Experience of </w:t>
-      </w:r>
-      <w:r>
-        <w:rPr>
-          <w:rFonts w:asciiTheme="minorHAnsi" w:hAnsiTheme="minorHAnsi"/>
-          <w:b/>
-          <w:color w:val="000000"/>
-          <w:shd w:val="clear" w:color="auto" w:fill="FFFFFF"/>
-        </w:rPr>
-        <w:t xml:space="preserve">JavaScript minification tools, unit testing </w:t>
-      </w:r>
-      <w:r>
-        <w:rPr>
-          <w:rFonts w:asciiTheme="minorHAnsi" w:hAnsiTheme="minorHAnsi"/>
-          <w:color w:val="000000"/>
-          <w:shd w:val="clear" w:color="auto" w:fill="FFFFFF"/>
-        </w:rPr>
-        <w:t>and</w:t>
-      </w:r>
-      <w:r>
-        <w:rPr>
-          <w:rFonts w:asciiTheme="minorHAnsi" w:hAnsiTheme="minorHAnsi"/>
-          <w:b/>
-          <w:color w:val="000000"/>
-          <w:shd w:val="clear" w:color="auto" w:fill="FFFFFF"/>
-        </w:rPr>
-        <w:t xml:space="preserve"> deployment procedures</w:t>
+          <w:rFonts w:asciiTheme="minorHAnsi" w:hAnsiTheme="minorHAnsi" w:cstheme="minorHAnsi"/>
+          <w:color w:val="000000" w:themeColor="text1"/>
+          <w:shd w:val="clear" w:color="auto" w:fill="FFFFFF"/>
+        </w:rPr>
+        <w:t xml:space="preserve">Proficient in working with task runners </w:t>
+      </w:r>
+      <w:r>
+        <w:rPr>
+          <w:rFonts w:asciiTheme="minorHAnsi" w:hAnsiTheme="minorHAnsi" w:cstheme="minorHAnsi"/>
+          <w:b/>
+          <w:color w:val="000000" w:themeColor="text1"/>
+          <w:shd w:val="clear" w:color="auto" w:fill="FFFFFF"/>
+        </w:rPr>
+        <w:t>Gulp</w:t>
+      </w:r>
+      <w:r>
+        <w:rPr>
+          <w:rFonts w:asciiTheme="minorHAnsi" w:hAnsiTheme="minorHAnsi" w:cstheme="minorHAnsi"/>
+          <w:color w:val="000000" w:themeColor="text1"/>
+          <w:shd w:val="clear" w:color="auto" w:fill="FFFFFF"/>
+        </w:rPr>
+        <w:t xml:space="preserve"> and </w:t>
+      </w:r>
+      <w:r>
+        <w:rPr>
+          <w:rFonts w:asciiTheme="minorHAnsi" w:hAnsiTheme="minorHAnsi" w:cstheme="minorHAnsi"/>
+          <w:b/>
+          <w:color w:val="000000" w:themeColor="text1"/>
+          <w:shd w:val="clear" w:color="auto" w:fill="FFFFFF"/>
+        </w:rPr>
+        <w:t>Grunt</w:t>
       </w:r>
     </w:p>
     <w:p>
@@ -1888,39 +1956,36 @@
       <w:r>
         <w:rPr>
           <w:rFonts w:asciiTheme="minorHAnsi" w:hAnsiTheme="minorHAnsi"/>
-          <w:color w:val="000000" w:themeColor="text1"/>
-        </w:rPr>
-        <w:t xml:space="preserve">Proficient in unit testing frameworks such as </w:t>
-      </w:r>
-      <w:r>
-        <w:rPr>
-          <w:rFonts w:asciiTheme="minorHAnsi" w:hAnsiTheme="minorHAnsi"/>
-          <w:b/>
-          <w:color w:val="000000" w:themeColor="text1"/>
-        </w:rPr>
-        <w:t xml:space="preserve">Jest, Jasmine, Karma, Mocha, Junit </w:t>
-      </w:r>
-      <w:r>
-        <w:rPr>
-          <w:rFonts w:asciiTheme="minorHAnsi" w:hAnsiTheme="minorHAnsi"/>
-          <w:color w:val="000000" w:themeColor="text1"/>
-        </w:rPr>
-        <w:t>in</w:t>
-      </w:r>
-      <w:r>
-        <w:rPr>
-          <w:rFonts w:asciiTheme="minorHAnsi" w:hAnsiTheme="minorHAnsi"/>
-          <w:b/>
-          <w:color w:val="000000" w:themeColor="text1"/>
-        </w:rPr>
-        <w:t xml:space="preserve"> TDD </w:t>
-      </w:r>
-      <w:r>
-        <w:rPr>
-          <w:rFonts w:asciiTheme="minorHAnsi" w:hAnsiTheme="minorHAnsi"/>
-          <w:color w:val="000000" w:themeColor="text1"/>
-        </w:rPr>
-        <w:t>environment</w:t>
+          <w:color w:val="000000"/>
+          <w:shd w:val="clear" w:color="auto" w:fill="FFFFFF"/>
+        </w:rPr>
+        <w:t xml:space="preserve">Experience of </w:t>
+      </w:r>
+      <w:r>
+        <w:rPr>
+          <w:rFonts w:asciiTheme="minorHAnsi" w:hAnsiTheme="minorHAnsi"/>
+          <w:b/>
+          <w:color w:val="000000"/>
+          <w:shd w:val="clear" w:color="auto" w:fill="FFFFFF"/>
+        </w:rPr>
+        <w:t xml:space="preserve">JavaScript minification tools, unit testing </w:t>
+      </w:r>
+      <w:r>
+        <w:rPr>
+          <w:rFonts w:asciiTheme="minorHAnsi" w:hAnsiTheme="minorHAnsi"/>
+          <w:color w:val="000000"/>
+          <w:shd w:val="clear" w:color="auto" w:fill="FFFFFF"/>
+        </w:rPr>
+        <w:t>and</w:t>
+      </w:r>
+      <w:r>
+        <w:rPr>
+          <w:rFonts w:asciiTheme="minorHAnsi" w:hAnsiTheme="minorHAnsi"/>
+          <w:b/>
+          <w:color w:val="000000"/>
+          <w:shd w:val="clear" w:color="auto" w:fill="FFFFFF"/>
+        </w:rPr>
+        <w:t xml:space="preserve"> deployment procedures</w:t>
       </w:r>
     </w:p>
     <w:p>
@@ -1946,62 +2011,39 @@
       <w:r>
         <w:rPr>
           <w:rFonts w:asciiTheme="minorHAnsi" w:hAnsiTheme="minorHAnsi"/>
-          <w:color w:val="000000"/>
-        </w:rPr>
-        <w:t xml:space="preserve">Experience in database design using </w:t>
-      </w:r>
-      <w:r>
-        <w:rPr>
-          <w:rFonts w:asciiTheme="minorHAnsi" w:hAnsiTheme="minorHAnsi"/>
-          <w:b/>
-          <w:color w:val="000000"/>
-        </w:rPr>
-        <w:t>PL/SQL</w:t>
-      </w:r>
-      <w:r>
-        <w:rPr>
-          <w:rFonts w:asciiTheme="minorHAnsi" w:hAnsiTheme="minorHAnsi"/>
-          <w:color w:val="000000"/>
-        </w:rPr>
-        <w:t xml:space="preserve"> to write Stored Procedures, Functions, Triggers and strong experience in writing queries, using </w:t>
-      </w:r>
-      <w:r>
-        <w:rPr>
-          <w:rFonts w:asciiTheme="minorHAnsi" w:hAnsiTheme="minorHAnsi"/>
-          <w:b/>
-          <w:color w:val="000000"/>
-        </w:rPr>
-        <w:t>MySQL</w:t>
-      </w:r>
-      <w:r>
-        <w:rPr>
-          <w:rFonts w:asciiTheme="minorHAnsi" w:hAnsiTheme="minorHAnsi"/>
-          <w:b/>
-          <w:color w:val="000000"/>
-        </w:rPr>
-        <w:t xml:space="preserve"> </w:t>
-      </w:r>
-      <w:r>
-        <w:rPr>
-          <w:rFonts w:asciiTheme="minorHAnsi" w:hAnsiTheme="minorHAnsi"/>
-          <w:color w:val="000000"/>
-        </w:rPr>
-        <w:t>worked on</w:t>
-      </w:r>
-      <w:r>
-        <w:rPr>
-          <w:rFonts w:asciiTheme="minorHAnsi" w:hAnsiTheme="minorHAnsi"/>
-          <w:color w:val="000000"/>
-        </w:rPr>
-        <w:t xml:space="preserve"> NoSQL Database like </w:t>
-      </w:r>
-      <w:r>
-        <w:rPr>
-          <w:rFonts w:asciiTheme="minorHAnsi" w:hAnsiTheme="minorHAnsi"/>
-          <w:b/>
-          <w:color w:val="000000"/>
-        </w:rPr>
-        <w:t>MongoDB</w:t>
+          <w:color w:val="000000" w:themeColor="text1"/>
+        </w:rPr>
+        <w:t xml:space="preserve">Proficient in unit testing frameworks such as </w:t>
+      </w:r>
+      <w:r>
+        <w:rPr>
+          <w:rFonts w:asciiTheme="minorHAnsi" w:hAnsiTheme="minorHAnsi"/>
+          <w:b/>
+          <w:color w:val="000000" w:themeColor="text1"/>
+        </w:rPr>
+        <w:t xml:space="preserve">Jest, Jasmine, Karma, Mocha, Junit </w:t>
+      </w:r>
+      <w:r>
+        <w:rPr>
+          <w:rFonts w:asciiTheme="minorHAnsi" w:hAnsiTheme="minorHAnsi"/>
+          <w:color w:val="000000" w:themeColor="text1"/>
+        </w:rPr>
+        <w:t>in</w:t>
+      </w:r>
+      <w:r>
+        <w:rPr>
+          <w:rFonts w:asciiTheme="minorHAnsi" w:hAnsiTheme="minorHAnsi"/>
+          <w:b/>
+          <w:color w:val="000000" w:themeColor="text1"/>
+        </w:rPr>
+        <w:t xml:space="preserve"> TDD </w:t>
+      </w:r>
+      <w:r>
+        <w:rPr>
+          <w:rFonts w:asciiTheme="minorHAnsi" w:hAnsiTheme="minorHAnsi"/>
+          <w:color w:val="000000" w:themeColor="text1"/>
+        </w:rPr>
+        <w:t>environment</w:t>
       </w:r>
     </w:p>
     <w:p>
@@ -2026,51 +2068,63 @@
       </w:pPr>
       <w:r>
         <w:rPr>
-          <w:rFonts w:asciiTheme="minorHAnsi" w:hAnsiTheme="minorHAnsi" w:cstheme="minorHAnsi"/>
-          <w:color w:val="000000" w:themeColor="text1"/>
-          <w:shd w:val="clear" w:color="auto" w:fill="FFFFFF"/>
-        </w:rPr>
-        <w:t>Experienced working in both Agile, Waterfall, Kanban</w:t>
-      </w:r>
-      <w:r>
-        <w:rPr>
-          <w:rFonts w:asciiTheme="minorHAnsi" w:hAnsiTheme="minorHAnsi" w:cstheme="minorHAnsi"/>
-          <w:color w:val="000000" w:themeColor="text1"/>
-          <w:shd w:val="clear" w:color="auto" w:fill="FFFFFF"/>
-        </w:rPr>
-        <w:t xml:space="preserve"> and </w:t>
-      </w:r>
-      <w:r>
-        <w:rPr>
-          <w:rFonts w:asciiTheme="minorHAnsi" w:hAnsiTheme="minorHAnsi" w:cstheme="minorHAnsi"/>
-          <w:color w:val="000000" w:themeColor="text1"/>
-          <w:shd w:val="clear" w:color="auto" w:fill="FFFFFF"/>
-        </w:rPr>
-        <w:t>Scrum based development environments</w:t>
-      </w:r>
-      <w:r>
-        <w:rPr>
-          <w:rFonts w:asciiTheme="minorHAnsi" w:hAnsiTheme="minorHAnsi" w:cstheme="minorHAnsi"/>
-          <w:color w:val="000000" w:themeColor="text1"/>
-          <w:shd w:val="clear" w:color="auto" w:fill="FFFFFF"/>
-        </w:rPr>
-        <w:t>, elaborating and estimating user requireme</w:t>
-      </w:r>
-      <w:r>
-        <w:rPr>
-          <w:rFonts w:asciiTheme="minorHAnsi" w:hAnsiTheme="minorHAnsi" w:cstheme="minorHAnsi"/>
-          <w:color w:val="000000" w:themeColor="text1"/>
-          <w:shd w:val="clear" w:color="auto" w:fill="FFFFFF"/>
-        </w:rPr>
-        <w:t>n</w:t>
-      </w:r>
-      <w:r>
-        <w:rPr>
-          <w:rFonts w:asciiTheme="minorHAnsi" w:hAnsiTheme="minorHAnsi" w:cstheme="minorHAnsi"/>
-          <w:color w:val="000000" w:themeColor="text1"/>
-          <w:shd w:val="clear" w:color="auto" w:fill="FFFFFF"/>
-        </w:rPr>
-        <w:t>ts</w:t>
+          <w:rFonts w:asciiTheme="minorHAnsi" w:hAnsiTheme="minorHAnsi"/>
+          <w:color w:val="000000"/>
+        </w:rPr>
+        <w:t xml:space="preserve">Experience in database design using </w:t>
+      </w:r>
+      <w:r>
+        <w:rPr>
+          <w:rFonts w:asciiTheme="minorHAnsi" w:hAnsiTheme="minorHAnsi"/>
+          <w:b/>
+          <w:color w:val="000000"/>
+        </w:rPr>
+        <w:t>PL/SQL</w:t>
+      </w:r>
+      <w:r>
+        <w:rPr>
+          <w:rFonts w:asciiTheme="minorHAnsi" w:hAnsiTheme="minorHAnsi"/>
+          <w:color w:val="000000"/>
+        </w:rPr>
+        <w:t xml:space="preserve"> to write Stored Procedures, Functions, Triggers and strong experience in writing queries, using </w:t>
+      </w:r>
+      <w:r>
+        <w:rPr>
+          <w:rFonts w:asciiTheme="minorHAnsi" w:hAnsiTheme="minorHAnsi"/>
+          <w:b/>
+          <w:color w:val="000000"/>
+        </w:rPr>
+        <w:t>MySQL</w:t>
+      </w:r>
+      <w:r>
+        <w:rPr>
+          <w:rFonts w:asciiTheme="minorHAnsi" w:hAnsiTheme="minorHAnsi"/>
+          <w:b/>
+          <w:color w:val="000000"/>
+        </w:rPr>
+        <w:t xml:space="preserve"> </w:t>
+      </w:r>
+      <w:r>
+        <w:rPr>
+          <w:rFonts w:asciiTheme="minorHAnsi" w:hAnsiTheme="minorHAnsi"/>
+          <w:color w:val="000000"/>
+        </w:rPr>
+        <w:t>worked on</w:t>
+      </w:r>
+      <w:r>
+        <w:rPr>
+          <w:rFonts w:asciiTheme="minorHAnsi" w:hAnsiTheme="minorHAnsi"/>
+          <w:color w:val="000000"/>
+        </w:rPr>
+        <w:t xml:space="preserve"> NoSQL Database like </w:t>
+      </w:r>
+      <w:r>
+        <w:rPr>
+          <w:rFonts w:asciiTheme="minorHAnsi" w:hAnsiTheme="minorHAnsi"/>
+          <w:b/>
+          <w:color w:val="000000"/>
+        </w:rPr>
+        <w:t>MongoDB</w:t>
       </w:r>
     </w:p>
     <w:p>
@@ -2099,63 +2153,47 @@
           <w:color w:val="000000" w:themeColor="text1"/>
           <w:shd w:val="clear" w:color="auto" w:fill="FFFFFF"/>
         </w:rPr>
-        <w:t>Strong problem-solving,</w:t>
-      </w:r>
-      <w:r>
-        <w:rPr>
-          <w:rFonts w:asciiTheme="minorHAnsi" w:hAnsiTheme="minorHAnsi" w:cstheme="minorHAnsi"/>
-          <w:color w:val="000000" w:themeColor="text1"/>
-          <w:shd w:val="clear" w:color="auto" w:fill="FFFFFF"/>
-        </w:rPr>
-        <w:t xml:space="preserve"> logical,</w:t>
-      </w:r>
-      <w:r>
-        <w:rPr>
-          <w:rFonts w:asciiTheme="minorHAnsi" w:hAnsiTheme="minorHAnsi" w:cstheme="minorHAnsi"/>
-          <w:color w:val="000000" w:themeColor="text1"/>
-          <w:shd w:val="clear" w:color="auto" w:fill="FFFFFF"/>
-        </w:rPr>
-        <w:t xml:space="preserve"> communication and </w:t>
-      </w:r>
-      <w:r>
-        <w:rPr>
-          <w:rFonts w:asciiTheme="minorHAnsi" w:hAnsiTheme="minorHAnsi" w:cstheme="minorHAnsi"/>
-          <w:color w:val="000000" w:themeColor="text1"/>
-          <w:shd w:val="clear" w:color="auto" w:fill="FFFFFF"/>
-        </w:rPr>
-        <w:t xml:space="preserve">organizing </w:t>
-      </w:r>
-      <w:r>
-        <w:rPr>
-          <w:rFonts w:asciiTheme="minorHAnsi" w:hAnsiTheme="minorHAnsi" w:cstheme="minorHAnsi"/>
-          <w:color w:val="000000" w:themeColor="text1"/>
-          <w:shd w:val="clear" w:color="auto" w:fill="FFFFFF"/>
-        </w:rPr>
-        <w:t>skills, with</w:t>
-      </w:r>
-      <w:r>
-        <w:rPr>
-          <w:rFonts w:asciiTheme="minorHAnsi" w:hAnsiTheme="minorHAnsi" w:cstheme="minorHAnsi"/>
-          <w:color w:val="000000" w:themeColor="text1"/>
-          <w:shd w:val="clear" w:color="auto" w:fill="FFFFFF"/>
-        </w:rPr>
-        <w:t xml:space="preserve"> an</w:t>
-      </w:r>
-      <w:r>
-        <w:rPr>
-          <w:rFonts w:asciiTheme="minorHAnsi" w:hAnsiTheme="minorHAnsi" w:cstheme="minorHAnsi"/>
-          <w:color w:val="000000" w:themeColor="text1"/>
-          <w:shd w:val="clear" w:color="auto" w:fill="FFFFFF"/>
-        </w:rPr>
-        <w:t xml:space="preserve"> ability to work in team environment</w:t>
-      </w:r>
-      <w:r>
-        <w:rPr>
-          <w:rFonts w:asciiTheme="minorHAnsi" w:hAnsiTheme="minorHAnsi" w:cstheme="minorHAnsi"/>
-          <w:color w:val="000000" w:themeColor="text1"/>
-          <w:shd w:val="clear" w:color="auto" w:fill="FFFFFF"/>
-        </w:rPr>
-        <w:t xml:space="preserve"> and individually</w:t>
+        <w:t>Experienced working in both Agile, Waterfall, Kanban</w:t>
+      </w:r>
+      <w:r>
+        <w:rPr>
+          <w:rFonts w:asciiTheme="minorHAnsi" w:hAnsiTheme="minorHAnsi" w:cstheme="minorHAnsi"/>
+          <w:color w:val="000000" w:themeColor="text1"/>
+          <w:shd w:val="clear" w:color="auto" w:fill="FFFFFF"/>
+        </w:rPr>
+        <w:t xml:space="preserve"> and </w:t>
+      </w:r>
+      <w:r>
+        <w:rPr>
+          <w:rFonts w:asciiTheme="minorHAnsi" w:hAnsiTheme="minorHAnsi" w:cstheme="minorHAnsi"/>
+          <w:color w:val="000000" w:themeColor="text1"/>
+          <w:shd w:val="clear" w:color="auto" w:fill="FFFFFF"/>
+        </w:rPr>
+        <w:t>Scrum based development environments</w:t>
+      </w:r>
+      <w:r>
+        <w:rPr>
+          <w:rFonts w:asciiTheme="minorHAnsi" w:hAnsiTheme="minorHAnsi" w:cstheme="minorHAnsi"/>
+          <w:color w:val="000000" w:themeColor="text1"/>
+          <w:shd w:val="clear" w:color="auto" w:fill="FFFFFF"/>
+        </w:rPr>
+        <w:t>, elaborating and estimating user requireme</w:t>
+      </w:r>
+      <w:r>
+        <w:rPr>
+          <w:rFonts w:asciiTheme="minorHAnsi" w:hAnsiTheme="minorHAnsi" w:cstheme="minorHAnsi"/>
+          <w:color w:val="000000" w:themeColor="text1"/>
+          <w:shd w:val="clear" w:color="auto" w:fill="FFFFFF"/>
+        </w:rPr>
+        <w:t>n</w:t>
+      </w:r>
+      <w:r>
+        <w:rPr>
+          <w:rFonts w:asciiTheme="minorHAnsi" w:hAnsiTheme="minorHAnsi" w:cstheme="minorHAnsi"/>
+          <w:color w:val="000000" w:themeColor="text1"/>
+          <w:shd w:val="clear" w:color="auto" w:fill="FFFFFF"/>
+        </w:rPr>
+        <w:t>ts</w:t>
       </w:r>
     </w:p>
     <w:p>
@@ -2174,37 +2212,82 @@
         <w:spacing w:before="19"/>
         <w:ind w:left="408" w:hanging="408"/>
         <w:rPr>
-          <w:rFonts w:asciiTheme="minorHAnsi" w:hAnsiTheme="minorHAnsi" w:cstheme="minorHAnsi"/>
-          <w:color w:val="000000" w:themeColor="text1"/>
-        </w:rPr>
-      </w:pPr>
-      <w:r>
-        <w:rPr>
-          <w:rFonts w:asciiTheme="minorHAnsi" w:hAnsiTheme="minorHAnsi" w:cstheme="minorHAnsi"/>
-          <w:color w:val="000000"/>
-          <w:shd w:val="clear" w:color="auto" w:fill="FFFFFF"/>
-        </w:rPr>
-        <w:t>Highly Curious about new front-end development technologies and keen awareness</w:t>
-      </w:r>
-      <w:r>
-        <w:rPr>
-          <w:rFonts w:asciiTheme="minorHAnsi" w:hAnsiTheme="minorHAnsi" w:cstheme="minorHAnsi"/>
-          <w:color w:val="000000"/>
-          <w:shd w:val="clear" w:color="auto" w:fill="FFFFFF"/>
-        </w:rPr>
-        <w:t xml:space="preserve"> of</w:t>
-      </w:r>
-      <w:r>
-        <w:rPr>
-          <w:rFonts w:asciiTheme="minorHAnsi" w:hAnsiTheme="minorHAnsi" w:cstheme="minorHAnsi"/>
-          <w:color w:val="000000"/>
-          <w:shd w:val="clear" w:color="auto" w:fill="FFFFFF"/>
-        </w:rPr>
-        <w:t xml:space="preserve"> new industry developments and the evolution of programming solutions</w:t>
-      </w:r>
-    </w:p>
-    <w:p>
-      <w:pPr>
+          <w:rFonts w:asciiTheme="minorHAnsi" w:hAnsiTheme="minorHAnsi"/>
+          <w:color w:val="000000" w:themeColor="text1"/>
+        </w:rPr>
+      </w:pPr>
+      <w:r>
+        <w:rPr>
+          <w:rFonts w:asciiTheme="minorHAnsi" w:hAnsiTheme="minorHAnsi" w:cstheme="minorHAnsi"/>
+          <w:color w:val="000000" w:themeColor="text1"/>
+          <w:shd w:val="clear" w:color="auto" w:fill="FFFFFF"/>
+        </w:rPr>
+        <w:t>Strong problem-solving,</w:t>
+      </w:r>
+      <w:r>
+        <w:rPr>
+          <w:rFonts w:asciiTheme="minorHAnsi" w:hAnsiTheme="minorHAnsi" w:cstheme="minorHAnsi"/>
+          <w:color w:val="000000" w:themeColor="text1"/>
+          <w:shd w:val="clear" w:color="auto" w:fill="FFFFFF"/>
+        </w:rPr>
+        <w:t xml:space="preserve"> logical,</w:t>
+      </w:r>
+      <w:r>
+        <w:rPr>
+          <w:rFonts w:asciiTheme="minorHAnsi" w:hAnsiTheme="minorHAnsi" w:cstheme="minorHAnsi"/>
+          <w:color w:val="000000" w:themeColor="text1"/>
+          <w:shd w:val="clear" w:color="auto" w:fill="FFFFFF"/>
+        </w:rPr>
+        <w:t xml:space="preserve"> communication and </w:t>
+      </w:r>
+      <w:r>
+        <w:rPr>
+          <w:rFonts w:asciiTheme="minorHAnsi" w:hAnsiTheme="minorHAnsi" w:cstheme="minorHAnsi"/>
+          <w:color w:val="000000" w:themeColor="text1"/>
+          <w:shd w:val="clear" w:color="auto" w:fill="FFFFFF"/>
+        </w:rPr>
+        <w:t xml:space="preserve">organizing </w:t>
+      </w:r>
+      <w:r>
+        <w:rPr>
+          <w:rFonts w:asciiTheme="minorHAnsi" w:hAnsiTheme="minorHAnsi" w:cstheme="minorHAnsi"/>
+          <w:color w:val="000000" w:themeColor="text1"/>
+          <w:shd w:val="clear" w:color="auto" w:fill="FFFFFF"/>
+        </w:rPr>
+        <w:t>skills, with</w:t>
+      </w:r>
+      <w:r>
+        <w:rPr>
+          <w:rFonts w:asciiTheme="minorHAnsi" w:hAnsiTheme="minorHAnsi" w:cstheme="minorHAnsi"/>
+          <w:color w:val="000000" w:themeColor="text1"/>
+          <w:shd w:val="clear" w:color="auto" w:fill="FFFFFF"/>
+        </w:rPr>
+        <w:t xml:space="preserve"> an</w:t>
+      </w:r>
+      <w:r>
+        <w:rPr>
+          <w:rFonts w:asciiTheme="minorHAnsi" w:hAnsiTheme="minorHAnsi" w:cstheme="minorHAnsi"/>
+          <w:color w:val="000000" w:themeColor="text1"/>
+          <w:shd w:val="clear" w:color="auto" w:fill="FFFFFF"/>
+        </w:rPr>
+        <w:t xml:space="preserve"> ability to work in team environment</w:t>
+      </w:r>
+      <w:r>
+        <w:rPr>
+          <w:rFonts w:asciiTheme="minorHAnsi" w:hAnsiTheme="minorHAnsi" w:cstheme="minorHAnsi"/>
+          <w:color w:val="000000" w:themeColor="text1"/>
+          <w:shd w:val="clear" w:color="auto" w:fill="FFFFFF"/>
+        </w:rPr>
+        <w:t xml:space="preserve"> and individually</w:t>
+      </w:r>
+    </w:p>
+    <w:p>
+      <w:pPr>
+        <w:pStyle w:val="ListParagraph"/>
+        <w:numPr>
+          <w:ilvl w:val="0"/>
+          <w:numId w:val="1"/>
+        </w:numPr>
         <w:tabs>
           <w:tab w:val="left" w:pos="499"/>
           <w:tab w:val="left" w:pos="500"/>
@@ -2212,12 +2295,36 @@
           <w:tab w:val="left" w:pos="8705"/>
         </w:tabs>
         <w:spacing w:before="19"/>
-        <w:rPr>
-          <w:rFonts w:asciiTheme="minorHAnsi" w:hAnsiTheme="minorHAnsi"/>
-          <w:b/>
-          <w:color w:val="2F5496" w:themeColor="accent1" w:themeShade="BF"/>
-        </w:rPr>
-      </w:pPr>
+        <w:ind w:left="408" w:hanging="408"/>
+        <w:rPr>
+          <w:rFonts w:asciiTheme="minorHAnsi" w:hAnsiTheme="minorHAnsi" w:cstheme="minorHAnsi"/>
+          <w:color w:val="000000" w:themeColor="text1"/>
+        </w:rPr>
+      </w:pPr>
+      <w:r>
+        <w:rPr>
+          <w:rFonts w:asciiTheme="minorHAnsi" w:hAnsiTheme="minorHAnsi" w:cstheme="minorHAnsi"/>
+          <w:color w:val="000000"/>
+          <w:shd w:val="clear" w:color="auto" w:fill="FFFFFF"/>
+        </w:rPr>
+        <w:t>Highly Curious about new front-end development technologies and keen awareness</w:t>
+      </w:r>
+      <w:r>
+        <w:rPr>
+          <w:rFonts w:asciiTheme="minorHAnsi" w:hAnsiTheme="minorHAnsi" w:cstheme="minorHAnsi"/>
+          <w:color w:val="000000"/>
+          <w:shd w:val="clear" w:color="auto" w:fill="FFFFFF"/>
+        </w:rPr>
+        <w:t xml:space="preserve"> of</w:t>
+      </w:r>
+      <w:r>
+        <w:rPr>
+          <w:rFonts w:asciiTheme="minorHAnsi" w:hAnsiTheme="minorHAnsi" w:cstheme="minorHAnsi"/>
+          <w:color w:val="000000"/>
+          <w:shd w:val="clear" w:color="auto" w:fill="FFFFFF"/>
+        </w:rPr>
+        <w:t xml:space="preserve"> new industry developments and the evolution of programming solutions</w:t>
+      </w:r>
     </w:p>
     <w:p>
       <w:pPr>
@@ -3226,6 +3333,14 @@
           <w:b/>
           <w:shd w:val="clear" w:color="auto" w:fill="FFFFFF"/>
         </w:rPr>
+        <w:t xml:space="preserve"> </w:t>
+      </w:r>
+      <w:r>
+        <w:rPr>
+          <w:rFonts w:asciiTheme="minorHAnsi" w:hAnsiTheme="minorHAnsi"/>
+          <w:b/>
+          <w:shd w:val="clear" w:color="auto" w:fill="FFFFFF"/>
+        </w:rPr>
         <w:t xml:space="preserve">- </w:t>
       </w:r>
       <w:r>
@@ -3244,96 +3359,6 @@
           <w:shd w:val="clear" w:color="auto" w:fill="FFFFFF"/>
         </w:rPr>
         <w:t>, FL</w:t>
-      </w:r>
-      <w:r>
-        <w:rPr>
-          <w:rFonts w:asciiTheme="minorHAnsi" w:hAnsiTheme="minorHAnsi"/>
-          <w:b/>
-          <w:bCs/>
-          <w:shd w:val="clear" w:color="auto" w:fill="FFFFFF"/>
-        </w:rPr>
-        <w:tab/>
-      </w:r>
-      <w:r>
-        <w:rPr>
-          <w:rFonts w:asciiTheme="minorHAnsi" w:hAnsiTheme="minorHAnsi"/>
-          <w:b/>
-          <w:bCs/>
-          <w:shd w:val="clear" w:color="auto" w:fill="FFFFFF"/>
-        </w:rPr>
-        <w:tab/>
-      </w:r>
-      <w:r>
-        <w:rPr>
-          <w:rFonts w:asciiTheme="minorHAnsi" w:hAnsiTheme="minorHAnsi"/>
-          <w:b/>
-          <w:bCs/>
-          <w:shd w:val="clear" w:color="auto" w:fill="FFFFFF"/>
-        </w:rPr>
-        <w:tab/>
-      </w:r>
-      <w:r>
-        <w:rPr>
-          <w:rFonts w:asciiTheme="minorHAnsi" w:hAnsiTheme="minorHAnsi"/>
-          <w:b/>
-          <w:bCs/>
-          <w:shd w:val="clear" w:color="auto" w:fill="FFFFFF"/>
-        </w:rPr>
-        <w:tab/>
-      </w:r>
-      <w:r>
-        <w:rPr>
-          <w:rFonts w:asciiTheme="minorHAnsi" w:hAnsiTheme="minorHAnsi"/>
-          <w:b/>
-          <w:bCs/>
-          <w:shd w:val="clear" w:color="auto" w:fill="FFFFFF"/>
-        </w:rPr>
-        <w:tab/>
-      </w:r>
-      <w:r>
-        <w:rPr>
-          <w:rFonts w:asciiTheme="minorHAnsi" w:hAnsiTheme="minorHAnsi"/>
-          <w:b/>
-          <w:bCs/>
-          <w:shd w:val="clear" w:color="auto" w:fill="FFFFFF"/>
-        </w:rPr>
-        <w:tab/>
-      </w:r>
-      <w:r>
-        <w:rPr>
-          <w:rFonts w:asciiTheme="minorHAnsi" w:hAnsiTheme="minorHAnsi"/>
-          <w:b/>
-          <w:bCs/>
-          <w:shd w:val="clear" w:color="auto" w:fill="FFFFFF"/>
-        </w:rPr>
-        <w:tab/>
-      </w:r>
-      <w:r>
-        <w:rPr>
-          <w:rFonts w:asciiTheme="minorHAnsi" w:hAnsiTheme="minorHAnsi"/>
-          <w:b/>
-          <w:bCs/>
-          <w:shd w:val="clear" w:color="auto" w:fill="FFFFFF"/>
-        </w:rPr>
-        <w:t>August</w:t>
-      </w:r>
-      <w:r>
-        <w:rPr>
-          <w:rFonts w:asciiTheme="minorHAnsi" w:hAnsiTheme="minorHAnsi"/>
-          <w:b/>
-          <w:bCs/>
-          <w:shd w:val="clear" w:color="auto" w:fill="FFFFFF"/>
-        </w:rPr>
-        <w:t xml:space="preserve"> 2018 to </w:t>
-      </w:r>
-      <w:r>
-        <w:rPr>
-          <w:rFonts w:asciiTheme="minorHAnsi" w:hAnsiTheme="minorHAnsi"/>
-          <w:b/>
-          <w:bCs/>
-          <w:shd w:val="clear" w:color="auto" w:fill="FFFFFF"/>
-        </w:rPr>
-        <w:t>Present</w:t>
       </w:r>
     </w:p>
     <w:p>
@@ -3357,7 +3382,7 @@
           <w:bCs/>
           <w:shd w:val="clear" w:color="auto" w:fill="FFFFFF"/>
         </w:rPr>
-        <w:t>Sr. UI</w:t>
+        <w:t>IT</w:t>
       </w:r>
       <w:r>
         <w:rPr>
@@ -3367,6 +3392,33 @@
           <w:shd w:val="clear" w:color="auto" w:fill="FFFFFF"/>
         </w:rPr>
         <w:t xml:space="preserve"> Developer</w:t>
+      </w:r>
+      <w:r>
+        <w:rPr>
+          <w:rFonts w:asciiTheme="minorHAnsi" w:hAnsiTheme="minorHAnsi"/>
+          <w:b/>
+          <w:bCs/>
+          <w:shd w:val="clear" w:color="auto" w:fill="FFFFFF"/>
+        </w:rPr>
+        <w:t xml:space="preserve"> - August</w:t>
+      </w:r>
+      <w:r>
+        <w:rPr>
+          <w:rFonts w:asciiTheme="minorHAnsi" w:hAnsiTheme="minorHAnsi"/>
+          <w:b/>
+          <w:bCs/>
+          <w:shd w:val="clear" w:color="auto" w:fill="FFFFFF"/>
+        </w:rPr>
+        <w:t xml:space="preserve"> 2018 to </w:t>
+      </w:r>
+      <w:r>
+        <w:rPr>
+          <w:rFonts w:asciiTheme="minorHAnsi" w:hAnsiTheme="minorHAnsi"/>
+          <w:b/>
+          <w:bCs/>
+          <w:shd w:val="clear" w:color="auto" w:fill="FFFFFF"/>
+        </w:rPr>
+        <w:t>Present</w:t>
       </w:r>
     </w:p>
     <w:p>
@@ -3460,7 +3512,7 @@
           <w:bCs/>
           <w:shd w:val="clear" w:color="auto" w:fill="FFFFFF"/>
         </w:rPr>
-        <w:t xml:space="preserve">Project - </w:t>
+        <w:t>Project</w:t>
       </w:r>
       <w:r>
         <w:rPr>
@@ -3468,7 +3520,7 @@
           <w:bCs/>
           <w:shd w:val="clear" w:color="auto" w:fill="FFFFFF"/>
         </w:rPr>
-        <w:t>DE-Proxy</w:t>
+        <w:t>s</w:t>
       </w:r>
       <w:r>
         <w:rPr>
@@ -3476,23 +3528,129 @@
           <w:bCs/>
           <w:shd w:val="clear" w:color="auto" w:fill="FFFFFF"/>
         </w:rPr>
+        <w:t xml:space="preserve"> </w:t>
+      </w:r>
+      <w:r>
+        <w:rPr>
+          <w:rFonts w:asciiTheme="minorHAnsi" w:hAnsiTheme="minorHAnsi"/>
+          <w:bCs/>
+          <w:shd w:val="clear" w:color="auto" w:fill="FFFFFF"/>
+        </w:rPr>
+        <w:t>–</w:t>
+      </w:r>
+      <w:r>
+        <w:rPr>
+          <w:rFonts w:asciiTheme="minorHAnsi" w:hAnsiTheme="minorHAnsi"/>
+          <w:bCs/>
+          <w:shd w:val="clear" w:color="auto" w:fill="FFFFFF"/>
+        </w:rPr>
+        <w:t xml:space="preserve"> </w:t>
+      </w:r>
+      <w:r>
+        <w:rPr>
+          <w:rFonts w:asciiTheme="minorHAnsi" w:hAnsiTheme="minorHAnsi"/>
+          <w:bCs/>
+          <w:shd w:val="clear" w:color="auto" w:fill="FFFFFF"/>
+        </w:rPr>
+        <w:t xml:space="preserve">My </w:t>
+      </w:r>
+      <w:r>
+        <w:rPr>
+          <w:rFonts w:asciiTheme="minorHAnsi" w:hAnsiTheme="minorHAnsi"/>
+          <w:bCs/>
+          <w:shd w:val="clear" w:color="auto" w:fill="FFFFFF"/>
+        </w:rPr>
+        <w:t>Health</w:t>
+      </w:r>
+      <w:r>
+        <w:rPr>
+          <w:rFonts w:asciiTheme="minorHAnsi" w:hAnsiTheme="minorHAnsi"/>
+          <w:bCs/>
+          <w:shd w:val="clear" w:color="auto" w:fill="FFFFFF"/>
+        </w:rPr>
+        <w:t xml:space="preserve"> </w:t>
+      </w:r>
+      <w:r>
+        <w:rPr>
+          <w:rFonts w:asciiTheme="minorHAnsi" w:hAnsiTheme="minorHAnsi"/>
+          <w:bCs/>
+          <w:shd w:val="clear" w:color="auto" w:fill="FFFFFF"/>
+        </w:rPr>
+        <w:t>Link</w:t>
+      </w:r>
+      <w:r>
+        <w:rPr>
+          <w:rFonts w:asciiTheme="minorHAnsi" w:hAnsiTheme="minorHAnsi"/>
+          <w:bCs/>
+          <w:shd w:val="clear" w:color="auto" w:fill="FFFFFF"/>
+        </w:rPr>
         <w:t xml:space="preserve">, </w:t>
       </w:r>
+      <w:proofErr w:type="spellStart"/>
       <w:r>
         <w:rPr>
           <w:rFonts w:asciiTheme="minorHAnsi" w:hAnsiTheme="minorHAnsi"/>
           <w:bCs/>
           <w:shd w:val="clear" w:color="auto" w:fill="FFFFFF"/>
         </w:rPr>
-        <w:t xml:space="preserve">Payment Center, </w:t>
-      </w:r>
+        <w:t>Truli</w:t>
+      </w:r>
+      <w:proofErr w:type="spellEnd"/>
       <w:r>
         <w:rPr>
           <w:rFonts w:asciiTheme="minorHAnsi" w:hAnsiTheme="minorHAnsi"/>
           <w:bCs/>
           <w:shd w:val="clear" w:color="auto" w:fill="FFFFFF"/>
         </w:rPr>
-        <w:t>Message Center</w:t>
+        <w:t xml:space="preserve"> Health, </w:t>
+      </w:r>
+      <w:r>
+        <w:rPr>
+          <w:rFonts w:asciiTheme="minorHAnsi" w:hAnsiTheme="minorHAnsi"/>
+          <w:bCs/>
+          <w:shd w:val="clear" w:color="auto" w:fill="FFFFFF"/>
+        </w:rPr>
+        <w:t>Payment Center,</w:t>
+      </w:r>
+      <w:r>
+        <w:rPr>
+          <w:rFonts w:asciiTheme="minorHAnsi" w:hAnsiTheme="minorHAnsi"/>
+          <w:bCs/>
+          <w:shd w:val="clear" w:color="auto" w:fill="FFFFFF"/>
+        </w:rPr>
+        <w:t xml:space="preserve"> Message Center,</w:t>
+      </w:r>
+      <w:r>
+        <w:rPr>
+          <w:rFonts w:asciiTheme="minorHAnsi" w:hAnsiTheme="minorHAnsi"/>
+          <w:bCs/>
+          <w:shd w:val="clear" w:color="auto" w:fill="FFFFFF"/>
+        </w:rPr>
+        <w:t xml:space="preserve"> </w:t>
+      </w:r>
+      <w:r>
+        <w:rPr>
+          <w:rFonts w:asciiTheme="minorHAnsi" w:hAnsiTheme="minorHAnsi"/>
+          <w:bCs/>
+          <w:shd w:val="clear" w:color="auto" w:fill="FFFFFF"/>
+        </w:rPr>
+        <w:t>D</w:t>
+      </w:r>
+      <w:r>
+        <w:rPr>
+          <w:rFonts w:asciiTheme="minorHAnsi" w:hAnsiTheme="minorHAnsi"/>
+          <w:bCs/>
+          <w:shd w:val="clear" w:color="auto" w:fill="FFFFFF"/>
+        </w:rPr>
+        <w:t>igital Enrollment</w:t>
+      </w:r>
+      <w:r>
+        <w:rPr>
+          <w:rFonts w:asciiTheme="minorHAnsi" w:hAnsiTheme="minorHAnsi"/>
+          <w:bCs/>
+          <w:shd w:val="clear" w:color="auto" w:fill="FFFFFF"/>
+        </w:rPr>
+        <w:t xml:space="preserve"> </w:t>
       </w:r>
     </w:p>
     <w:p>
@@ -3551,62 +3709,6 @@
           <w:shd w:val="clear" w:color="auto" w:fill="FFFFFF"/>
         </w:rPr>
         <w:t xml:space="preserve"> </w:t>
-      </w:r>
-      <w:r>
-        <w:rPr>
-          <w:rFonts w:asciiTheme="minorHAnsi" w:hAnsiTheme="minorHAnsi" w:cs="Arial"/>
-          <w:color w:val="000000" w:themeColor="text1"/>
-          <w:shd w:val="clear" w:color="auto" w:fill="FFFFFF"/>
-        </w:rPr>
-        <w:t>I am the part of web and mobile team,</w:t>
-      </w:r>
-      <w:r>
-        <w:rPr>
-          <w:rFonts w:asciiTheme="minorHAnsi" w:hAnsiTheme="minorHAnsi" w:cs="Arial"/>
-          <w:color w:val="000000" w:themeColor="text1"/>
-          <w:shd w:val="clear" w:color="auto" w:fill="FFFFFF"/>
-        </w:rPr>
-        <w:t xml:space="preserve"> worked </w:t>
-      </w:r>
-      <w:r>
-        <w:rPr>
-          <w:rFonts w:asciiTheme="minorHAnsi" w:hAnsiTheme="minorHAnsi" w:cs="Arial"/>
-          <w:color w:val="000000" w:themeColor="text1"/>
-          <w:shd w:val="clear" w:color="auto" w:fill="FFFFFF"/>
-        </w:rPr>
-        <w:t xml:space="preserve">extensively on Payment Center and </w:t>
-      </w:r>
-      <w:r>
-        <w:rPr>
-          <w:rFonts w:asciiTheme="minorHAnsi" w:hAnsiTheme="minorHAnsi" w:cs="Arial"/>
-          <w:color w:val="000000" w:themeColor="text1"/>
-          <w:shd w:val="clear" w:color="auto" w:fill="FFFFFF"/>
-        </w:rPr>
-        <w:t>on</w:t>
-      </w:r>
-      <w:r>
-        <w:rPr>
-          <w:rFonts w:asciiTheme="minorHAnsi" w:hAnsiTheme="minorHAnsi" w:cs="Arial"/>
-          <w:color w:val="000000" w:themeColor="text1"/>
-          <w:shd w:val="clear" w:color="auto" w:fill="FFFFFF"/>
-        </w:rPr>
-        <w:t xml:space="preserve"> the other</w:t>
-      </w:r>
-      <w:r>
-        <w:rPr>
-          <w:rFonts w:asciiTheme="minorHAnsi" w:hAnsiTheme="minorHAnsi" w:cs="Arial"/>
-          <w:color w:val="000000" w:themeColor="text1"/>
-          <w:shd w:val="clear" w:color="auto" w:fill="FFFFFF"/>
-        </w:rPr>
-        <w:t xml:space="preserve"> projects</w:t>
-      </w:r>
-      <w:r>
-        <w:rPr>
-          <w:rFonts w:asciiTheme="minorHAnsi" w:hAnsiTheme="minorHAnsi" w:cs="Arial"/>
-          <w:color w:val="000000" w:themeColor="text1"/>
-          <w:shd w:val="clear" w:color="auto" w:fill="FFFFFF"/>
-        </w:rPr>
-        <w:t>.</w:t>
       </w:r>
     </w:p>
     <w:p>
@@ -3784,21 +3886,7 @@
           <w:rFonts w:asciiTheme="minorHAnsi" w:hAnsiTheme="minorHAnsi" w:cstheme="minorHAnsi"/>
           <w:color w:val="000000" w:themeColor="text1"/>
         </w:rPr>
-        <w:t>Designed and established front-end development standards</w:t>
-      </w:r>
-      <w:r>
-        <w:rPr>
-          <w:rFonts w:asciiTheme="minorHAnsi" w:hAnsiTheme="minorHAnsi" w:cstheme="minorHAnsi"/>
-          <w:color w:val="000000" w:themeColor="text1"/>
-        </w:rPr>
-        <w:t>, a</w:t>
-      </w:r>
-      <w:r>
-        <w:rPr>
-          <w:rFonts w:asciiTheme="minorHAnsi" w:hAnsiTheme="minorHAnsi" w:cstheme="minorHAnsi"/>
-          <w:color w:val="000000" w:themeColor="text1"/>
-        </w:rPr>
-        <w:t>nd coding patterns for reuse. And mentored the junior developers</w:t>
+        <w:t>Designed and established front-end development standards and coding patterns for reuse. And mentored the junior developers</w:t>
       </w:r>
     </w:p>
     <w:p>
@@ -3821,602 +3909,7 @@
           <w:rFonts w:asciiTheme="minorHAnsi" w:hAnsiTheme="minorHAnsi" w:cstheme="minorHAnsi"/>
           <w:color w:val="000000" w:themeColor="text1"/>
         </w:rPr>
-        <w:t xml:space="preserve">Involved in setting up the </w:t>
-      </w:r>
-      <w:r>
-        <w:rPr>
-          <w:rFonts w:asciiTheme="minorHAnsi" w:hAnsiTheme="minorHAnsi" w:cstheme="minorHAnsi"/>
-          <w:color w:val="000000" w:themeColor="text1"/>
-        </w:rPr>
-        <w:t>application architecture</w:t>
-      </w:r>
-      <w:r>
-        <w:rPr>
-          <w:rFonts w:asciiTheme="minorHAnsi" w:hAnsiTheme="minorHAnsi" w:cstheme="minorHAnsi"/>
-          <w:color w:val="000000" w:themeColor="text1"/>
-        </w:rPr>
-        <w:t xml:space="preserve"> for the projects</w:t>
-      </w:r>
-      <w:r>
-        <w:rPr>
-          <w:rFonts w:asciiTheme="minorHAnsi" w:hAnsiTheme="minorHAnsi" w:cstheme="minorHAnsi"/>
-          <w:color w:val="000000" w:themeColor="text1"/>
-        </w:rPr>
-        <w:t>.</w:t>
-      </w:r>
-    </w:p>
-    <w:p>
-      <w:pPr>
-        <w:pStyle w:val="ListParagraph"/>
-        <w:numPr>
-          <w:ilvl w:val="0"/>
-          <w:numId w:val="6"/>
-        </w:numPr>
-        <w:autoSpaceDE w:val="0"/>
-        <w:autoSpaceDN w:val="0"/>
-        <w:adjustRightInd w:val="0"/>
-        <w:rPr>
-          <w:rFonts w:asciiTheme="minorHAnsi" w:hAnsiTheme="minorHAnsi" w:cstheme="minorHAnsi"/>
-          <w:color w:val="000000" w:themeColor="text1"/>
-        </w:rPr>
-      </w:pPr>
-      <w:r>
-        <w:rPr>
-          <w:rFonts w:asciiTheme="minorHAnsi" w:hAnsiTheme="minorHAnsi" w:cstheme="minorHAnsi"/>
-          <w:color w:val="000000" w:themeColor="text1"/>
-        </w:rPr>
-        <w:t xml:space="preserve">Followed </w:t>
-      </w:r>
-      <w:r>
-        <w:rPr>
-          <w:rFonts w:asciiTheme="minorHAnsi" w:hAnsiTheme="minorHAnsi" w:cstheme="minorHAnsi"/>
-          <w:b/>
-          <w:color w:val="000000" w:themeColor="text1"/>
-        </w:rPr>
-        <w:t>WCAG</w:t>
-      </w:r>
-      <w:r>
-        <w:rPr>
-          <w:rFonts w:asciiTheme="minorHAnsi" w:hAnsiTheme="minorHAnsi" w:cstheme="minorHAnsi"/>
-          <w:color w:val="000000" w:themeColor="text1"/>
-        </w:rPr>
-        <w:t xml:space="preserve"> standards for web accessibility.</w:t>
-      </w:r>
-    </w:p>
-    <w:p>
-      <w:pPr>
-        <w:pStyle w:val="ListParagraph"/>
-        <w:numPr>
-          <w:ilvl w:val="0"/>
-          <w:numId w:val="6"/>
-        </w:numPr>
-        <w:autoSpaceDE w:val="0"/>
-        <w:autoSpaceDN w:val="0"/>
-        <w:adjustRightInd w:val="0"/>
-        <w:rPr>
-          <w:rFonts w:asciiTheme="minorHAnsi" w:hAnsiTheme="minorHAnsi" w:cstheme="minorHAnsi"/>
-          <w:b/>
-          <w:color w:val="000000" w:themeColor="text1"/>
-        </w:rPr>
-      </w:pPr>
-      <w:r>
-        <w:rPr>
-          <w:rFonts w:asciiTheme="minorHAnsi" w:hAnsiTheme="minorHAnsi" w:cstheme="minorHAnsi"/>
-          <w:color w:val="000000" w:themeColor="text1"/>
-          <w:shd w:val="clear" w:color="auto" w:fill="FFFFFF"/>
-        </w:rPr>
-        <w:t xml:space="preserve">Integrated with </w:t>
-      </w:r>
-      <w:r>
-        <w:rPr>
-          <w:rFonts w:asciiTheme="minorHAnsi" w:hAnsiTheme="minorHAnsi" w:cstheme="minorHAnsi"/>
-          <w:b/>
-          <w:color w:val="000000" w:themeColor="text1"/>
-          <w:shd w:val="clear" w:color="auto" w:fill="FFFFFF"/>
-        </w:rPr>
-        <w:t>stripe</w:t>
-      </w:r>
-      <w:r>
-        <w:rPr>
-          <w:rFonts w:asciiTheme="minorHAnsi" w:hAnsiTheme="minorHAnsi" w:cstheme="minorHAnsi"/>
-          <w:b/>
-          <w:color w:val="000000" w:themeColor="text1"/>
-          <w:shd w:val="clear" w:color="auto" w:fill="FFFFFF"/>
-        </w:rPr>
-        <w:t xml:space="preserve"> </w:t>
-      </w:r>
-      <w:r>
-        <w:rPr>
-          <w:rFonts w:asciiTheme="minorHAnsi" w:hAnsiTheme="minorHAnsi" w:cstheme="minorHAnsi"/>
-          <w:color w:val="000000" w:themeColor="text1"/>
-          <w:shd w:val="clear" w:color="auto" w:fill="FFFFFF"/>
-        </w:rPr>
-        <w:t>and</w:t>
-      </w:r>
-      <w:r>
-        <w:rPr>
-          <w:rFonts w:asciiTheme="minorHAnsi" w:hAnsiTheme="minorHAnsi" w:cstheme="minorHAnsi"/>
-          <w:b/>
-          <w:color w:val="000000" w:themeColor="text1"/>
-          <w:shd w:val="clear" w:color="auto" w:fill="FFFFFF"/>
-        </w:rPr>
-        <w:t xml:space="preserve"> </w:t>
-      </w:r>
-      <w:r>
-        <w:rPr>
-          <w:rFonts w:asciiTheme="minorHAnsi" w:hAnsiTheme="minorHAnsi" w:cstheme="minorHAnsi"/>
-          <w:color w:val="000000" w:themeColor="text1"/>
-          <w:shd w:val="clear" w:color="auto" w:fill="FFFFFF"/>
-        </w:rPr>
-        <w:t xml:space="preserve">sent </w:t>
-      </w:r>
-      <w:r>
-        <w:rPr>
-          <w:rFonts w:asciiTheme="minorHAnsi" w:hAnsiTheme="minorHAnsi" w:cstheme="minorHAnsi"/>
-          <w:b/>
-          <w:color w:val="000000" w:themeColor="text1"/>
-          <w:shd w:val="clear" w:color="auto" w:fill="FFFFFF"/>
-        </w:rPr>
-        <w:t>PCI data</w:t>
-      </w:r>
-      <w:r>
-        <w:rPr>
-          <w:rFonts w:asciiTheme="minorHAnsi" w:hAnsiTheme="minorHAnsi" w:cstheme="minorHAnsi"/>
-          <w:b/>
-          <w:color w:val="000000" w:themeColor="text1"/>
-          <w:shd w:val="clear" w:color="auto" w:fill="FFFFFF"/>
-        </w:rPr>
-        <w:t xml:space="preserve"> </w:t>
-      </w:r>
-      <w:r>
-        <w:rPr>
-          <w:rFonts w:asciiTheme="minorHAnsi" w:hAnsiTheme="minorHAnsi" w:cstheme="minorHAnsi"/>
-          <w:color w:val="000000" w:themeColor="text1"/>
-          <w:shd w:val="clear" w:color="auto" w:fill="FFFFFF"/>
-        </w:rPr>
-        <w:t>to build payment gateway.</w:t>
-      </w:r>
-    </w:p>
-    <w:p>
-      <w:pPr>
-        <w:pStyle w:val="ListParagraph"/>
-        <w:numPr>
-          <w:ilvl w:val="0"/>
-          <w:numId w:val="6"/>
-        </w:numPr>
-        <w:autoSpaceDE w:val="0"/>
-        <w:autoSpaceDN w:val="0"/>
-        <w:adjustRightInd w:val="0"/>
-        <w:rPr>
-          <w:rFonts w:asciiTheme="minorHAnsi" w:hAnsiTheme="minorHAnsi" w:cstheme="minorHAnsi"/>
-          <w:color w:val="000000" w:themeColor="text1"/>
-        </w:rPr>
-      </w:pPr>
-      <w:r>
-        <w:rPr>
-          <w:rFonts w:asciiTheme="minorHAnsi" w:hAnsiTheme="minorHAnsi" w:cstheme="minorHAnsi"/>
-          <w:color w:val="000000" w:themeColor="text1"/>
-        </w:rPr>
-        <w:t>Used</w:t>
-      </w:r>
-      <w:r>
-        <w:rPr>
-          <w:rFonts w:asciiTheme="minorHAnsi" w:hAnsiTheme="minorHAnsi" w:cstheme="minorHAnsi"/>
-          <w:b/>
-          <w:color w:val="000000" w:themeColor="text1"/>
-        </w:rPr>
-        <w:t xml:space="preserve"> i18n</w:t>
-      </w:r>
-      <w:r>
-        <w:rPr>
-          <w:rFonts w:asciiTheme="minorHAnsi" w:hAnsiTheme="minorHAnsi" w:cstheme="minorHAnsi"/>
-          <w:color w:val="000000" w:themeColor="text1"/>
-        </w:rPr>
-        <w:t xml:space="preserve"> for dealing with language barriers and </w:t>
-      </w:r>
-      <w:r>
-        <w:rPr>
-          <w:rFonts w:asciiTheme="minorHAnsi" w:hAnsiTheme="minorHAnsi" w:cstheme="minorHAnsi"/>
-          <w:color w:val="000000" w:themeColor="text1"/>
-        </w:rPr>
-        <w:t>to translate the</w:t>
-      </w:r>
-      <w:r>
-        <w:rPr>
-          <w:rFonts w:asciiTheme="minorHAnsi" w:hAnsiTheme="minorHAnsi" w:cstheme="minorHAnsi"/>
-          <w:color w:val="000000" w:themeColor="text1"/>
-        </w:rPr>
-        <w:t xml:space="preserve"> application </w:t>
-      </w:r>
-      <w:r>
-        <w:rPr>
-          <w:rFonts w:asciiTheme="minorHAnsi" w:hAnsiTheme="minorHAnsi" w:cstheme="minorHAnsi"/>
-          <w:color w:val="000000" w:themeColor="text1"/>
-        </w:rPr>
-        <w:t>in</w:t>
-      </w:r>
-      <w:r>
-        <w:rPr>
-          <w:rFonts w:asciiTheme="minorHAnsi" w:hAnsiTheme="minorHAnsi" w:cstheme="minorHAnsi"/>
-          <w:color w:val="000000" w:themeColor="text1"/>
-        </w:rPr>
-        <w:t xml:space="preserve"> different languages</w:t>
-      </w:r>
-    </w:p>
-    <w:p>
-      <w:pPr>
-        <w:pStyle w:val="ListParagraph"/>
-        <w:numPr>
-          <w:ilvl w:val="0"/>
-          <w:numId w:val="6"/>
-        </w:numPr>
-        <w:autoSpaceDE w:val="0"/>
-        <w:autoSpaceDN w:val="0"/>
-        <w:adjustRightInd w:val="0"/>
-        <w:rPr>
-          <w:rFonts w:asciiTheme="minorHAnsi" w:hAnsiTheme="minorHAnsi" w:cstheme="minorHAnsi"/>
-          <w:b/>
-          <w:color w:val="000000" w:themeColor="text1"/>
-        </w:rPr>
-      </w:pPr>
-      <w:r>
-        <w:rPr>
-          <w:rFonts w:asciiTheme="minorHAnsi" w:hAnsiTheme="minorHAnsi" w:cstheme="minorHAnsi"/>
-          <w:color w:val="000000" w:themeColor="text1"/>
-        </w:rPr>
-        <w:t xml:space="preserve">Expertise in coding in </w:t>
-      </w:r>
-      <w:r>
-        <w:rPr>
-          <w:rFonts w:asciiTheme="minorHAnsi" w:hAnsiTheme="minorHAnsi" w:cstheme="minorHAnsi"/>
-          <w:b/>
-          <w:color w:val="000000" w:themeColor="text1"/>
-        </w:rPr>
-        <w:t>JSX</w:t>
-      </w:r>
-      <w:r>
-        <w:rPr>
-          <w:rFonts w:asciiTheme="minorHAnsi" w:hAnsiTheme="minorHAnsi" w:cstheme="minorHAnsi"/>
-          <w:color w:val="000000" w:themeColor="text1"/>
-        </w:rPr>
-        <w:t xml:space="preserve"> and efficient coding </w:t>
-      </w:r>
-      <w:r>
-        <w:rPr>
-          <w:rFonts w:asciiTheme="minorHAnsi" w:hAnsiTheme="minorHAnsi" w:cstheme="minorHAnsi"/>
-          <w:color w:val="000000" w:themeColor="text1"/>
-        </w:rPr>
-        <w:t xml:space="preserve">using the latest features of </w:t>
-      </w:r>
-      <w:r>
-        <w:rPr>
-          <w:rFonts w:asciiTheme="minorHAnsi" w:hAnsiTheme="minorHAnsi" w:cstheme="minorHAnsi"/>
-          <w:b/>
-          <w:color w:val="000000" w:themeColor="text1"/>
-        </w:rPr>
-        <w:t>ES6</w:t>
-      </w:r>
-    </w:p>
-    <w:p>
-      <w:pPr>
-        <w:pStyle w:val="ListParagraph"/>
-        <w:numPr>
-          <w:ilvl w:val="0"/>
-          <w:numId w:val="6"/>
-        </w:numPr>
-        <w:autoSpaceDE w:val="0"/>
-        <w:autoSpaceDN w:val="0"/>
-        <w:adjustRightInd w:val="0"/>
-        <w:rPr>
-          <w:rFonts w:asciiTheme="minorHAnsi" w:hAnsiTheme="minorHAnsi" w:cstheme="minorHAnsi"/>
-          <w:b/>
-          <w:color w:val="000000" w:themeColor="text1"/>
-        </w:rPr>
-      </w:pPr>
-      <w:r>
-        <w:rPr>
-          <w:rFonts w:asciiTheme="minorHAnsi" w:hAnsiTheme="minorHAnsi" w:cstheme="minorHAnsi"/>
-          <w:color w:val="000000" w:themeColor="text1"/>
-        </w:rPr>
-        <w:t xml:space="preserve">Used the react component </w:t>
-      </w:r>
-      <w:r>
-        <w:rPr>
-          <w:rFonts w:asciiTheme="minorHAnsi" w:hAnsiTheme="minorHAnsi" w:cstheme="minorHAnsi"/>
-          <w:b/>
-          <w:color w:val="000000" w:themeColor="text1"/>
-        </w:rPr>
-        <w:t>life cycle methods</w:t>
-      </w:r>
-      <w:r>
-        <w:rPr>
-          <w:rFonts w:asciiTheme="minorHAnsi" w:hAnsiTheme="minorHAnsi" w:cstheme="minorHAnsi"/>
-          <w:color w:val="000000" w:themeColor="text1"/>
-        </w:rPr>
-        <w:t xml:space="preserve"> efficiently</w:t>
-      </w:r>
-    </w:p>
-    <w:p>
-      <w:pPr>
-        <w:pStyle w:val="ListParagraph"/>
-        <w:numPr>
-          <w:ilvl w:val="0"/>
-          <w:numId w:val="6"/>
-        </w:numPr>
-        <w:autoSpaceDE w:val="0"/>
-        <w:autoSpaceDN w:val="0"/>
-        <w:adjustRightInd w:val="0"/>
-        <w:rPr>
-          <w:rFonts w:asciiTheme="minorHAnsi" w:hAnsiTheme="minorHAnsi"/>
-          <w:b/>
-        </w:rPr>
-      </w:pPr>
-      <w:r>
-        <w:rPr>
-          <w:rFonts w:asciiTheme="minorHAnsi" w:hAnsiTheme="minorHAnsi"/>
-        </w:rPr>
-        <w:t>Created</w:t>
-      </w:r>
-      <w:r>
-        <w:rPr>
-          <w:rFonts w:asciiTheme="minorHAnsi" w:hAnsiTheme="minorHAnsi"/>
-          <w:b/>
-        </w:rPr>
-        <w:t xml:space="preserve"> </w:t>
-      </w:r>
-      <w:r>
-        <w:rPr>
-          <w:rFonts w:asciiTheme="minorHAnsi" w:hAnsiTheme="minorHAnsi"/>
-        </w:rPr>
-        <w:t>custom</w:t>
-      </w:r>
-      <w:r>
-        <w:rPr>
-          <w:rFonts w:asciiTheme="minorHAnsi" w:hAnsiTheme="minorHAnsi"/>
-          <w:b/>
-        </w:rPr>
-        <w:t xml:space="preserve"> Higher Order Component</w:t>
-      </w:r>
-      <w:r>
-        <w:rPr>
-          <w:rFonts w:asciiTheme="minorHAnsi" w:hAnsiTheme="minorHAnsi"/>
-        </w:rPr>
-        <w:t xml:space="preserve"> </w:t>
-      </w:r>
-      <w:r>
-        <w:rPr>
-          <w:rFonts w:asciiTheme="minorHAnsi" w:hAnsiTheme="minorHAnsi"/>
-        </w:rPr>
-        <w:t xml:space="preserve">like </w:t>
-      </w:r>
-      <w:proofErr w:type="spellStart"/>
-      <w:r>
-        <w:rPr>
-          <w:rFonts w:asciiTheme="minorHAnsi" w:hAnsiTheme="minorHAnsi"/>
-        </w:rPr>
-        <w:t>UIInitialization</w:t>
-      </w:r>
-      <w:proofErr w:type="spellEnd"/>
-      <w:r>
-        <w:rPr>
-          <w:rFonts w:asciiTheme="minorHAnsi" w:hAnsiTheme="minorHAnsi"/>
-        </w:rPr>
-        <w:t xml:space="preserve"> </w:t>
-      </w:r>
-      <w:r>
-        <w:rPr>
-          <w:rFonts w:asciiTheme="minorHAnsi" w:hAnsiTheme="minorHAnsi"/>
-        </w:rPr>
-        <w:t xml:space="preserve">component </w:t>
-      </w:r>
-      <w:r>
-        <w:rPr>
-          <w:rFonts w:asciiTheme="minorHAnsi" w:hAnsiTheme="minorHAnsi"/>
-        </w:rPr>
-        <w:t xml:space="preserve">to </w:t>
-      </w:r>
-      <w:r>
-        <w:rPr>
-          <w:rFonts w:asciiTheme="minorHAnsi" w:hAnsiTheme="minorHAnsi"/>
-        </w:rPr>
-        <w:t>connect to a service before the app render</w:t>
-      </w:r>
-    </w:p>
-    <w:p>
-      <w:pPr>
-        <w:pStyle w:val="ListParagraph"/>
-        <w:numPr>
-          <w:ilvl w:val="0"/>
-          <w:numId w:val="6"/>
-        </w:numPr>
-        <w:autoSpaceDE w:val="0"/>
-        <w:autoSpaceDN w:val="0"/>
-        <w:adjustRightInd w:val="0"/>
-        <w:rPr>
-          <w:rFonts w:asciiTheme="minorHAnsi" w:hAnsiTheme="minorHAnsi" w:cstheme="minorHAnsi"/>
-          <w:b/>
-          <w:color w:val="000000" w:themeColor="text1"/>
-        </w:rPr>
-      </w:pPr>
-      <w:r>
-        <w:rPr>
-          <w:rFonts w:asciiTheme="minorHAnsi" w:hAnsiTheme="minorHAnsi" w:cstheme="minorHAnsi"/>
-          <w:color w:val="000000" w:themeColor="text1"/>
-        </w:rPr>
-        <w:t xml:space="preserve">Worked with </w:t>
-      </w:r>
-      <w:r>
-        <w:rPr>
-          <w:rFonts w:asciiTheme="minorHAnsi" w:hAnsiTheme="minorHAnsi" w:cstheme="minorHAnsi"/>
-          <w:b/>
-          <w:color w:val="000000" w:themeColor="text1"/>
-        </w:rPr>
-        <w:t xml:space="preserve">Immutable.js </w:t>
-      </w:r>
-      <w:r>
-        <w:rPr>
-          <w:rFonts w:asciiTheme="minorHAnsi" w:hAnsiTheme="minorHAnsi" w:cstheme="minorHAnsi"/>
-          <w:color w:val="000000" w:themeColor="text1"/>
-        </w:rPr>
-        <w:t>data structures like</w:t>
-      </w:r>
-      <w:r>
-        <w:rPr>
-          <w:rFonts w:asciiTheme="minorHAnsi" w:hAnsiTheme="minorHAnsi" w:cstheme="minorHAnsi"/>
-          <w:b/>
-          <w:color w:val="000000" w:themeColor="text1"/>
-        </w:rPr>
-        <w:t xml:space="preserve"> List, Map, </w:t>
-      </w:r>
-      <w:proofErr w:type="spellStart"/>
-      <w:r>
-        <w:rPr>
-          <w:rFonts w:asciiTheme="minorHAnsi" w:hAnsiTheme="minorHAnsi" w:cstheme="minorHAnsi"/>
-          <w:b/>
-          <w:color w:val="000000" w:themeColor="text1"/>
-        </w:rPr>
-        <w:t>OrderedMap</w:t>
-      </w:r>
-      <w:proofErr w:type="spellEnd"/>
-      <w:r>
-        <w:rPr>
-          <w:rFonts w:asciiTheme="minorHAnsi" w:hAnsiTheme="minorHAnsi" w:cstheme="minorHAnsi"/>
-          <w:b/>
-          <w:color w:val="000000" w:themeColor="text1"/>
-        </w:rPr>
-        <w:t xml:space="preserve">, </w:t>
-      </w:r>
-      <w:proofErr w:type="spellStart"/>
-      <w:r>
-        <w:rPr>
-          <w:rFonts w:asciiTheme="minorHAnsi" w:hAnsiTheme="minorHAnsi" w:cstheme="minorHAnsi"/>
-          <w:b/>
-          <w:color w:val="000000" w:themeColor="text1"/>
-        </w:rPr>
-        <w:t>OrderedSet</w:t>
-      </w:r>
-      <w:proofErr w:type="spellEnd"/>
-    </w:p>
-    <w:p>
-      <w:pPr>
-        <w:pStyle w:val="ListParagraph"/>
-        <w:numPr>
-          <w:ilvl w:val="0"/>
-          <w:numId w:val="6"/>
-        </w:numPr>
-        <w:autoSpaceDE w:val="0"/>
-        <w:autoSpaceDN w:val="0"/>
-        <w:adjustRightInd w:val="0"/>
-        <w:rPr>
-          <w:rFonts w:asciiTheme="minorHAnsi" w:hAnsiTheme="minorHAnsi" w:cstheme="minorHAnsi"/>
-          <w:b/>
-          <w:color w:val="000000" w:themeColor="text1"/>
-        </w:rPr>
-      </w:pPr>
-      <w:r>
-        <w:rPr>
-          <w:rFonts w:asciiTheme="minorHAnsi" w:eastAsia="Adobe Gothic Std B" w:hAnsiTheme="minorHAnsi" w:cstheme="minorHAnsi"/>
-          <w:color w:val="000000" w:themeColor="text1"/>
-        </w:rPr>
-        <w:t xml:space="preserve">Used </w:t>
-      </w:r>
-      <w:r>
-        <w:rPr>
-          <w:rFonts w:asciiTheme="minorHAnsi" w:eastAsia="Adobe Gothic Std B" w:hAnsiTheme="minorHAnsi" w:cstheme="minorHAnsi"/>
-          <w:b/>
-          <w:color w:val="000000" w:themeColor="text1"/>
-        </w:rPr>
-        <w:t>Redux-</w:t>
-      </w:r>
-      <w:proofErr w:type="spellStart"/>
-      <w:r>
-        <w:rPr>
-          <w:rFonts w:asciiTheme="minorHAnsi" w:eastAsia="Adobe Gothic Std B" w:hAnsiTheme="minorHAnsi" w:cstheme="minorHAnsi"/>
-          <w:b/>
-          <w:color w:val="000000" w:themeColor="text1"/>
-        </w:rPr>
-        <w:t>Thunk</w:t>
-      </w:r>
-      <w:proofErr w:type="spellEnd"/>
-      <w:r>
-        <w:rPr>
-          <w:rFonts w:asciiTheme="minorHAnsi" w:eastAsia="Adobe Gothic Std B" w:hAnsiTheme="minorHAnsi" w:cstheme="minorHAnsi"/>
-          <w:color w:val="000000" w:themeColor="text1"/>
-        </w:rPr>
-        <w:t xml:space="preserve"> as </w:t>
-      </w:r>
-      <w:r>
-        <w:rPr>
-          <w:rFonts w:asciiTheme="minorHAnsi" w:eastAsia="Adobe Gothic Std B" w:hAnsiTheme="minorHAnsi" w:cstheme="minorHAnsi"/>
-          <w:color w:val="000000" w:themeColor="text1"/>
-        </w:rPr>
-        <w:t xml:space="preserve">a </w:t>
-      </w:r>
-      <w:r>
-        <w:rPr>
-          <w:rFonts w:asciiTheme="minorHAnsi" w:eastAsia="Adobe Gothic Std B" w:hAnsiTheme="minorHAnsi" w:cstheme="minorHAnsi"/>
-          <w:color w:val="000000" w:themeColor="text1"/>
-        </w:rPr>
-        <w:t>middleware for</w:t>
-      </w:r>
-      <w:r>
-        <w:rPr>
-          <w:rFonts w:asciiTheme="minorHAnsi" w:eastAsia="Adobe Gothic Std B" w:hAnsiTheme="minorHAnsi" w:cstheme="minorHAnsi"/>
-          <w:color w:val="000000" w:themeColor="text1"/>
-        </w:rPr>
-        <w:t xml:space="preserve"> handling</w:t>
-      </w:r>
-      <w:r>
-        <w:rPr>
-          <w:rFonts w:asciiTheme="minorHAnsi" w:eastAsia="Adobe Gothic Std B" w:hAnsiTheme="minorHAnsi" w:cstheme="minorHAnsi"/>
-          <w:color w:val="000000" w:themeColor="text1"/>
-        </w:rPr>
-        <w:t xml:space="preserve"> asynchronous calls</w:t>
-      </w:r>
-    </w:p>
-    <w:p>
-      <w:pPr>
-        <w:pStyle w:val="ListParagraph"/>
-        <w:numPr>
-          <w:ilvl w:val="0"/>
-          <w:numId w:val="6"/>
-        </w:numPr>
-        <w:autoSpaceDE w:val="0"/>
-        <w:autoSpaceDN w:val="0"/>
-        <w:adjustRightInd w:val="0"/>
-        <w:rPr>
-          <w:rFonts w:asciiTheme="minorHAnsi" w:hAnsiTheme="minorHAnsi"/>
-          <w:b/>
-        </w:rPr>
-      </w:pPr>
-      <w:r>
-        <w:rPr>
-          <w:rFonts w:asciiTheme="minorHAnsi" w:hAnsiTheme="minorHAnsi" w:cstheme="minorHAnsi"/>
-          <w:color w:val="000000" w:themeColor="text1"/>
-        </w:rPr>
-        <w:t xml:space="preserve">Implemented </w:t>
-      </w:r>
-      <w:r>
-        <w:rPr>
-          <w:rFonts w:asciiTheme="minorHAnsi" w:hAnsiTheme="minorHAnsi" w:cstheme="minorHAnsi"/>
-          <w:b/>
-          <w:color w:val="000000" w:themeColor="text1"/>
-        </w:rPr>
-        <w:t xml:space="preserve">React-Router </w:t>
-      </w:r>
-      <w:r>
-        <w:rPr>
-          <w:rFonts w:asciiTheme="minorHAnsi" w:hAnsiTheme="minorHAnsi" w:cstheme="minorHAnsi"/>
-          <w:color w:val="000000" w:themeColor="text1"/>
-        </w:rPr>
-        <w:t>to navigate between the pages in the single page application</w:t>
-      </w:r>
-      <w:r>
-        <w:rPr>
-          <w:rFonts w:asciiTheme="minorHAnsi" w:hAnsiTheme="minorHAnsi"/>
-          <w:b/>
-        </w:rPr>
-        <w:t>s</w:t>
+        <w:t>Involved in setting up the component structure for the projects</w:t>
       </w:r>
     </w:p>
     <w:p>
@@ -4440,27 +3933,420 @@
       </w:pPr>
       <w:r>
         <w:rPr>
-          <w:rFonts w:asciiTheme="minorHAnsi" w:hAnsiTheme="minorHAnsi"/>
-          <w:color w:val="000000"/>
-          <w:shd w:val="clear" w:color="auto" w:fill="FFFFFF"/>
-        </w:rPr>
-        <w:t xml:space="preserve">Performed client-side validations </w:t>
-      </w:r>
-      <w:r>
-        <w:rPr>
-          <w:rFonts w:asciiTheme="minorHAnsi" w:hAnsiTheme="minorHAnsi"/>
-          <w:color w:val="000000"/>
-          <w:shd w:val="clear" w:color="auto" w:fill="FFFFFF"/>
-        </w:rPr>
-        <w:t xml:space="preserve">by using </w:t>
-      </w:r>
-      <w:r>
-        <w:rPr>
-          <w:rFonts w:asciiTheme="minorHAnsi" w:hAnsiTheme="minorHAnsi"/>
-          <w:color w:val="000000"/>
-          <w:shd w:val="clear" w:color="auto" w:fill="FFFFFF"/>
-        </w:rPr>
-        <w:t>custom validator methods</w:t>
+          <w:rFonts w:asciiTheme="minorHAnsi" w:hAnsiTheme="minorHAnsi" w:cstheme="minorHAnsi"/>
+          <w:color w:val="000000" w:themeColor="text1"/>
+          <w:shd w:val="clear" w:color="auto" w:fill="FFFFFF"/>
+        </w:rPr>
+        <w:t>Worked on custom modules and widgets using ReactJS/CSS/HTML and made those cross-browsers consistent</w:t>
+      </w:r>
+    </w:p>
+    <w:p>
+      <w:pPr>
+        <w:pStyle w:val="ListParagraph"/>
+        <w:numPr>
+          <w:ilvl w:val="0"/>
+          <w:numId w:val="6"/>
+        </w:numPr>
+        <w:autoSpaceDE w:val="0"/>
+        <w:autoSpaceDN w:val="0"/>
+        <w:adjustRightInd w:val="0"/>
+        <w:rPr>
+          <w:rFonts w:asciiTheme="minorHAnsi" w:hAnsiTheme="minorHAnsi" w:cstheme="minorHAnsi"/>
+          <w:color w:val="000000" w:themeColor="text1"/>
+        </w:rPr>
+      </w:pPr>
+      <w:r>
+        <w:rPr>
+          <w:rFonts w:asciiTheme="minorHAnsi" w:hAnsiTheme="minorHAnsi" w:cstheme="minorHAnsi"/>
+          <w:color w:val="000000" w:themeColor="text1"/>
+        </w:rPr>
+        <w:t>Used</w:t>
+      </w:r>
+      <w:r>
+        <w:rPr>
+          <w:rFonts w:asciiTheme="minorHAnsi" w:hAnsiTheme="minorHAnsi" w:cstheme="minorHAnsi"/>
+          <w:b/>
+          <w:color w:val="000000" w:themeColor="text1"/>
+        </w:rPr>
+        <w:t xml:space="preserve"> i18n</w:t>
+      </w:r>
+      <w:r>
+        <w:rPr>
+          <w:rFonts w:asciiTheme="minorHAnsi" w:hAnsiTheme="minorHAnsi" w:cstheme="minorHAnsi"/>
+          <w:color w:val="000000" w:themeColor="text1"/>
+        </w:rPr>
+        <w:t xml:space="preserve"> for dealing with language barriers and </w:t>
+      </w:r>
+      <w:r>
+        <w:rPr>
+          <w:rFonts w:asciiTheme="minorHAnsi" w:hAnsiTheme="minorHAnsi" w:cstheme="minorHAnsi"/>
+          <w:color w:val="000000" w:themeColor="text1"/>
+        </w:rPr>
+        <w:t>to translate the</w:t>
+      </w:r>
+      <w:r>
+        <w:rPr>
+          <w:rFonts w:asciiTheme="minorHAnsi" w:hAnsiTheme="minorHAnsi" w:cstheme="minorHAnsi"/>
+          <w:color w:val="000000" w:themeColor="text1"/>
+        </w:rPr>
+        <w:t xml:space="preserve"> application </w:t>
+      </w:r>
+      <w:r>
+        <w:rPr>
+          <w:rFonts w:asciiTheme="minorHAnsi" w:hAnsiTheme="minorHAnsi" w:cstheme="minorHAnsi"/>
+          <w:color w:val="000000" w:themeColor="text1"/>
+        </w:rPr>
+        <w:t>in</w:t>
+      </w:r>
+      <w:r>
+        <w:rPr>
+          <w:rFonts w:asciiTheme="minorHAnsi" w:hAnsiTheme="minorHAnsi" w:cstheme="minorHAnsi"/>
+          <w:color w:val="000000" w:themeColor="text1"/>
+        </w:rPr>
+        <w:t xml:space="preserve"> different languages</w:t>
+      </w:r>
+    </w:p>
+    <w:p>
+      <w:pPr>
+        <w:pStyle w:val="ListParagraph"/>
+        <w:numPr>
+          <w:ilvl w:val="0"/>
+          <w:numId w:val="6"/>
+        </w:numPr>
+        <w:autoSpaceDE w:val="0"/>
+        <w:autoSpaceDN w:val="0"/>
+        <w:adjustRightInd w:val="0"/>
+        <w:rPr>
+          <w:rFonts w:asciiTheme="minorHAnsi" w:hAnsiTheme="minorHAnsi" w:cstheme="minorHAnsi"/>
+          <w:b/>
+          <w:color w:val="000000" w:themeColor="text1"/>
+        </w:rPr>
+      </w:pPr>
+      <w:r>
+        <w:rPr>
+          <w:rFonts w:asciiTheme="minorHAnsi" w:hAnsiTheme="minorHAnsi" w:cstheme="minorHAnsi"/>
+          <w:color w:val="000000" w:themeColor="text1"/>
+        </w:rPr>
+        <w:t xml:space="preserve">Expertise in coding in </w:t>
+      </w:r>
+      <w:r>
+        <w:rPr>
+          <w:rFonts w:asciiTheme="minorHAnsi" w:hAnsiTheme="minorHAnsi" w:cstheme="minorHAnsi"/>
+          <w:b/>
+          <w:color w:val="000000" w:themeColor="text1"/>
+        </w:rPr>
+        <w:t>JSX</w:t>
+      </w:r>
+      <w:r>
+        <w:rPr>
+          <w:rFonts w:asciiTheme="minorHAnsi" w:hAnsiTheme="minorHAnsi" w:cstheme="minorHAnsi"/>
+          <w:color w:val="000000" w:themeColor="text1"/>
+        </w:rPr>
+        <w:t xml:space="preserve">, using the latest features of </w:t>
+      </w:r>
+      <w:r>
+        <w:rPr>
+          <w:rFonts w:asciiTheme="minorHAnsi" w:hAnsiTheme="minorHAnsi" w:cstheme="minorHAnsi"/>
+          <w:b/>
+          <w:color w:val="000000" w:themeColor="text1"/>
+        </w:rPr>
+        <w:t>ES6</w:t>
+      </w:r>
+    </w:p>
+    <w:p>
+      <w:pPr>
+        <w:pStyle w:val="ListParagraph"/>
+        <w:numPr>
+          <w:ilvl w:val="0"/>
+          <w:numId w:val="6"/>
+        </w:numPr>
+        <w:autoSpaceDE w:val="0"/>
+        <w:autoSpaceDN w:val="0"/>
+        <w:adjustRightInd w:val="0"/>
+        <w:rPr>
+          <w:rFonts w:asciiTheme="minorHAnsi" w:hAnsiTheme="minorHAnsi" w:cstheme="minorHAnsi"/>
+          <w:b/>
+          <w:color w:val="000000" w:themeColor="text1"/>
+        </w:rPr>
+      </w:pPr>
+      <w:r>
+        <w:rPr>
+          <w:rFonts w:asciiTheme="minorHAnsi" w:hAnsiTheme="minorHAnsi" w:cstheme="minorHAnsi"/>
+          <w:color w:val="000000" w:themeColor="text1"/>
+        </w:rPr>
+        <w:t xml:space="preserve">Used the react component </w:t>
+      </w:r>
+      <w:r>
+        <w:rPr>
+          <w:rFonts w:asciiTheme="minorHAnsi" w:hAnsiTheme="minorHAnsi" w:cstheme="minorHAnsi"/>
+          <w:b/>
+          <w:color w:val="000000" w:themeColor="text1"/>
+        </w:rPr>
+        <w:t>life cycle methods</w:t>
+      </w:r>
+      <w:r>
+        <w:rPr>
+          <w:rFonts w:asciiTheme="minorHAnsi" w:hAnsiTheme="minorHAnsi" w:cstheme="minorHAnsi"/>
+          <w:color w:val="000000" w:themeColor="text1"/>
+        </w:rPr>
+        <w:t xml:space="preserve"> efficiently</w:t>
+      </w:r>
+    </w:p>
+    <w:p>
+      <w:pPr>
+        <w:pStyle w:val="ListParagraph"/>
+        <w:numPr>
+          <w:ilvl w:val="0"/>
+          <w:numId w:val="6"/>
+        </w:numPr>
+        <w:autoSpaceDE w:val="0"/>
+        <w:autoSpaceDN w:val="0"/>
+        <w:adjustRightInd w:val="0"/>
+        <w:rPr>
+          <w:rFonts w:asciiTheme="minorHAnsi" w:hAnsiTheme="minorHAnsi"/>
+          <w:b/>
+        </w:rPr>
+      </w:pPr>
+      <w:r>
+        <w:rPr>
+          <w:rFonts w:asciiTheme="minorHAnsi" w:hAnsiTheme="minorHAnsi"/>
+        </w:rPr>
+        <w:t>Created</w:t>
+      </w:r>
+      <w:r>
+        <w:rPr>
+          <w:rFonts w:asciiTheme="minorHAnsi" w:hAnsiTheme="minorHAnsi"/>
+          <w:b/>
+        </w:rPr>
+        <w:t xml:space="preserve"> </w:t>
+      </w:r>
+      <w:r>
+        <w:rPr>
+          <w:rFonts w:asciiTheme="minorHAnsi" w:hAnsiTheme="minorHAnsi"/>
+        </w:rPr>
+        <w:t>custom</w:t>
+      </w:r>
+      <w:r>
+        <w:rPr>
+          <w:rFonts w:asciiTheme="minorHAnsi" w:hAnsiTheme="minorHAnsi"/>
+          <w:b/>
+        </w:rPr>
+        <w:t xml:space="preserve"> Higher Order Component</w:t>
+      </w:r>
+      <w:r>
+        <w:rPr>
+          <w:rFonts w:asciiTheme="minorHAnsi" w:hAnsiTheme="minorHAnsi"/>
+        </w:rPr>
+        <w:t xml:space="preserve"> </w:t>
+      </w:r>
+      <w:r>
+        <w:rPr>
+          <w:rFonts w:asciiTheme="minorHAnsi" w:hAnsiTheme="minorHAnsi"/>
+        </w:rPr>
+        <w:t xml:space="preserve">like Auth component </w:t>
+      </w:r>
+      <w:r>
+        <w:rPr>
+          <w:rFonts w:asciiTheme="minorHAnsi" w:hAnsiTheme="minorHAnsi"/>
+        </w:rPr>
+        <w:t>to authenticate the user</w:t>
+      </w:r>
+    </w:p>
+    <w:p>
+      <w:pPr>
+        <w:pStyle w:val="ListParagraph"/>
+        <w:numPr>
+          <w:ilvl w:val="0"/>
+          <w:numId w:val="6"/>
+        </w:numPr>
+        <w:autoSpaceDE w:val="0"/>
+        <w:autoSpaceDN w:val="0"/>
+        <w:adjustRightInd w:val="0"/>
+        <w:rPr>
+          <w:rFonts w:asciiTheme="minorHAnsi" w:hAnsiTheme="minorHAnsi" w:cstheme="minorHAnsi"/>
+          <w:b/>
+          <w:color w:val="000000" w:themeColor="text1"/>
+        </w:rPr>
+      </w:pPr>
+      <w:r>
+        <w:rPr>
+          <w:rFonts w:asciiTheme="minorHAnsi" w:hAnsiTheme="minorHAnsi" w:cstheme="minorHAnsi"/>
+          <w:color w:val="000000" w:themeColor="text1"/>
+        </w:rPr>
+        <w:t xml:space="preserve">Worked with </w:t>
+      </w:r>
+      <w:r>
+        <w:rPr>
+          <w:rFonts w:asciiTheme="minorHAnsi" w:hAnsiTheme="minorHAnsi" w:cstheme="minorHAnsi"/>
+          <w:b/>
+          <w:color w:val="000000" w:themeColor="text1"/>
+        </w:rPr>
+        <w:t xml:space="preserve">Immutable.js </w:t>
+      </w:r>
+      <w:r>
+        <w:rPr>
+          <w:rFonts w:asciiTheme="minorHAnsi" w:hAnsiTheme="minorHAnsi" w:cstheme="minorHAnsi"/>
+          <w:color w:val="000000" w:themeColor="text1"/>
+        </w:rPr>
+        <w:t>data structures like</w:t>
+      </w:r>
+      <w:r>
+        <w:rPr>
+          <w:rFonts w:asciiTheme="minorHAnsi" w:hAnsiTheme="minorHAnsi" w:cstheme="minorHAnsi"/>
+          <w:b/>
+          <w:color w:val="000000" w:themeColor="text1"/>
+        </w:rPr>
+        <w:t xml:space="preserve"> List, Map, </w:t>
+      </w:r>
+      <w:proofErr w:type="spellStart"/>
+      <w:r>
+        <w:rPr>
+          <w:rFonts w:asciiTheme="minorHAnsi" w:hAnsiTheme="minorHAnsi" w:cstheme="minorHAnsi"/>
+          <w:b/>
+          <w:color w:val="000000" w:themeColor="text1"/>
+        </w:rPr>
+        <w:t>OrderedMap</w:t>
+      </w:r>
+      <w:proofErr w:type="spellEnd"/>
+      <w:r>
+        <w:rPr>
+          <w:rFonts w:asciiTheme="minorHAnsi" w:hAnsiTheme="minorHAnsi" w:cstheme="minorHAnsi"/>
+          <w:b/>
+          <w:color w:val="000000" w:themeColor="text1"/>
+        </w:rPr>
+        <w:t xml:space="preserve">, Set, </w:t>
+      </w:r>
+      <w:proofErr w:type="spellStart"/>
+      <w:r>
+        <w:rPr>
+          <w:rFonts w:asciiTheme="minorHAnsi" w:hAnsiTheme="minorHAnsi" w:cstheme="minorHAnsi"/>
+          <w:b/>
+          <w:color w:val="000000" w:themeColor="text1"/>
+        </w:rPr>
+        <w:t>OrderedSet</w:t>
+      </w:r>
+      <w:proofErr w:type="spellEnd"/>
+    </w:p>
+    <w:p>
+      <w:pPr>
+        <w:pStyle w:val="ListParagraph"/>
+        <w:numPr>
+          <w:ilvl w:val="0"/>
+          <w:numId w:val="6"/>
+        </w:numPr>
+        <w:autoSpaceDE w:val="0"/>
+        <w:autoSpaceDN w:val="0"/>
+        <w:adjustRightInd w:val="0"/>
+        <w:rPr>
+          <w:rFonts w:asciiTheme="minorHAnsi" w:hAnsiTheme="minorHAnsi" w:cstheme="minorHAnsi"/>
+          <w:b/>
+          <w:color w:val="000000" w:themeColor="text1"/>
+        </w:rPr>
+      </w:pPr>
+      <w:r>
+        <w:rPr>
+          <w:rFonts w:asciiTheme="minorHAnsi" w:eastAsia="Adobe Gothic Std B" w:hAnsiTheme="minorHAnsi" w:cstheme="minorHAnsi"/>
+          <w:color w:val="000000" w:themeColor="text1"/>
+        </w:rPr>
+        <w:t xml:space="preserve">Used </w:t>
+      </w:r>
+      <w:r>
+        <w:rPr>
+          <w:rFonts w:asciiTheme="minorHAnsi" w:eastAsia="Adobe Gothic Std B" w:hAnsiTheme="minorHAnsi" w:cstheme="minorHAnsi"/>
+          <w:b/>
+          <w:color w:val="000000" w:themeColor="text1"/>
+        </w:rPr>
+        <w:t>Redux-</w:t>
+      </w:r>
+      <w:proofErr w:type="spellStart"/>
+      <w:r>
+        <w:rPr>
+          <w:rFonts w:asciiTheme="minorHAnsi" w:eastAsia="Adobe Gothic Std B" w:hAnsiTheme="minorHAnsi" w:cstheme="minorHAnsi"/>
+          <w:b/>
+          <w:color w:val="000000" w:themeColor="text1"/>
+        </w:rPr>
+        <w:t>Thunk</w:t>
+      </w:r>
+      <w:proofErr w:type="spellEnd"/>
+      <w:r>
+        <w:rPr>
+          <w:rFonts w:asciiTheme="minorHAnsi" w:eastAsia="Adobe Gothic Std B" w:hAnsiTheme="minorHAnsi" w:cstheme="minorHAnsi"/>
+          <w:color w:val="000000" w:themeColor="text1"/>
+        </w:rPr>
+        <w:t xml:space="preserve"> as </w:t>
+      </w:r>
+      <w:r>
+        <w:rPr>
+          <w:rFonts w:asciiTheme="minorHAnsi" w:eastAsia="Adobe Gothic Std B" w:hAnsiTheme="minorHAnsi" w:cstheme="minorHAnsi"/>
+          <w:color w:val="000000" w:themeColor="text1"/>
+        </w:rPr>
+        <w:t xml:space="preserve">a </w:t>
+      </w:r>
+      <w:r>
+        <w:rPr>
+          <w:rFonts w:asciiTheme="minorHAnsi" w:eastAsia="Adobe Gothic Std B" w:hAnsiTheme="minorHAnsi" w:cstheme="minorHAnsi"/>
+          <w:color w:val="000000" w:themeColor="text1"/>
+        </w:rPr>
+        <w:t>middleware for</w:t>
+      </w:r>
+      <w:r>
+        <w:rPr>
+          <w:rFonts w:asciiTheme="minorHAnsi" w:eastAsia="Adobe Gothic Std B" w:hAnsiTheme="minorHAnsi" w:cstheme="minorHAnsi"/>
+          <w:color w:val="000000" w:themeColor="text1"/>
+        </w:rPr>
+        <w:t xml:space="preserve"> handling</w:t>
+      </w:r>
+      <w:r>
+        <w:rPr>
+          <w:rFonts w:asciiTheme="minorHAnsi" w:eastAsia="Adobe Gothic Std B" w:hAnsiTheme="minorHAnsi" w:cstheme="minorHAnsi"/>
+          <w:color w:val="000000" w:themeColor="text1"/>
+        </w:rPr>
+        <w:t xml:space="preserve"> asynchronous calls</w:t>
+      </w:r>
+    </w:p>
+    <w:p>
+      <w:pPr>
+        <w:pStyle w:val="ListParagraph"/>
+        <w:numPr>
+          <w:ilvl w:val="0"/>
+          <w:numId w:val="6"/>
+        </w:numPr>
+        <w:autoSpaceDE w:val="0"/>
+        <w:autoSpaceDN w:val="0"/>
+        <w:adjustRightInd w:val="0"/>
+        <w:rPr>
+          <w:rFonts w:asciiTheme="minorHAnsi" w:hAnsiTheme="minorHAnsi"/>
+          <w:b/>
+        </w:rPr>
+      </w:pPr>
+      <w:r>
+        <w:rPr>
+          <w:rFonts w:asciiTheme="minorHAnsi" w:hAnsiTheme="minorHAnsi" w:cstheme="minorHAnsi"/>
+          <w:color w:val="000000" w:themeColor="text1"/>
+        </w:rPr>
+        <w:t xml:space="preserve">Implemented </w:t>
+      </w:r>
+      <w:r>
+        <w:rPr>
+          <w:rFonts w:asciiTheme="minorHAnsi" w:hAnsiTheme="minorHAnsi" w:cstheme="minorHAnsi"/>
+          <w:b/>
+          <w:color w:val="000000" w:themeColor="text1"/>
+        </w:rPr>
+        <w:t xml:space="preserve">React-Router </w:t>
+      </w:r>
+      <w:r>
+        <w:rPr>
+          <w:rFonts w:asciiTheme="minorHAnsi" w:hAnsiTheme="minorHAnsi" w:cstheme="minorHAnsi"/>
+          <w:color w:val="000000" w:themeColor="text1"/>
+        </w:rPr>
+        <w:t>to navigate between the pages in the single page application</w:t>
+      </w:r>
+      <w:r>
+        <w:rPr>
+          <w:rFonts w:asciiTheme="minorHAnsi" w:hAnsiTheme="minorHAnsi"/>
+          <w:b/>
+        </w:rPr>
+        <w:t>s</w:t>
       </w:r>
     </w:p>
     <w:p>
@@ -4484,6 +4370,68 @@
       </w:pPr>
       <w:r>
         <w:rPr>
+          <w:rFonts w:asciiTheme="minorHAnsi" w:hAnsiTheme="minorHAnsi"/>
+          <w:color w:val="000000"/>
+          <w:shd w:val="clear" w:color="auto" w:fill="FFFFFF"/>
+        </w:rPr>
+        <w:t xml:space="preserve">Performed client-side validations </w:t>
+      </w:r>
+      <w:r>
+        <w:rPr>
+          <w:rFonts w:asciiTheme="minorHAnsi" w:hAnsiTheme="minorHAnsi"/>
+          <w:b/>
+          <w:color w:val="000000"/>
+          <w:shd w:val="clear" w:color="auto" w:fill="FFFFFF"/>
+        </w:rPr>
+        <w:t xml:space="preserve">validate.js </w:t>
+      </w:r>
+      <w:r>
+        <w:rPr>
+          <w:rFonts w:asciiTheme="minorHAnsi" w:hAnsiTheme="minorHAnsi"/>
+          <w:color w:val="000000"/>
+          <w:shd w:val="clear" w:color="auto" w:fill="FFFFFF"/>
+        </w:rPr>
+        <w:t>and</w:t>
+      </w:r>
+      <w:r>
+        <w:rPr>
+          <w:rFonts w:asciiTheme="minorHAnsi" w:hAnsiTheme="minorHAnsi"/>
+          <w:b/>
+          <w:color w:val="000000"/>
+          <w:shd w:val="clear" w:color="auto" w:fill="FFFFFF"/>
+        </w:rPr>
+        <w:t xml:space="preserve"> </w:t>
+      </w:r>
+      <w:r>
+        <w:rPr>
+          <w:rFonts w:asciiTheme="minorHAnsi" w:hAnsiTheme="minorHAnsi"/>
+          <w:color w:val="000000"/>
+          <w:shd w:val="clear" w:color="auto" w:fill="FFFFFF"/>
+        </w:rPr>
+        <w:t>custom validator methods</w:t>
+      </w:r>
+    </w:p>
+    <w:p>
+      <w:pPr>
+        <w:pStyle w:val="ListParagraph"/>
+        <w:numPr>
+          <w:ilvl w:val="0"/>
+          <w:numId w:val="6"/>
+        </w:numPr>
+        <w:tabs>
+          <w:tab w:val="left" w:pos="499"/>
+          <w:tab w:val="left" w:pos="500"/>
+          <w:tab w:val="left" w:pos="5288"/>
+          <w:tab w:val="left" w:pos="8705"/>
+        </w:tabs>
+        <w:spacing w:before="19"/>
+        <w:rPr>
+          <w:rFonts w:asciiTheme="minorHAnsi" w:hAnsiTheme="minorHAnsi"/>
+          <w:color w:val="000000" w:themeColor="text1"/>
+        </w:rPr>
+      </w:pPr>
+      <w:r>
+        <w:rPr>
           <w:rFonts w:asciiTheme="minorHAnsi" w:hAnsiTheme="minorHAnsi" w:cstheme="minorHAnsi"/>
           <w:color w:val="000000" w:themeColor="text1"/>
         </w:rPr>
@@ -4560,7 +4508,6 @@
         <w:rPr>
           <w:rFonts w:asciiTheme="minorHAnsi" w:hAnsiTheme="minorHAnsi" w:cstheme="minorHAnsi"/>
         </w:rPr>
-        <w:lastRenderedPageBreak/>
         <w:t xml:space="preserve">Worked with </w:t>
       </w:r>
       <w:r>
@@ -4679,35 +4626,6 @@
         </w:rPr>
         <w:t xml:space="preserve"> as version control system</w:t>
       </w:r>
-      <w:r>
-        <w:rPr>
-          <w:rFonts w:asciiTheme="minorHAnsi" w:eastAsia="Adobe Gothic Std B" w:hAnsiTheme="minorHAnsi" w:cstheme="minorHAnsi"/>
-          <w:color w:val="000000" w:themeColor="text1"/>
-        </w:rPr>
-        <w:t xml:space="preserve"> and u</w:t>
-      </w:r>
-      <w:r>
-        <w:rPr>
-          <w:rFonts w:asciiTheme="minorHAnsi" w:hAnsiTheme="minorHAnsi" w:cstheme="minorHAnsi"/>
-          <w:color w:val="000000" w:themeColor="text1"/>
-        </w:rPr>
-        <w:t xml:space="preserve">sed </w:t>
-      </w:r>
-      <w:r>
-        <w:rPr>
-          <w:rFonts w:asciiTheme="minorHAnsi" w:hAnsiTheme="minorHAnsi" w:cstheme="minorHAnsi"/>
-          <w:b/>
-          <w:color w:val="000000" w:themeColor="text1"/>
-        </w:rPr>
-        <w:t>GitLab</w:t>
-      </w:r>
-      <w:r>
-        <w:rPr>
-          <w:rFonts w:asciiTheme="minorHAnsi" w:hAnsiTheme="minorHAnsi" w:cstheme="minorHAnsi"/>
-          <w:color w:val="000000" w:themeColor="text1"/>
-        </w:rPr>
-        <w:t xml:space="preserve"> as a Git-repository manager</w:t>
-      </w:r>
     </w:p>
     <w:p>
       <w:pPr>
@@ -4721,6 +4639,45 @@
         <w:adjustRightInd w:val="0"/>
         <w:rPr>
           <w:rFonts w:asciiTheme="minorHAnsi" w:hAnsiTheme="minorHAnsi" w:cstheme="minorHAnsi"/>
+          <w:color w:val="000000" w:themeColor="text1"/>
+        </w:rPr>
+      </w:pPr>
+      <w:r>
+        <w:rPr>
+          <w:rFonts w:asciiTheme="minorHAnsi" w:hAnsiTheme="minorHAnsi" w:cstheme="minorHAnsi"/>
+          <w:color w:val="000000" w:themeColor="text1"/>
+        </w:rPr>
+        <w:lastRenderedPageBreak/>
+        <w:t xml:space="preserve">Used </w:t>
+      </w:r>
+      <w:r>
+        <w:rPr>
+          <w:rFonts w:asciiTheme="minorHAnsi" w:hAnsiTheme="minorHAnsi" w:cstheme="minorHAnsi"/>
+          <w:b/>
+          <w:color w:val="000000" w:themeColor="text1"/>
+        </w:rPr>
+        <w:t>GitLab</w:t>
+      </w:r>
+      <w:r>
+        <w:rPr>
+          <w:rFonts w:asciiTheme="minorHAnsi" w:hAnsiTheme="minorHAnsi" w:cstheme="minorHAnsi"/>
+          <w:color w:val="000000" w:themeColor="text1"/>
+        </w:rPr>
+        <w:t xml:space="preserve"> as a Git-repository manager</w:t>
+      </w:r>
+    </w:p>
+    <w:p>
+      <w:pPr>
+        <w:pStyle w:val="ListParagraph"/>
+        <w:numPr>
+          <w:ilvl w:val="0"/>
+          <w:numId w:val="6"/>
+        </w:numPr>
+        <w:autoSpaceDE w:val="0"/>
+        <w:autoSpaceDN w:val="0"/>
+        <w:adjustRightInd w:val="0"/>
+        <w:rPr>
+          <w:rFonts w:asciiTheme="minorHAnsi" w:hAnsiTheme="minorHAnsi" w:cstheme="minorHAnsi"/>
           <w:b/>
           <w:color w:val="000000" w:themeColor="text1"/>
         </w:rPr>
@@ -4731,7 +4688,7 @@
           <w:color w:val="000000" w:themeColor="text1"/>
           <w:shd w:val="clear" w:color="auto" w:fill="FFFFFF"/>
         </w:rPr>
-        <w:t>Followed Kanban</w:t>
+        <w:t>Followed Kanban method and its tools for managing and tracking the development of the products</w:t>
       </w:r>
       <w:r>
         <w:rPr>
@@ -4739,31 +4696,7 @@
           <w:color w:val="000000" w:themeColor="text1"/>
           <w:shd w:val="clear" w:color="auto" w:fill="FFFFFF"/>
         </w:rPr>
-        <w:t xml:space="preserve"> process</w:t>
-      </w:r>
-      <w:r>
-        <w:rPr>
-          <w:rFonts w:asciiTheme="minorHAnsi" w:eastAsiaTheme="minorHAnsi" w:hAnsiTheme="minorHAnsi" w:cstheme="minorHAnsi"/>
-          <w:color w:val="000000" w:themeColor="text1"/>
-          <w:shd w:val="clear" w:color="auto" w:fill="FFFFFF"/>
-        </w:rPr>
-        <w:t xml:space="preserve"> and its tools for managing and tracking the development of the products</w:t>
-      </w:r>
-      <w:r>
-        <w:rPr>
-          <w:rFonts w:asciiTheme="minorHAnsi" w:eastAsiaTheme="minorHAnsi" w:hAnsiTheme="minorHAnsi" w:cstheme="minorHAnsi"/>
-          <w:color w:val="000000" w:themeColor="text1"/>
-          <w:shd w:val="clear" w:color="auto" w:fill="FFFFFF"/>
-        </w:rPr>
-        <w:t>, Bi-Weekly Sprints, and daily S</w:t>
-      </w:r>
-      <w:r>
-        <w:rPr>
-          <w:rFonts w:asciiTheme="minorHAnsi" w:eastAsiaTheme="minorHAnsi" w:hAnsiTheme="minorHAnsi" w:cstheme="minorHAnsi"/>
-          <w:color w:val="000000" w:themeColor="text1"/>
-          <w:shd w:val="clear" w:color="auto" w:fill="FFFFFF"/>
-        </w:rPr>
-        <w:t>tand-up meetings</w:t>
+        <w:t>, Bi-Weekly Sprints, and daily Scrums</w:t>
       </w:r>
     </w:p>
     <w:p>
@@ -4796,8 +4729,9 @@
           <w:sz w:val="22"/>
           <w:szCs w:val="22"/>
         </w:rPr>
-        <w:t>: HTML5, CSS3, Bootstrap4, SCSS, JavaScript, React</w:t>
-      </w:r>
+        <w:t xml:space="preserve">: HTML5, CSS3, Bootstrap4, SCSS, JavaScript, ReactJS, Redux, </w:t>
+      </w:r>
+      <w:proofErr w:type="spellStart"/>
       <w:r>
         <w:rPr>
           <w:rFonts w:asciiTheme="minorHAnsi" w:eastAsia="Adobe Gothic Std B" w:hAnsiTheme="minorHAnsi"/>
@@ -4805,8 +4739,9 @@
           <w:sz w:val="22"/>
           <w:szCs w:val="22"/>
         </w:rPr>
-        <w:t>16.2</w:t>
-      </w:r>
+        <w:t>Axios</w:t>
+      </w:r>
+      <w:proofErr w:type="spellEnd"/>
       <w:r>
         <w:rPr>
           <w:rFonts w:asciiTheme="minorHAnsi" w:eastAsia="Adobe Gothic Std B" w:hAnsiTheme="minorHAnsi"/>
@@ -4814,9 +4749,8 @@
           <w:sz w:val="22"/>
           <w:szCs w:val="22"/>
         </w:rPr>
-        <w:t xml:space="preserve">, Redux, </w:t>
-      </w:r>
-      <w:proofErr w:type="spellStart"/>
+        <w:t>, Node.js,</w:t>
+      </w:r>
       <w:r>
         <w:rPr>
           <w:rFonts w:asciiTheme="minorHAnsi" w:eastAsia="Adobe Gothic Std B" w:hAnsiTheme="minorHAnsi"/>
@@ -4824,9 +4758,9 @@
           <w:sz w:val="22"/>
           <w:szCs w:val="22"/>
         </w:rPr>
-        <w:t>Axios</w:t>
-      </w:r>
-      <w:proofErr w:type="spellEnd"/>
+        <w:t xml:space="preserve"> Immutable.js, </w:t>
+      </w:r>
+      <w:proofErr w:type="spellStart"/>
       <w:r>
         <w:rPr>
           <w:rFonts w:asciiTheme="minorHAnsi" w:eastAsia="Adobe Gothic Std B" w:hAnsiTheme="minorHAnsi"/>
@@ -4834,8 +4768,9 @@
           <w:sz w:val="22"/>
           <w:szCs w:val="22"/>
         </w:rPr>
-        <w:t>,</w:t>
-      </w:r>
+        <w:t>ExpressJS</w:t>
+      </w:r>
+      <w:proofErr w:type="spellEnd"/>
       <w:r>
         <w:rPr>
           <w:rFonts w:asciiTheme="minorHAnsi" w:eastAsia="Adobe Gothic Std B" w:hAnsiTheme="minorHAnsi"/>
@@ -4843,7 +4778,7 @@
           <w:sz w:val="22"/>
           <w:szCs w:val="22"/>
         </w:rPr>
-        <w:t xml:space="preserve"> Stripe,</w:t>
+        <w:t xml:space="preserve">, </w:t>
       </w:r>
       <w:r>
         <w:rPr>
@@ -4852,70 +4787,7 @@
           <w:sz w:val="22"/>
           <w:szCs w:val="22"/>
         </w:rPr>
-        <w:t xml:space="preserve"> Node.js,</w:t>
-      </w:r>
-      <w:r>
-        <w:rPr>
-          <w:rFonts w:asciiTheme="minorHAnsi" w:eastAsia="Adobe Gothic Std B" w:hAnsiTheme="minorHAnsi"/>
-          <w:b w:val="0"/>
-          <w:sz w:val="22"/>
-          <w:szCs w:val="22"/>
-        </w:rPr>
-        <w:t xml:space="preserve"> Immutable.js,</w:t>
-      </w:r>
-      <w:r>
-        <w:rPr>
-          <w:rFonts w:asciiTheme="minorHAnsi" w:eastAsia="Adobe Gothic Std B" w:hAnsiTheme="minorHAnsi"/>
-          <w:b w:val="0"/>
-          <w:sz w:val="22"/>
-          <w:szCs w:val="22"/>
-        </w:rPr>
-        <w:t xml:space="preserve"> </w:t>
-      </w:r>
-      <w:r>
-        <w:rPr>
-          <w:rFonts w:asciiTheme="minorHAnsi" w:eastAsia="Adobe Gothic Std B" w:hAnsiTheme="minorHAnsi"/>
-          <w:b w:val="0"/>
-          <w:sz w:val="22"/>
-          <w:szCs w:val="22"/>
-        </w:rPr>
-        <w:t>JSON, XML, ES6,</w:t>
-      </w:r>
-      <w:r>
-        <w:rPr>
-          <w:rFonts w:asciiTheme="minorHAnsi" w:eastAsia="Adobe Gothic Std B" w:hAnsiTheme="minorHAnsi"/>
-          <w:b w:val="0"/>
-          <w:sz w:val="22"/>
-          <w:szCs w:val="22"/>
-        </w:rPr>
-        <w:t xml:space="preserve"> Foundation, </w:t>
-      </w:r>
-      <w:r>
-        <w:rPr>
-          <w:rFonts w:asciiTheme="minorHAnsi" w:eastAsia="Adobe Gothic Std B" w:hAnsiTheme="minorHAnsi"/>
-          <w:b w:val="0"/>
-          <w:sz w:val="22"/>
-          <w:szCs w:val="22"/>
-        </w:rPr>
-        <w:t>Jest, Webpack,</w:t>
-      </w:r>
-      <w:r>
-        <w:rPr>
-          <w:rFonts w:asciiTheme="minorHAnsi" w:eastAsia="Adobe Gothic Std B" w:hAnsiTheme="minorHAnsi"/>
-          <w:b w:val="0"/>
-          <w:sz w:val="22"/>
-          <w:szCs w:val="22"/>
-        </w:rPr>
-        <w:t xml:space="preserve"> Rally,</w:t>
-      </w:r>
-      <w:r>
-        <w:rPr>
-          <w:rFonts w:asciiTheme="minorHAnsi" w:eastAsia="Adobe Gothic Std B" w:hAnsiTheme="minorHAnsi"/>
-          <w:b w:val="0"/>
-          <w:sz w:val="22"/>
-          <w:szCs w:val="22"/>
-        </w:rPr>
-        <w:t xml:space="preserve"> Jenkins, JIRA, Git, </w:t>
+        <w:t xml:space="preserve">JSON, XML, ES6, Jest, Webpack, Jenkins, JIRA, Git, </w:t>
       </w:r>
       <w:r>
         <w:rPr>
@@ -4963,7 +4835,23 @@
           <w:b/>
           <w:shd w:val="clear" w:color="auto" w:fill="FFFFFF"/>
         </w:rPr>
-        <w:t>Nova Southeastern University- Fort Lauderdale</w:t>
+        <w:t>Nova Southeastern University</w:t>
+      </w:r>
+      <w:r>
+        <w:rPr>
+          <w:rFonts w:asciiTheme="minorHAnsi" w:hAnsiTheme="minorHAnsi"/>
+          <w:b/>
+          <w:shd w:val="clear" w:color="auto" w:fill="FFFFFF"/>
+        </w:rPr>
+        <w:t xml:space="preserve"> </w:t>
+      </w:r>
+      <w:r>
+        <w:rPr>
+          <w:rFonts w:asciiTheme="minorHAnsi" w:hAnsiTheme="minorHAnsi"/>
+          <w:b/>
+          <w:shd w:val="clear" w:color="auto" w:fill="FFFFFF"/>
+        </w:rPr>
+        <w:t>- Fort Lauderdale</w:t>
       </w:r>
       <w:r>
         <w:rPr>
@@ -4973,60 +4861,6 @@
           <w:shd w:val="clear" w:color="auto" w:fill="FFFFFF"/>
         </w:rPr>
         <w:t>, FL</w:t>
-      </w:r>
-      <w:r>
-        <w:rPr>
-          <w:rFonts w:asciiTheme="minorHAnsi" w:hAnsiTheme="minorHAnsi"/>
-          <w:b/>
-          <w:bCs/>
-          <w:shd w:val="clear" w:color="auto" w:fill="FFFFFF"/>
-        </w:rPr>
-        <w:tab/>
-      </w:r>
-      <w:r>
-        <w:rPr>
-          <w:rFonts w:asciiTheme="minorHAnsi" w:hAnsiTheme="minorHAnsi"/>
-          <w:b/>
-          <w:bCs/>
-          <w:shd w:val="clear" w:color="auto" w:fill="FFFFFF"/>
-        </w:rPr>
-        <w:tab/>
-      </w:r>
-      <w:r>
-        <w:rPr>
-          <w:rFonts w:asciiTheme="minorHAnsi" w:hAnsiTheme="minorHAnsi"/>
-          <w:b/>
-          <w:bCs/>
-          <w:shd w:val="clear" w:color="auto" w:fill="FFFFFF"/>
-        </w:rPr>
-        <w:tab/>
-      </w:r>
-      <w:r>
-        <w:rPr>
-          <w:rFonts w:asciiTheme="minorHAnsi" w:hAnsiTheme="minorHAnsi"/>
-          <w:b/>
-          <w:bCs/>
-          <w:shd w:val="clear" w:color="auto" w:fill="FFFFFF"/>
-        </w:rPr>
-        <w:tab/>
-      </w:r>
-      <w:r>
-        <w:rPr>
-          <w:rFonts w:asciiTheme="minorHAnsi" w:hAnsiTheme="minorHAnsi"/>
-          <w:b/>
-          <w:bCs/>
-          <w:shd w:val="clear" w:color="auto" w:fill="FFFFFF"/>
-        </w:rPr>
-        <w:t xml:space="preserve">April 2018 to </w:t>
-      </w:r>
-      <w:r>
-        <w:rPr>
-          <w:rFonts w:asciiTheme="minorHAnsi" w:hAnsiTheme="minorHAnsi"/>
-          <w:b/>
-          <w:bCs/>
-          <w:shd w:val="clear" w:color="auto" w:fill="FFFFFF"/>
-        </w:rPr>
-        <w:t>July2018</w:t>
       </w:r>
     </w:p>
     <w:p>
@@ -5051,6 +4885,33 @@
           <w:shd w:val="clear" w:color="auto" w:fill="FFFFFF"/>
         </w:rPr>
         <w:t>Web Developer</w:t>
+      </w:r>
+      <w:r>
+        <w:rPr>
+          <w:rFonts w:asciiTheme="minorHAnsi" w:hAnsiTheme="minorHAnsi"/>
+          <w:b/>
+          <w:bCs/>
+          <w:shd w:val="clear" w:color="auto" w:fill="FFFFFF"/>
+        </w:rPr>
+        <w:t xml:space="preserve"> - </w:t>
+      </w:r>
+      <w:r>
+        <w:rPr>
+          <w:rFonts w:asciiTheme="minorHAnsi" w:hAnsiTheme="minorHAnsi"/>
+          <w:b/>
+          <w:bCs/>
+          <w:shd w:val="clear" w:color="auto" w:fill="FFFFFF"/>
+        </w:rPr>
+        <w:t xml:space="preserve">April 2018 to </w:t>
+      </w:r>
+      <w:r>
+        <w:rPr>
+          <w:rFonts w:asciiTheme="minorHAnsi" w:hAnsiTheme="minorHAnsi"/>
+          <w:b/>
+          <w:bCs/>
+          <w:shd w:val="clear" w:color="auto" w:fill="FFFFFF"/>
+        </w:rPr>
+        <w:t>July2018</w:t>
       </w:r>
     </w:p>
     <w:p>
@@ -5144,7 +5005,23 @@
           <w:bCs/>
           <w:shd w:val="clear" w:color="auto" w:fill="FFFFFF"/>
         </w:rPr>
-        <w:t>Project - Event Calendar, FRD, Spaces</w:t>
+        <w:t>Project</w:t>
+      </w:r>
+      <w:r>
+        <w:rPr>
+          <w:rFonts w:asciiTheme="minorHAnsi" w:hAnsiTheme="minorHAnsi"/>
+          <w:bCs/>
+          <w:shd w:val="clear" w:color="auto" w:fill="FFFFFF"/>
+        </w:rPr>
+        <w:t>s</w:t>
+      </w:r>
+      <w:r>
+        <w:rPr>
+          <w:rFonts w:asciiTheme="minorHAnsi" w:hAnsiTheme="minorHAnsi"/>
+          <w:bCs/>
+          <w:shd w:val="clear" w:color="auto" w:fill="FFFFFF"/>
+        </w:rPr>
+        <w:t xml:space="preserve"> - Event Calendar, FRD, Spaces</w:t>
       </w:r>
     </w:p>
     <w:p>
@@ -6814,12 +6691,6 @@
         </w:rPr>
         <w:t xml:space="preserve">, Redux, </w:t>
       </w:r>
-      <w:r>
-        <w:rPr>
-          <w:rFonts w:asciiTheme="minorHAnsi" w:eastAsia="Adobe Gothic Std B" w:hAnsiTheme="minorHAnsi"/>
-        </w:rPr>
-        <w:t xml:space="preserve">React-Router, </w:t>
-      </w:r>
       <w:proofErr w:type="spellStart"/>
       <w:r>
         <w:rPr>
@@ -6910,96 +6781,6 @@
         </w:rPr>
         <w:t>, FL</w:t>
       </w:r>
-      <w:r>
-        <w:rPr>
-          <w:rFonts w:asciiTheme="minorHAnsi" w:hAnsiTheme="minorHAnsi"/>
-          <w:b/>
-          <w:bCs/>
-          <w:shd w:val="clear" w:color="auto" w:fill="FFFFFF"/>
-        </w:rPr>
-        <w:tab/>
-      </w:r>
-      <w:r>
-        <w:rPr>
-          <w:rFonts w:asciiTheme="minorHAnsi" w:hAnsiTheme="minorHAnsi"/>
-          <w:b/>
-          <w:bCs/>
-          <w:shd w:val="clear" w:color="auto" w:fill="FFFFFF"/>
-        </w:rPr>
-        <w:tab/>
-      </w:r>
-      <w:r>
-        <w:rPr>
-          <w:rFonts w:asciiTheme="minorHAnsi" w:hAnsiTheme="minorHAnsi"/>
-          <w:b/>
-          <w:bCs/>
-          <w:shd w:val="clear" w:color="auto" w:fill="FFFFFF"/>
-        </w:rPr>
-        <w:tab/>
-      </w:r>
-      <w:r>
-        <w:rPr>
-          <w:rFonts w:asciiTheme="minorHAnsi" w:hAnsiTheme="minorHAnsi"/>
-          <w:b/>
-          <w:bCs/>
-          <w:shd w:val="clear" w:color="auto" w:fill="FFFFFF"/>
-        </w:rPr>
-        <w:tab/>
-      </w:r>
-      <w:r>
-        <w:rPr>
-          <w:rFonts w:asciiTheme="minorHAnsi" w:hAnsiTheme="minorHAnsi"/>
-          <w:b/>
-          <w:bCs/>
-          <w:shd w:val="clear" w:color="auto" w:fill="FFFFFF"/>
-        </w:rPr>
-        <w:tab/>
-      </w:r>
-      <w:r>
-        <w:rPr>
-          <w:rFonts w:asciiTheme="minorHAnsi" w:hAnsiTheme="minorHAnsi"/>
-          <w:b/>
-          <w:bCs/>
-          <w:shd w:val="clear" w:color="auto" w:fill="FFFFFF"/>
-        </w:rPr>
-        <w:t>August</w:t>
-      </w:r>
-      <w:r>
-        <w:rPr>
-          <w:rFonts w:asciiTheme="minorHAnsi" w:hAnsiTheme="minorHAnsi"/>
-          <w:b/>
-          <w:bCs/>
-          <w:shd w:val="clear" w:color="auto" w:fill="FFFFFF"/>
-        </w:rPr>
-        <w:t xml:space="preserve"> 20</w:t>
-      </w:r>
-      <w:r>
-        <w:rPr>
-          <w:rFonts w:asciiTheme="minorHAnsi" w:hAnsiTheme="minorHAnsi"/>
-          <w:b/>
-          <w:bCs/>
-          <w:shd w:val="clear" w:color="auto" w:fill="FFFFFF"/>
-        </w:rPr>
-        <w:t>17</w:t>
-      </w:r>
-      <w:r>
-        <w:rPr>
-          <w:rFonts w:asciiTheme="minorHAnsi" w:hAnsiTheme="minorHAnsi"/>
-          <w:b/>
-          <w:bCs/>
-          <w:shd w:val="clear" w:color="auto" w:fill="FFFFFF"/>
-        </w:rPr>
-        <w:t xml:space="preserve"> to </w:t>
-      </w:r>
-      <w:r>
-        <w:rPr>
-          <w:rFonts w:asciiTheme="minorHAnsi" w:hAnsiTheme="minorHAnsi"/>
-          <w:b/>
-          <w:bCs/>
-          <w:shd w:val="clear" w:color="auto" w:fill="FFFFFF"/>
-        </w:rPr>
-        <w:t>March 2018</w:t>
-      </w:r>
     </w:p>
     <w:p>
       <w:pPr>
@@ -7024,6 +6805,24 @@
         </w:rPr>
         <w:t>UI Developer</w:t>
       </w:r>
+      <w:r>
+        <w:rPr>
+          <w:rFonts w:asciiTheme="minorHAnsi" w:hAnsiTheme="minorHAnsi"/>
+          <w:b/>
+          <w:bCs/>
+          <w:shd w:val="clear" w:color="auto" w:fill="FFFFFF"/>
+        </w:rPr>
+        <w:t xml:space="preserve"> - </w:t>
+      </w:r>
+      <w:r>
+        <w:rPr>
+          <w:rFonts w:asciiTheme="minorHAnsi" w:hAnsiTheme="minorHAnsi"/>
+          <w:b/>
+          <w:bCs/>
+          <w:shd w:val="clear" w:color="auto" w:fill="FFFFFF"/>
+        </w:rPr>
+        <w:t>August 2017 to March 2018</w:t>
+      </w:r>
     </w:p>
     <w:p>
       <w:pPr>
@@ -7044,7 +6843,6 @@
           <w:noProof/>
           <w:color w:val="000000" w:themeColor="text1"/>
         </w:rPr>
-        <w:lastRenderedPageBreak/>
         <mc:AlternateContent>
           <mc:Choice Requires="wps">
             <w:drawing>
@@ -7117,7 +6915,23 @@
           <w:bCs/>
           <w:shd w:val="clear" w:color="auto" w:fill="FFFFFF"/>
         </w:rPr>
-        <w:t xml:space="preserve">Project </w:t>
+        <w:t>Project</w:t>
+      </w:r>
+      <w:r>
+        <w:rPr>
+          <w:rFonts w:asciiTheme="minorHAnsi" w:hAnsiTheme="minorHAnsi"/>
+          <w:bCs/>
+          <w:shd w:val="clear" w:color="auto" w:fill="FFFFFF"/>
+        </w:rPr>
+        <w:t>s</w:t>
+      </w:r>
+      <w:r>
+        <w:rPr>
+          <w:rFonts w:asciiTheme="minorHAnsi" w:hAnsiTheme="minorHAnsi"/>
+          <w:bCs/>
+          <w:shd w:val="clear" w:color="auto" w:fill="FFFFFF"/>
+        </w:rPr>
+        <w:t xml:space="preserve"> </w:t>
       </w:r>
       <w:r>
         <w:rPr>
@@ -7206,7 +7020,16 @@
           <w:color w:val="222222"/>
           <w:shd w:val="clear" w:color="auto" w:fill="FFFFFF"/>
         </w:rPr>
-        <w:t>which provides new and pre-owned vehicles and associated services in the United State</w:t>
+        <w:t xml:space="preserve">which provides new and pre-owned vehicles and associated </w:t>
+      </w:r>
+      <w:r>
+        <w:rPr>
+          <w:rFonts w:asciiTheme="minorHAnsi" w:hAnsiTheme="minorHAnsi" w:cs="Arial"/>
+          <w:color w:val="222222"/>
+          <w:shd w:val="clear" w:color="auto" w:fill="FFFFFF"/>
+        </w:rPr>
+        <w:lastRenderedPageBreak/>
+        <w:t>services in the United State</w:t>
       </w:r>
       <w:r>
         <w:rPr>
@@ -8292,7 +8115,19 @@
         <w:rPr>
           <w:rFonts w:asciiTheme="minorHAnsi" w:eastAsia="Adobe Gothic Std B" w:hAnsiTheme="minorHAnsi"/>
         </w:rPr>
-        <w:t xml:space="preserve">HTML5, CSS3, Bootstrap3, SASS, JavaScript, ReactJS, Redux, </w:t>
+        <w:t>HTML5, CSS3, Bootstrap3, SASS, JavaScript, ReactJS, Redux,</w:t>
+      </w:r>
+      <w:r>
+        <w:rPr>
+          <w:rFonts w:asciiTheme="minorHAnsi" w:eastAsia="Adobe Gothic Std B" w:hAnsiTheme="minorHAnsi"/>
+        </w:rPr>
+        <w:t xml:space="preserve"> Angular2,</w:t>
+      </w:r>
+      <w:r>
+        <w:rPr>
+          <w:rFonts w:asciiTheme="minorHAnsi" w:eastAsia="Adobe Gothic Std B" w:hAnsiTheme="minorHAnsi"/>
+        </w:rPr>
+        <w:t xml:space="preserve"> </w:t>
       </w:r>
       <w:proofErr w:type="spellStart"/>
       <w:r>
@@ -8330,13 +8165,19 @@
         <w:rPr>
           <w:rFonts w:asciiTheme="minorHAnsi" w:eastAsia="Adobe Gothic Std B" w:hAnsiTheme="minorHAnsi"/>
         </w:rPr>
-        <w:t xml:space="preserve">), JSON, XML, ES6, jQuery, Jest, Webpack, </w:t>
+        <w:t xml:space="preserve">), JSON, XML, ES6, Jest, Webpack, </w:t>
       </w:r>
       <w:r>
         <w:rPr>
           <w:rFonts w:asciiTheme="minorHAnsi" w:eastAsia="Adobe Gothic Std B" w:hAnsiTheme="minorHAnsi"/>
         </w:rPr>
-        <w:t xml:space="preserve">POSTMAN, </w:t>
+        <w:t>Postman</w:t>
+      </w:r>
+      <w:r>
+        <w:rPr>
+          <w:rFonts w:asciiTheme="minorHAnsi" w:eastAsia="Adobe Gothic Std B" w:hAnsiTheme="minorHAnsi"/>
+        </w:rPr>
+        <w:t xml:space="preserve">, </w:t>
       </w:r>
       <w:r>
         <w:rPr>
@@ -8381,123 +8222,6 @@
         </w:rPr>
         <w:t>Medtronic - Minneapolis, MN</w:t>
       </w:r>
-      <w:r>
-        <w:rPr>
-          <w:rFonts w:asciiTheme="minorHAnsi" w:hAnsiTheme="minorHAnsi"/>
-          <w:b/>
-          <w:bCs/>
-          <w:shd w:val="clear" w:color="auto" w:fill="FFFFFF"/>
-        </w:rPr>
-        <w:tab/>
-      </w:r>
-      <w:r>
-        <w:rPr>
-          <w:rFonts w:asciiTheme="minorHAnsi" w:hAnsiTheme="minorHAnsi"/>
-          <w:b/>
-          <w:bCs/>
-          <w:shd w:val="clear" w:color="auto" w:fill="FFFFFF"/>
-        </w:rPr>
-        <w:tab/>
-      </w:r>
-      <w:r>
-        <w:rPr>
-          <w:rFonts w:asciiTheme="minorHAnsi" w:hAnsiTheme="minorHAnsi"/>
-          <w:b/>
-          <w:bCs/>
-          <w:shd w:val="clear" w:color="auto" w:fill="FFFFFF"/>
-        </w:rPr>
-        <w:tab/>
-      </w:r>
-      <w:r>
-        <w:rPr>
-          <w:rFonts w:asciiTheme="minorHAnsi" w:hAnsiTheme="minorHAnsi"/>
-          <w:b/>
-          <w:bCs/>
-          <w:shd w:val="clear" w:color="auto" w:fill="FFFFFF"/>
-        </w:rPr>
-        <w:tab/>
-      </w:r>
-      <w:r>
-        <w:rPr>
-          <w:rFonts w:asciiTheme="minorHAnsi" w:hAnsiTheme="minorHAnsi"/>
-          <w:b/>
-          <w:bCs/>
-          <w:shd w:val="clear" w:color="auto" w:fill="FFFFFF"/>
-        </w:rPr>
-        <w:tab/>
-      </w:r>
-      <w:r>
-        <w:rPr>
-          <w:rFonts w:asciiTheme="minorHAnsi" w:hAnsiTheme="minorHAnsi"/>
-          <w:b/>
-          <w:bCs/>
-          <w:shd w:val="clear" w:color="auto" w:fill="FFFFFF"/>
-        </w:rPr>
-        <w:tab/>
-      </w:r>
-      <w:r>
-        <w:rPr>
-          <w:rFonts w:asciiTheme="minorHAnsi" w:hAnsiTheme="minorHAnsi"/>
-          <w:b/>
-          <w:bCs/>
-          <w:shd w:val="clear" w:color="auto" w:fill="FFFFFF"/>
-        </w:rPr>
-        <w:t>May</w:t>
-      </w:r>
-      <w:r>
-        <w:rPr>
-          <w:rFonts w:asciiTheme="minorHAnsi" w:hAnsiTheme="minorHAnsi"/>
-          <w:b/>
-          <w:bCs/>
-          <w:shd w:val="clear" w:color="auto" w:fill="FFFFFF"/>
-        </w:rPr>
-        <w:t xml:space="preserve"> 201</w:t>
-      </w:r>
-      <w:r>
-        <w:rPr>
-          <w:rFonts w:asciiTheme="minorHAnsi" w:hAnsiTheme="minorHAnsi"/>
-          <w:b/>
-          <w:bCs/>
-          <w:shd w:val="clear" w:color="auto" w:fill="FFFFFF"/>
-        </w:rPr>
-        <w:t>6</w:t>
-      </w:r>
-      <w:r>
-        <w:rPr>
-          <w:rFonts w:asciiTheme="minorHAnsi" w:hAnsiTheme="minorHAnsi"/>
-          <w:b/>
-          <w:bCs/>
-          <w:shd w:val="clear" w:color="auto" w:fill="FFFFFF"/>
-        </w:rPr>
-        <w:t xml:space="preserve"> to </w:t>
-      </w:r>
-      <w:r>
-        <w:rPr>
-          <w:rFonts w:asciiTheme="minorHAnsi" w:hAnsiTheme="minorHAnsi"/>
-          <w:b/>
-          <w:bCs/>
-          <w:shd w:val="clear" w:color="auto" w:fill="FFFFFF"/>
-        </w:rPr>
-        <w:t>April</w:t>
-      </w:r>
-      <w:r>
-        <w:rPr>
-          <w:rFonts w:asciiTheme="minorHAnsi" w:hAnsiTheme="minorHAnsi"/>
-          <w:b/>
-          <w:bCs/>
-          <w:shd w:val="clear" w:color="auto" w:fill="FFFFFF"/>
-        </w:rPr>
-        <w:t xml:space="preserve"> 201</w:t>
-      </w:r>
-      <w:r>
-        <w:rPr>
-          <w:rFonts w:asciiTheme="minorHAnsi" w:hAnsiTheme="minorHAnsi"/>
-          <w:b/>
-          <w:bCs/>
-          <w:shd w:val="clear" w:color="auto" w:fill="FFFFFF"/>
-        </w:rPr>
-        <w:t>7</w:t>
-      </w:r>
     </w:p>
     <w:p>
       <w:pPr>
@@ -8520,10 +8244,8 @@
           <w:bCs/>
           <w:shd w:val="clear" w:color="auto" w:fill="FFFFFF"/>
         </w:rPr>
-        <w:t>Full-stack</w:t>
-      </w:r>
-      <w:bookmarkStart w:id="0" w:name="_GoBack"/>
-      <w:bookmarkEnd w:id="0"/>
+        <w:t>UI Developer</w:t>
+      </w:r>
       <w:r>
         <w:rPr>
           <w:rFonts w:asciiTheme="minorHAnsi" w:hAnsiTheme="minorHAnsi"/>
@@ -8531,7 +8253,16 @@
           <w:bCs/>
           <w:shd w:val="clear" w:color="auto" w:fill="FFFFFF"/>
         </w:rPr>
-        <w:t xml:space="preserve"> Developer</w:t>
+        <w:t xml:space="preserve"> - </w:t>
+      </w:r>
+      <w:r>
+        <w:rPr>
+          <w:rFonts w:asciiTheme="minorHAnsi" w:hAnsiTheme="minorHAnsi"/>
+          <w:b/>
+          <w:bCs/>
+          <w:shd w:val="clear" w:color="auto" w:fill="FFFFFF"/>
+        </w:rPr>
+        <w:t>May 2016 to April 2017</w:t>
       </w:r>
     </w:p>
     <w:p>
@@ -8774,7 +8505,7 @@
           <w:b/>
         </w:rPr>
       </w:pPr>
-      <w:bookmarkStart w:id="1" w:name="_Hlk496795785"/>
+      <w:bookmarkStart w:id="0" w:name="_Hlk496795785"/>
       <w:r>
         <w:rPr>
           <w:rFonts w:asciiTheme="minorHAnsi" w:hAnsiTheme="minorHAnsi"/>
@@ -8782,7 +8513,7 @@
         </w:rPr>
         <w:t>Responsibilities:</w:t>
       </w:r>
-      <w:bookmarkEnd w:id="1"/>
+      <w:bookmarkEnd w:id="0"/>
     </w:p>
     <w:p>
       <w:pPr>
@@ -9019,7 +8750,6 @@
         <w:rPr>
           <w:rFonts w:asciiTheme="minorHAnsi" w:hAnsiTheme="minorHAnsi"/>
         </w:rPr>
-        <w:lastRenderedPageBreak/>
         <w:t>Used</w:t>
       </w:r>
       <w:r>
@@ -9133,6 +8863,7 @@
         <w:rPr>
           <w:rFonts w:asciiTheme="minorHAnsi" w:hAnsiTheme="minorHAnsi"/>
         </w:rPr>
+        <w:lastRenderedPageBreak/>
         <w:t xml:space="preserve">Involved using </w:t>
       </w:r>
       <w:r>
@@ -9955,40 +9686,49 @@
         </w:rPr>
         <w:t>India</w:t>
       </w:r>
-      <w:r>
-        <w:rPr>
-          <w:rFonts w:asciiTheme="minorHAnsi" w:hAnsiTheme="minorHAnsi"/>
-          <w:b/>
-        </w:rPr>
-        <w:tab/>
-      </w:r>
-      <w:r>
-        <w:rPr>
-          <w:rFonts w:asciiTheme="minorHAnsi" w:hAnsiTheme="minorHAnsi"/>
-          <w:b/>
-        </w:rPr>
-        <w:tab/>
-      </w:r>
-      <w:r>
-        <w:rPr>
-          <w:rFonts w:asciiTheme="minorHAnsi" w:hAnsiTheme="minorHAnsi"/>
-          <w:b/>
-        </w:rPr>
-        <w:tab/>
-      </w:r>
-      <w:r>
-        <w:rPr>
-          <w:rFonts w:asciiTheme="minorHAnsi" w:hAnsiTheme="minorHAnsi"/>
-          <w:b/>
-        </w:rPr>
-        <w:tab/>
-      </w:r>
-      <w:r>
-        <w:rPr>
-          <w:rFonts w:asciiTheme="minorHAnsi" w:hAnsiTheme="minorHAnsi"/>
-          <w:b/>
-        </w:rPr>
-        <w:tab/>
+    </w:p>
+    <w:p>
+      <w:pPr>
+        <w:jc w:val="both"/>
+        <w:rPr>
+          <w:rFonts w:asciiTheme="minorHAnsi" w:hAnsiTheme="minorHAnsi"/>
+          <w:b/>
+        </w:rPr>
+      </w:pPr>
+      <w:r>
+        <w:rPr>
+          <w:rFonts w:asciiTheme="minorHAnsi" w:hAnsiTheme="minorHAnsi"/>
+          <w:b/>
+        </w:rPr>
+        <w:t>Software</w:t>
+      </w:r>
+      <w:r>
+        <w:rPr>
+          <w:rFonts w:asciiTheme="minorHAnsi" w:hAnsiTheme="minorHAnsi"/>
+          <w:b/>
+        </w:rPr>
+        <w:t xml:space="preserve"> </w:t>
+      </w:r>
+      <w:r>
+        <w:rPr>
+          <w:rFonts w:asciiTheme="minorHAnsi" w:hAnsiTheme="minorHAnsi"/>
+          <w:b/>
+        </w:rPr>
+        <w:t>Engineer</w:t>
+      </w:r>
+      <w:r>
+        <w:rPr>
+          <w:rFonts w:asciiTheme="minorHAnsi" w:hAnsiTheme="minorHAnsi"/>
+          <w:b/>
+        </w:rPr>
+        <w:t xml:space="preserve"> I</w:t>
+      </w:r>
+      <w:r>
+        <w:rPr>
+          <w:rFonts w:asciiTheme="minorHAnsi" w:hAnsiTheme="minorHAnsi"/>
+          <w:b/>
+        </w:rPr>
+        <w:t xml:space="preserve"> - </w:t>
       </w:r>
       <w:r>
         <w:rPr>
@@ -9997,22 +9737,8 @@
         </w:rPr>
         <w:t>June 2015 to November 2015</w:t>
       </w:r>
-    </w:p>
-    <w:p>
-      <w:pPr>
-        <w:jc w:val="both"/>
-        <w:rPr>
-          <w:rFonts w:asciiTheme="minorHAnsi" w:hAnsiTheme="minorHAnsi"/>
-          <w:b/>
-        </w:rPr>
-      </w:pPr>
-      <w:r>
-        <w:rPr>
-          <w:rFonts w:asciiTheme="minorHAnsi" w:hAnsiTheme="minorHAnsi"/>
-          <w:b/>
-        </w:rPr>
-        <w:t>UI/UX Developer I</w:t>
-      </w:r>
+      <w:bookmarkStart w:id="1" w:name="_GoBack"/>
+      <w:bookmarkEnd w:id="1"/>
     </w:p>
     <w:p>
       <w:pPr>
@@ -10747,7 +10473,6 @@
         <w:rPr>
           <w:rFonts w:asciiTheme="minorHAnsi" w:hAnsiTheme="minorHAnsi"/>
         </w:rPr>
-        <w:lastRenderedPageBreak/>
         <w:t>Applied jQuery scripts for basic animation and end user screen customization purposes</w:t>
       </w:r>
     </w:p>
@@ -10798,6 +10523,7 @@
           <w:shd w:val="clear" w:color="auto" w:fill="FFFFFF"/>
           <w:lang w:val="en-US" w:eastAsia="en-US"/>
         </w:rPr>
+        <w:lastRenderedPageBreak/>
         <w:t>Hands on experience on bridging the gap between UI developers and ATG Java Developers</w:t>
       </w:r>
     </w:p>
@@ -11126,26 +10852,49 @@
         </w:rPr>
         <w:tab/>
       </w:r>
-      <w:r>
-        <w:rPr>
-          <w:rFonts w:asciiTheme="minorHAnsi" w:hAnsiTheme="minorHAnsi"/>
-          <w:b/>
-        </w:rPr>
-        <w:t>J</w:t>
-      </w:r>
-      <w:r>
-        <w:rPr>
-          <w:rFonts w:asciiTheme="minorHAnsi" w:hAnsiTheme="minorHAnsi"/>
-          <w:b/>
-        </w:rPr>
-        <w:t>une</w:t>
-      </w:r>
-      <w:r>
-        <w:rPr>
-          <w:rFonts w:asciiTheme="minorHAnsi" w:hAnsiTheme="minorHAnsi"/>
-          <w:b/>
-        </w:rPr>
-        <w:t xml:space="preserve"> 201</w:t>
+    </w:p>
+    <w:p>
+      <w:pPr>
+        <w:jc w:val="both"/>
+        <w:rPr>
+          <w:rFonts w:asciiTheme="minorHAnsi" w:hAnsiTheme="minorHAnsi"/>
+          <w:b/>
+        </w:rPr>
+      </w:pPr>
+      <w:r>
+        <w:rPr>
+          <w:rFonts w:asciiTheme="minorHAnsi" w:hAnsiTheme="minorHAnsi"/>
+          <w:b/>
+        </w:rPr>
+        <w:t xml:space="preserve">Jr. </w:t>
+      </w:r>
+      <w:r>
+        <w:rPr>
+          <w:rFonts w:asciiTheme="minorHAnsi" w:hAnsiTheme="minorHAnsi"/>
+          <w:b/>
+        </w:rPr>
+        <w:t>Software</w:t>
+      </w:r>
+      <w:r>
+        <w:rPr>
+          <w:rFonts w:asciiTheme="minorHAnsi" w:hAnsiTheme="minorHAnsi"/>
+          <w:b/>
+        </w:rPr>
+        <w:t xml:space="preserve"> Developer</w:t>
+      </w:r>
+      <w:r>
+        <w:rPr>
+          <w:rFonts w:asciiTheme="minorHAnsi" w:hAnsiTheme="minorHAnsi"/>
+          <w:b/>
+        </w:rPr>
+        <w:t xml:space="preserve"> - </w:t>
+      </w:r>
+      <w:r>
+        <w:rPr>
+          <w:rFonts w:asciiTheme="minorHAnsi" w:hAnsiTheme="minorHAnsi"/>
+          <w:b/>
+        </w:rPr>
+        <w:t>June 201</w:t>
       </w:r>
       <w:r>
         <w:rPr>
@@ -11159,37 +10908,7 @@
           <w:rFonts w:asciiTheme="minorHAnsi" w:hAnsiTheme="minorHAnsi"/>
           <w:b/>
         </w:rPr>
-        <w:t xml:space="preserve"> to </w:t>
-      </w:r>
-      <w:r>
-        <w:rPr>
-          <w:rFonts w:asciiTheme="minorHAnsi" w:hAnsiTheme="minorHAnsi"/>
-          <w:b/>
-        </w:rPr>
-        <w:t>May</w:t>
-      </w:r>
-      <w:r>
-        <w:rPr>
-          <w:rFonts w:asciiTheme="minorHAnsi" w:hAnsiTheme="minorHAnsi"/>
-          <w:b/>
-        </w:rPr>
-        <w:t xml:space="preserve"> 2015</w:t>
-      </w:r>
-    </w:p>
-    <w:p>
-      <w:pPr>
-        <w:jc w:val="both"/>
-        <w:rPr>
-          <w:rFonts w:asciiTheme="minorHAnsi" w:hAnsiTheme="minorHAnsi"/>
-          <w:b/>
-        </w:rPr>
-      </w:pPr>
-      <w:r>
-        <w:rPr>
-          <w:rFonts w:asciiTheme="minorHAnsi" w:hAnsiTheme="minorHAnsi"/>
-          <w:b/>
-        </w:rPr>
-        <w:t>Jr. UI/UX Developer</w:t>
+        <w:t xml:space="preserve"> to May 2015</w:t>
       </w:r>
     </w:p>
     <w:p>
@@ -11275,7 +10994,19 @@
         <w:rPr>
           <w:rFonts w:asciiTheme="minorHAnsi" w:hAnsiTheme="minorHAnsi"/>
         </w:rPr>
-        <w:t xml:space="preserve">Project </w:t>
+        <w:t>Project</w:t>
+      </w:r>
+      <w:r>
+        <w:rPr>
+          <w:rFonts w:asciiTheme="minorHAnsi" w:hAnsiTheme="minorHAnsi"/>
+        </w:rPr>
+        <w:t>s</w:t>
+      </w:r>
+      <w:r>
+        <w:rPr>
+          <w:rFonts w:asciiTheme="minorHAnsi" w:hAnsiTheme="minorHAnsi"/>
+        </w:rPr>
+        <w:t xml:space="preserve"> </w:t>
       </w:r>
       <w:r>
         <w:rPr>
@@ -12416,24 +12147,15 @@
           <w:rFonts w:asciiTheme="minorHAnsi" w:hAnsiTheme="minorHAnsi" w:cstheme="minorHAnsi"/>
           <w:color w:val="000000" w:themeColor="text1"/>
         </w:rPr>
-        <w:t xml:space="preserve"> jQuery, Angular JS,</w:t>
-      </w:r>
-      <w:r>
-        <w:rPr>
-          <w:rFonts w:asciiTheme="minorHAnsi" w:hAnsiTheme="minorHAnsi" w:cstheme="minorHAnsi"/>
-          <w:color w:val="000000" w:themeColor="text1"/>
-        </w:rPr>
-        <w:t xml:space="preserve"> Backbone.js, </w:t>
-      </w:r>
-      <w:proofErr w:type="spellStart"/>
-      <w:r>
-        <w:rPr>
-          <w:rFonts w:asciiTheme="minorHAnsi" w:hAnsiTheme="minorHAnsi" w:cstheme="minorHAnsi"/>
-          <w:color w:val="000000" w:themeColor="text1"/>
-        </w:rPr>
-        <w:t>GruntJS</w:t>
-      </w:r>
-      <w:proofErr w:type="spellEnd"/>
+        <w:t xml:space="preserve"> jQuery,</w:t>
+      </w:r>
+      <w:r>
+        <w:rPr>
+          <w:rFonts w:asciiTheme="minorHAnsi" w:hAnsiTheme="minorHAnsi" w:cstheme="minorHAnsi"/>
+          <w:color w:val="000000" w:themeColor="text1"/>
+        </w:rPr>
+        <w:t xml:space="preserve"> AngularJS</w:t>
+      </w:r>
       <w:r>
         <w:rPr>
           <w:rFonts w:asciiTheme="minorHAnsi" w:hAnsiTheme="minorHAnsi" w:cstheme="minorHAnsi"/>
@@ -12580,9 +12302,39 @@
         <w:rPr>
           <w:rFonts w:asciiTheme="minorHAnsi" w:hAnsiTheme="minorHAnsi"/>
           <w:color w:val="000000" w:themeColor="text1"/>
-        </w:rPr>
-        <w:tab/>
-      </w:r>
+          <w:spacing w:val="-4"/>
+        </w:rPr>
+        <w:t xml:space="preserve"> - </w:t>
+      </w:r>
+      <w:r>
+        <w:rPr>
+          <w:rFonts w:asciiTheme="minorHAnsi" w:hAnsiTheme="minorHAnsi"/>
+          <w:color w:val="000000" w:themeColor="text1"/>
+        </w:rPr>
+        <w:t>3.7</w:t>
+      </w:r>
+      <w:r>
+        <w:rPr>
+          <w:rFonts w:asciiTheme="minorHAnsi" w:hAnsiTheme="minorHAnsi"/>
+          <w:color w:val="000000" w:themeColor="text1"/>
+        </w:rPr>
+        <w:t xml:space="preserve"> GPA</w:t>
+      </w:r>
+    </w:p>
+    <w:p>
+      <w:pPr>
+        <w:tabs>
+          <w:tab w:val="left" w:pos="499"/>
+          <w:tab w:val="left" w:pos="500"/>
+          <w:tab w:val="left" w:pos="5288"/>
+          <w:tab w:val="left" w:pos="8705"/>
+        </w:tabs>
+        <w:spacing w:before="16"/>
+        <w:rPr>
+          <w:rFonts w:asciiTheme="minorHAnsi" w:hAnsiTheme="minorHAnsi"/>
+          <w:color w:val="000000" w:themeColor="text1"/>
+        </w:rPr>
+      </w:pPr>
       <w:r>
         <w:rPr>
           <w:rFonts w:asciiTheme="minorHAnsi" w:hAnsiTheme="minorHAnsi"/>
@@ -12619,20 +12371,6 @@
           <w:color w:val="000000" w:themeColor="text1"/>
         </w:rPr>
         <w:t>USA</w:t>
-      </w:r>
-      <w:r>
-        <w:rPr>
-          <w:rFonts w:asciiTheme="minorHAnsi" w:hAnsiTheme="minorHAnsi"/>
-          <w:color w:val="000000" w:themeColor="text1"/>
-        </w:rPr>
-        <w:tab/>
-      </w:r>
-      <w:r>
-        <w:rPr>
-          <w:rFonts w:asciiTheme="minorHAnsi" w:hAnsiTheme="minorHAnsi"/>
-          <w:color w:val="000000" w:themeColor="text1"/>
-        </w:rPr>
-        <w:t>GPA: 3.7</w:t>
       </w:r>
     </w:p>
     <w:sectPr>
@@ -14560,7 +14298,7 @@
     </w:rPrDefault>
     <w:pPrDefault/>
   </w:docDefaults>
-  <w:latentStyles w:defLockedState="0" w:defUIPriority="99" w:defSemiHidden="0" w:defUnhideWhenUsed="0" w:defQFormat="0" w:count="375">
+  <w:latentStyles w:defLockedState="0" w:defUIPriority="99" w:defSemiHidden="0" w:defUnhideWhenUsed="0" w:defQFormat="0" w:count="376">
     <w:lsdException w:name="Normal" w:uiPriority="1" w:qFormat="1"/>
     <w:lsdException w:name="heading 1" w:uiPriority="1" w:qFormat="1"/>
     <w:lsdException w:name="heading 2" w:semiHidden="1" w:uiPriority="9" w:unhideWhenUsed="1" w:qFormat="1"/>
@@ -14936,6 +14674,7 @@
     <w:lsdException w:name="Smart Hyperlink" w:semiHidden="1" w:unhideWhenUsed="1"/>
     <w:lsdException w:name="Hashtag" w:semiHidden="1" w:unhideWhenUsed="1"/>
     <w:lsdException w:name="Unresolved Mention" w:semiHidden="1" w:unhideWhenUsed="1"/>
+    <w:lsdException w:name="Smart Link" w:semiHidden="1" w:unhideWhenUsed="1"/>
   </w:latentStyles>
   <w:style w:type="paragraph" w:default="1" w:styleId="Normal">
     <w:name w:val="Normal"/>
@@ -15237,40 +14976,6 @@
       <w:iCs/>
     </w:rPr>
   </w:style>
-  <w:style w:type="character" w:styleId="UnresolvedMention">
-    <w:name w:val="Unresolved Mention"/>
-    <w:basedOn w:val="DefaultParagraphFont"/>
-    <w:uiPriority w:val="99"/>
-    <w:semiHidden/>
-    <w:unhideWhenUsed/>
-    <w:rsid w:val="00C80F2D"/>
-    <w:rPr>
-      <w:color w:val="605E5C"/>
-      <w:shd w:val="clear" w:color="auto" w:fill="E1DFDD"/>
-    </w:rPr>
-  </w:style>
-  <w:style w:type="character" w:styleId="FollowedHyperlink">
-    <w:name w:val="FollowedHyperlink"/>
-    <w:basedOn w:val="DefaultParagraphFont"/>
-    <w:uiPriority w:val="99"/>
-    <w:semiHidden/>
-    <w:unhideWhenUsed/>
-    <w:rsid w:val="00C80F2D"/>
-    <w:rPr>
-      <w:color w:val="954F72" w:themeColor="followedHyperlink"/>
-      <w:u w:val="single"/>
-    </w:rPr>
-  </w:style>
-  <w:style w:type="character" w:customStyle="1" w:styleId="domain">
-    <w:name w:val="domain"/>
-    <w:basedOn w:val="DefaultParagraphFont"/>
-    <w:rsid w:val="00C80F2D"/>
-  </w:style>
-  <w:style w:type="character" w:customStyle="1" w:styleId="vanity-name">
-    <w:name w:val="vanity-name"/>
-    <w:basedOn w:val="DefaultParagraphFont"/>
-    <w:rsid w:val="00C80F2D"/>
-  </w:style>
 </w:styles>
 </file>
 
@@ -15540,7 +15245,7 @@
 </file>
 
 <file path=customXml/itemProps1.xml><?xml version="1.0" encoding="utf-8"?>
-<ds:datastoreItem xmlns:ds="http://schemas.openxmlformats.org/officeDocument/2006/customXml" ds:itemID="{273427B4-3A87-44E9-AE32-AFCBA590BC36}">
+<ds:datastoreItem xmlns:ds="http://schemas.openxmlformats.org/officeDocument/2006/customXml" ds:itemID="{1E7DD41C-01AD-DB43-A4DC-93A770FC14FA}">
   <ds:schemaRefs>
     <ds:schemaRef ds:uri="http://schemas.openxmlformats.org/officeDocument/2006/bibliography"/>
   </ds:schemaRefs>

</xml_diff>